<commit_message>
first commit this is the learning process file to record my learning process
</commit_message>
<xml_diff>
--- a/Git Hub.docx
+++ b/Git Hub.docx
@@ -30,27 +30,59 @@
     </w:p>
     <w:p>
       <w:pPr>
+        <w:spacing w:line="240" w:lineRule="atLeast"/>
         <w:rPr>
           <w:rFonts w:ascii="Times New Roman" w:hAnsi="Times New Roman" w:cs="Times New Roman"/>
-          <w:sz w:val="28"/>
         </w:rPr>
       </w:pPr>
       <w:r>
         <w:rPr>
           <w:rFonts w:ascii="Times New Roman" w:hAnsi="Times New Roman" w:cs="Times New Roman" w:hint="eastAsia"/>
-          <w:sz w:val="28"/>
         </w:rPr>
         <w:t>學習</w:t>
       </w:r>
       <w:r>
         <w:rPr>
           <w:rFonts w:ascii="Times New Roman" w:hAnsi="Times New Roman" w:cs="Times New Roman" w:hint="eastAsia"/>
-          <w:sz w:val="28"/>
         </w:rPr>
         <w:t>Git Hub</w:t>
       </w:r>
+    </w:p>
+    <w:p>
+      <w:pPr>
+        <w:spacing w:line="240" w:lineRule="atLeast"/>
+        <w:rPr>
+          <w:rFonts w:ascii="Times New Roman" w:hAnsi="Times New Roman" w:cs="Times New Roman"/>
+        </w:rPr>
+      </w:pPr>
+      <w:r>
+        <w:rPr>
+          <w:rFonts w:ascii="Times New Roman" w:hAnsi="Times New Roman" w:cs="Times New Roman" w:hint="eastAsia"/>
+        </w:rPr>
+        <w:t>W</w:t>
+      </w:r>
+      <w:r>
+        <w:rPr>
+          <w:rFonts w:ascii="Times New Roman" w:hAnsi="Times New Roman" w:cs="Times New Roman"/>
+        </w:rPr>
+        <w:t>indows/ G</w:t>
+      </w:r>
       <w:bookmarkStart w:id="0" w:name="_GoBack"/>
       <w:bookmarkEnd w:id="0"/>
+      <w:r>
+        <w:rPr>
+          <w:rFonts w:ascii="Times New Roman" w:hAnsi="Times New Roman" w:cs="Times New Roman"/>
+        </w:rPr>
+        <w:t xml:space="preserve">it Bash/ </w:t>
+      </w:r>
+    </w:p>
+    <w:p>
+      <w:pPr>
+        <w:spacing w:line="240" w:lineRule="atLeast"/>
+        <w:rPr>
+          <w:rFonts w:ascii="Times New Roman" w:hAnsi="Times New Roman" w:cs="Times New Roman" w:hint="eastAsia"/>
+        </w:rPr>
+      </w:pPr>
     </w:p>
     <w:sectPr>
       <w:pgSz w:w="11906" w:h="16838"/>
@@ -98,6 +130,103 @@
     </w:p>
   </w:footnote>
 </w:footnotes>
+</file>
+
+<file path=word/numbering.xml><?xml version="1.0" encoding="utf-8"?>
+<w:numbering xmlns:wpc="http://schemas.microsoft.com/office/word/2010/wordprocessingCanvas" xmlns:mc="http://schemas.openxmlformats.org/markup-compatibility/2006" xmlns:o="urn:schemas-microsoft-com:office:office" xmlns:r="http://schemas.openxmlformats.org/officeDocument/2006/relationships" xmlns:m="http://schemas.openxmlformats.org/officeDocument/2006/math" xmlns:v="urn:schemas-microsoft-com:vml" xmlns:wp14="http://schemas.microsoft.com/office/word/2010/wordprocessingDrawing" xmlns:wp="http://schemas.openxmlformats.org/drawingml/2006/wordprocessingDrawing" xmlns:w10="urn:schemas-microsoft-com:office:word" xmlns:w="http://schemas.openxmlformats.org/wordprocessingml/2006/main" xmlns:w14="http://schemas.microsoft.com/office/word/2010/wordml" xmlns:w15="http://schemas.microsoft.com/office/word/2012/wordml" xmlns:wpg="http://schemas.microsoft.com/office/word/2010/wordprocessingGroup" xmlns:wpi="http://schemas.microsoft.com/office/word/2010/wordprocessingInk" xmlns:wne="http://schemas.microsoft.com/office/word/2006/wordml" xmlns:wps="http://schemas.microsoft.com/office/word/2010/wordprocessingShape" mc:Ignorable="w14 w15 wp14">
+  <w:abstractNum w:abstractNumId="0">
+    <w:nsid w:val="393A3822"/>
+    <w:multiLevelType w:val="hybridMultilevel"/>
+    <w:tmpl w:val="B8D07E7A"/>
+    <w:lvl w:ilvl="0" w:tplc="B09A8160">
+      <w:start w:val="1"/>
+      <w:numFmt w:val="decimal"/>
+      <w:lvlText w:val="%1."/>
+      <w:lvlJc w:val="left"/>
+      <w:pPr>
+        <w:ind w:left="360" w:hanging="360"/>
+      </w:pPr>
+      <w:rPr>
+        <w:rFonts w:hint="default"/>
+      </w:rPr>
+    </w:lvl>
+    <w:lvl w:ilvl="1" w:tplc="04090019" w:tentative="1">
+      <w:start w:val="1"/>
+      <w:numFmt w:val="ideographTraditional"/>
+      <w:lvlText w:val="%2、"/>
+      <w:lvlJc w:val="left"/>
+      <w:pPr>
+        <w:ind w:left="960" w:hanging="480"/>
+      </w:pPr>
+    </w:lvl>
+    <w:lvl w:ilvl="2" w:tplc="0409001B" w:tentative="1">
+      <w:start w:val="1"/>
+      <w:numFmt w:val="lowerRoman"/>
+      <w:lvlText w:val="%3."/>
+      <w:lvlJc w:val="right"/>
+      <w:pPr>
+        <w:ind w:left="1440" w:hanging="480"/>
+      </w:pPr>
+    </w:lvl>
+    <w:lvl w:ilvl="3" w:tplc="0409000F" w:tentative="1">
+      <w:start w:val="1"/>
+      <w:numFmt w:val="decimal"/>
+      <w:lvlText w:val="%4."/>
+      <w:lvlJc w:val="left"/>
+      <w:pPr>
+        <w:ind w:left="1920" w:hanging="480"/>
+      </w:pPr>
+    </w:lvl>
+    <w:lvl w:ilvl="4" w:tplc="04090019" w:tentative="1">
+      <w:start w:val="1"/>
+      <w:numFmt w:val="ideographTraditional"/>
+      <w:lvlText w:val="%5、"/>
+      <w:lvlJc w:val="left"/>
+      <w:pPr>
+        <w:ind w:left="2400" w:hanging="480"/>
+      </w:pPr>
+    </w:lvl>
+    <w:lvl w:ilvl="5" w:tplc="0409001B" w:tentative="1">
+      <w:start w:val="1"/>
+      <w:numFmt w:val="lowerRoman"/>
+      <w:lvlText w:val="%6."/>
+      <w:lvlJc w:val="right"/>
+      <w:pPr>
+        <w:ind w:left="2880" w:hanging="480"/>
+      </w:pPr>
+    </w:lvl>
+    <w:lvl w:ilvl="6" w:tplc="0409000F" w:tentative="1">
+      <w:start w:val="1"/>
+      <w:numFmt w:val="decimal"/>
+      <w:lvlText w:val="%7."/>
+      <w:lvlJc w:val="left"/>
+      <w:pPr>
+        <w:ind w:left="3360" w:hanging="480"/>
+      </w:pPr>
+    </w:lvl>
+    <w:lvl w:ilvl="7" w:tplc="04090019" w:tentative="1">
+      <w:start w:val="1"/>
+      <w:numFmt w:val="ideographTraditional"/>
+      <w:lvlText w:val="%8、"/>
+      <w:lvlJc w:val="left"/>
+      <w:pPr>
+        <w:ind w:left="3840" w:hanging="480"/>
+      </w:pPr>
+    </w:lvl>
+    <w:lvl w:ilvl="8" w:tplc="0409001B" w:tentative="1">
+      <w:start w:val="1"/>
+      <w:numFmt w:val="lowerRoman"/>
+      <w:lvlText w:val="%9."/>
+      <w:lvlJc w:val="right"/>
+      <w:pPr>
+        <w:ind w:left="4320" w:hanging="480"/>
+      </w:pPr>
+    </w:lvl>
+  </w:abstractNum>
+  <w:num w:numId="1">
+    <w:abstractNumId w:val="0"/>
+  </w:num>
+</w:numbering>
 </file>
 
 <file path=word/styles.xml><?xml version="1.0" encoding="utf-8"?>
@@ -602,6 +731,16 @@
     <w:semiHidden/>
     <w:rsid w:val="00EF177A"/>
   </w:style>
+  <w:style w:type="paragraph" w:styleId="a9">
+    <w:name w:val="List Paragraph"/>
+    <w:basedOn w:val="a"/>
+    <w:uiPriority w:val="34"/>
+    <w:qFormat/>
+    <w:rsid w:val="00E21F73"/>
+    <w:pPr>
+      <w:ind w:leftChars="200" w:left="480"/>
+    </w:pPr>
+  </w:style>
 </w:styles>
 </file>
 

</xml_diff>

<commit_message>
2nd commit there is a problem cannot commit changes not staged for commit solution: http://goo.gl/gZa8v5 2nd commit there is a problem cannot commit changes not staged for commit solution: http://goo.gl/gZa8v5
</commit_message>
<xml_diff>
--- a/Git Hub.docx
+++ b/Git Hub.docx
@@ -65,22 +65,167 @@
         <w:rPr>
           <w:rFonts w:ascii="Times New Roman" w:hAnsi="Times New Roman" w:cs="Times New Roman"/>
         </w:rPr>
-        <w:t>indows/ G</w:t>
-      </w:r>
+        <w:t>indows/ Git Bash</w:t>
+      </w:r>
+    </w:p>
+    <w:p>
+      <w:pPr>
+        <w:spacing w:line="240" w:lineRule="atLeast"/>
+        <w:rPr>
+          <w:rFonts w:ascii="Times New Roman" w:hAnsi="Times New Roman" w:cs="Times New Roman"/>
+        </w:rPr>
+      </w:pPr>
+    </w:p>
+    <w:p>
+      <w:pPr>
+        <w:pStyle w:val="a9"/>
+        <w:numPr>
+          <w:ilvl w:val="0"/>
+          <w:numId w:val="4"/>
+        </w:numPr>
+        <w:spacing w:line="240" w:lineRule="atLeast"/>
+        <w:ind w:leftChars="0"/>
+        <w:rPr>
+          <w:rFonts w:ascii="Times New Roman" w:hAnsi="Times New Roman" w:cs="Times New Roman"/>
+        </w:rPr>
+      </w:pPr>
+      <w:r>
+        <w:rPr>
+          <w:rFonts w:ascii="Times New Roman" w:hAnsi="Times New Roman" w:cs="Times New Roman" w:hint="eastAsia"/>
+        </w:rPr>
+        <w:t>G</w:t>
+      </w:r>
+      <w:r>
+        <w:rPr>
+          <w:rFonts w:ascii="Times New Roman" w:hAnsi="Times New Roman" w:cs="Times New Roman"/>
+        </w:rPr>
+        <w:t>it</w:t>
+      </w:r>
+      <w:r>
+        <w:rPr>
+          <w:rFonts w:ascii="Times New Roman" w:hAnsi="Times New Roman" w:cs="Times New Roman" w:hint="eastAsia"/>
+        </w:rPr>
+        <w:t>基本安裝與教學</w:t>
+      </w:r>
+      <w:r>
+        <w:rPr>
+          <w:rFonts w:ascii="Times New Roman" w:hAnsi="Times New Roman" w:cs="Times New Roman" w:hint="eastAsia"/>
+        </w:rPr>
+        <w:t xml:space="preserve"> </w:t>
+      </w:r>
+      <w:hyperlink r:id="rId7" w:history="1">
+        <w:r>
+          <w:rPr>
+            <w:rStyle w:val="aa"/>
+            <w:rFonts w:ascii="Times New Roman" w:hAnsi="Times New Roman" w:cs="Times New Roman"/>
+          </w:rPr>
+          <w:t>http://goo.gl/MUHEja</w:t>
+        </w:r>
+      </w:hyperlink>
+    </w:p>
+    <w:p>
+      <w:pPr>
+        <w:pStyle w:val="a9"/>
+        <w:numPr>
+          <w:ilvl w:val="0"/>
+          <w:numId w:val="4"/>
+        </w:numPr>
+        <w:spacing w:line="240" w:lineRule="atLeast"/>
+        <w:ind w:leftChars="0"/>
+        <w:rPr>
+          <w:rFonts w:ascii="Times New Roman" w:hAnsi="Times New Roman" w:cs="Times New Roman"/>
+        </w:rPr>
+      </w:pPr>
+      <w:r>
+        <w:rPr>
+          <w:rFonts w:ascii="Times New Roman" w:hAnsi="Times New Roman" w:cs="Times New Roman" w:hint="eastAsia"/>
+        </w:rPr>
+        <w:t>G</w:t>
+      </w:r>
+      <w:r>
+        <w:rPr>
+          <w:rFonts w:ascii="Times New Roman" w:hAnsi="Times New Roman" w:cs="Times New Roman"/>
+        </w:rPr>
+        <w:t>it</w:t>
+      </w:r>
+      <w:r>
+        <w:rPr>
+          <w:rFonts w:ascii="Times New Roman" w:hAnsi="Times New Roman" w:cs="Times New Roman" w:hint="eastAsia"/>
+        </w:rPr>
+        <w:t>指令</w:t>
+      </w:r>
+      <w:r>
+        <w:rPr>
+          <w:rFonts w:ascii="Times New Roman" w:hAnsi="Times New Roman" w:cs="Times New Roman" w:hint="eastAsia"/>
+        </w:rPr>
+        <w:t xml:space="preserve"> </w:t>
+      </w:r>
+      <w:hyperlink r:id="rId8" w:history="1">
+        <w:r>
+          <w:rPr>
+            <w:rStyle w:val="aa"/>
+            <w:rFonts w:ascii="Times New Roman" w:hAnsi="Times New Roman" w:cs="Times New Roman"/>
+          </w:rPr>
+          <w:t>http://goo.gl/sGu4d</w:t>
+        </w:r>
+      </w:hyperlink>
+    </w:p>
+    <w:p>
+      <w:pPr>
+        <w:pStyle w:val="a9"/>
+        <w:numPr>
+          <w:ilvl w:val="0"/>
+          <w:numId w:val="4"/>
+        </w:numPr>
+        <w:spacing w:line="240" w:lineRule="atLeast"/>
+        <w:ind w:leftChars="0"/>
+        <w:rPr>
+          <w:rFonts w:ascii="Times New Roman" w:hAnsi="Times New Roman" w:cs="Times New Roman"/>
+        </w:rPr>
+      </w:pPr>
+      <w:r>
+        <w:rPr>
+          <w:rFonts w:ascii="Times New Roman" w:hAnsi="Times New Roman" w:cs="Times New Roman" w:hint="eastAsia"/>
+        </w:rPr>
+        <w:t>E</w:t>
+      </w:r>
+      <w:r>
+        <w:rPr>
+          <w:rFonts w:ascii="Times New Roman" w:hAnsi="Times New Roman" w:cs="Times New Roman"/>
+        </w:rPr>
+        <w:t xml:space="preserve">xit Git Log </w:t>
+      </w:r>
+      <w:hyperlink r:id="rId9" w:history="1">
+        <w:r>
+          <w:rPr>
+            <w:rStyle w:val="aa"/>
+            <w:rFonts w:ascii="Times New Roman" w:hAnsi="Times New Roman" w:cs="Times New Roman"/>
+          </w:rPr>
+          <w:t>http://goo.gl/f5YyhA</w:t>
+        </w:r>
+      </w:hyperlink>
+    </w:p>
+    <w:p>
+      <w:pPr>
+        <w:pStyle w:val="a9"/>
+        <w:numPr>
+          <w:ilvl w:val="0"/>
+          <w:numId w:val="4"/>
+        </w:numPr>
+        <w:spacing w:line="240" w:lineRule="atLeast"/>
+        <w:ind w:leftChars="0"/>
+        <w:rPr>
+          <w:rFonts w:ascii="Times New Roman" w:hAnsi="Times New Roman" w:cs="Times New Roman" w:hint="eastAsia"/>
+        </w:rPr>
+      </w:pPr>
       <w:bookmarkStart w:id="0" w:name="_GoBack"/>
       <w:bookmarkEnd w:id="0"/>
-      <w:r>
-        <w:rPr>
-          <w:rFonts w:ascii="Times New Roman" w:hAnsi="Times New Roman" w:cs="Times New Roman"/>
-        </w:rPr>
-        <w:t xml:space="preserve">it Bash/ </w:t>
-      </w:r>
     </w:p>
     <w:p>
       <w:pPr>
         <w:spacing w:line="240" w:lineRule="atLeast"/>
         <w:rPr>
-          <w:rFonts w:ascii="Times New Roman" w:hAnsi="Times New Roman" w:cs="Times New Roman" w:hint="eastAsia"/>
+          <w:rFonts w:ascii="Times New Roman" w:hAnsi="Times New Roman" w:cs="Times New Roman"/>
         </w:rPr>
       </w:pPr>
     </w:p>
@@ -223,8 +368,284 @@
       </w:pPr>
     </w:lvl>
   </w:abstractNum>
+  <w:abstractNum w:abstractNumId="1">
+    <w:nsid w:val="3C3F0960"/>
+    <w:multiLevelType w:val="hybridMultilevel"/>
+    <w:tmpl w:val="95347C82"/>
+    <w:lvl w:ilvl="0" w:tplc="6DBEAB20">
+      <w:start w:val="1"/>
+      <w:numFmt w:val="decimal"/>
+      <w:lvlText w:val="%1."/>
+      <w:lvlJc w:val="left"/>
+      <w:pPr>
+        <w:ind w:left="360" w:hanging="360"/>
+      </w:pPr>
+      <w:rPr>
+        <w:rFonts w:hint="default"/>
+      </w:rPr>
+    </w:lvl>
+    <w:lvl w:ilvl="1" w:tplc="04090019" w:tentative="1">
+      <w:start w:val="1"/>
+      <w:numFmt w:val="ideographTraditional"/>
+      <w:lvlText w:val="%2、"/>
+      <w:lvlJc w:val="left"/>
+      <w:pPr>
+        <w:ind w:left="960" w:hanging="480"/>
+      </w:pPr>
+    </w:lvl>
+    <w:lvl w:ilvl="2" w:tplc="0409001B" w:tentative="1">
+      <w:start w:val="1"/>
+      <w:numFmt w:val="lowerRoman"/>
+      <w:lvlText w:val="%3."/>
+      <w:lvlJc w:val="right"/>
+      <w:pPr>
+        <w:ind w:left="1440" w:hanging="480"/>
+      </w:pPr>
+    </w:lvl>
+    <w:lvl w:ilvl="3" w:tplc="0409000F" w:tentative="1">
+      <w:start w:val="1"/>
+      <w:numFmt w:val="decimal"/>
+      <w:lvlText w:val="%4."/>
+      <w:lvlJc w:val="left"/>
+      <w:pPr>
+        <w:ind w:left="1920" w:hanging="480"/>
+      </w:pPr>
+    </w:lvl>
+    <w:lvl w:ilvl="4" w:tplc="04090019" w:tentative="1">
+      <w:start w:val="1"/>
+      <w:numFmt w:val="ideographTraditional"/>
+      <w:lvlText w:val="%5、"/>
+      <w:lvlJc w:val="left"/>
+      <w:pPr>
+        <w:ind w:left="2400" w:hanging="480"/>
+      </w:pPr>
+    </w:lvl>
+    <w:lvl w:ilvl="5" w:tplc="0409001B" w:tentative="1">
+      <w:start w:val="1"/>
+      <w:numFmt w:val="lowerRoman"/>
+      <w:lvlText w:val="%6."/>
+      <w:lvlJc w:val="right"/>
+      <w:pPr>
+        <w:ind w:left="2880" w:hanging="480"/>
+      </w:pPr>
+    </w:lvl>
+    <w:lvl w:ilvl="6" w:tplc="0409000F" w:tentative="1">
+      <w:start w:val="1"/>
+      <w:numFmt w:val="decimal"/>
+      <w:lvlText w:val="%7."/>
+      <w:lvlJc w:val="left"/>
+      <w:pPr>
+        <w:ind w:left="3360" w:hanging="480"/>
+      </w:pPr>
+    </w:lvl>
+    <w:lvl w:ilvl="7" w:tplc="04090019" w:tentative="1">
+      <w:start w:val="1"/>
+      <w:numFmt w:val="ideographTraditional"/>
+      <w:lvlText w:val="%8、"/>
+      <w:lvlJc w:val="left"/>
+      <w:pPr>
+        <w:ind w:left="3840" w:hanging="480"/>
+      </w:pPr>
+    </w:lvl>
+    <w:lvl w:ilvl="8" w:tplc="0409001B" w:tentative="1">
+      <w:start w:val="1"/>
+      <w:numFmt w:val="lowerRoman"/>
+      <w:lvlText w:val="%9."/>
+      <w:lvlJc w:val="right"/>
+      <w:pPr>
+        <w:ind w:left="4320" w:hanging="480"/>
+      </w:pPr>
+    </w:lvl>
+  </w:abstractNum>
+  <w:abstractNum w:abstractNumId="2">
+    <w:nsid w:val="68195A9F"/>
+    <w:multiLevelType w:val="hybridMultilevel"/>
+    <w:tmpl w:val="A7B0ABE8"/>
+    <w:lvl w:ilvl="0" w:tplc="9DF8B63C">
+      <w:start w:val="1"/>
+      <w:numFmt w:val="decimal"/>
+      <w:lvlText w:val="%1."/>
+      <w:lvlJc w:val="left"/>
+      <w:pPr>
+        <w:ind w:left="360" w:hanging="360"/>
+      </w:pPr>
+      <w:rPr>
+        <w:rFonts w:hint="default"/>
+      </w:rPr>
+    </w:lvl>
+    <w:lvl w:ilvl="1" w:tplc="04090019" w:tentative="1">
+      <w:start w:val="1"/>
+      <w:numFmt w:val="ideographTraditional"/>
+      <w:lvlText w:val="%2、"/>
+      <w:lvlJc w:val="left"/>
+      <w:pPr>
+        <w:ind w:left="960" w:hanging="480"/>
+      </w:pPr>
+    </w:lvl>
+    <w:lvl w:ilvl="2" w:tplc="0409001B" w:tentative="1">
+      <w:start w:val="1"/>
+      <w:numFmt w:val="lowerRoman"/>
+      <w:lvlText w:val="%3."/>
+      <w:lvlJc w:val="right"/>
+      <w:pPr>
+        <w:ind w:left="1440" w:hanging="480"/>
+      </w:pPr>
+    </w:lvl>
+    <w:lvl w:ilvl="3" w:tplc="0409000F" w:tentative="1">
+      <w:start w:val="1"/>
+      <w:numFmt w:val="decimal"/>
+      <w:lvlText w:val="%4."/>
+      <w:lvlJc w:val="left"/>
+      <w:pPr>
+        <w:ind w:left="1920" w:hanging="480"/>
+      </w:pPr>
+    </w:lvl>
+    <w:lvl w:ilvl="4" w:tplc="04090019" w:tentative="1">
+      <w:start w:val="1"/>
+      <w:numFmt w:val="ideographTraditional"/>
+      <w:lvlText w:val="%5、"/>
+      <w:lvlJc w:val="left"/>
+      <w:pPr>
+        <w:ind w:left="2400" w:hanging="480"/>
+      </w:pPr>
+    </w:lvl>
+    <w:lvl w:ilvl="5" w:tplc="0409001B" w:tentative="1">
+      <w:start w:val="1"/>
+      <w:numFmt w:val="lowerRoman"/>
+      <w:lvlText w:val="%6."/>
+      <w:lvlJc w:val="right"/>
+      <w:pPr>
+        <w:ind w:left="2880" w:hanging="480"/>
+      </w:pPr>
+    </w:lvl>
+    <w:lvl w:ilvl="6" w:tplc="0409000F" w:tentative="1">
+      <w:start w:val="1"/>
+      <w:numFmt w:val="decimal"/>
+      <w:lvlText w:val="%7."/>
+      <w:lvlJc w:val="left"/>
+      <w:pPr>
+        <w:ind w:left="3360" w:hanging="480"/>
+      </w:pPr>
+    </w:lvl>
+    <w:lvl w:ilvl="7" w:tplc="04090019" w:tentative="1">
+      <w:start w:val="1"/>
+      <w:numFmt w:val="ideographTraditional"/>
+      <w:lvlText w:val="%8、"/>
+      <w:lvlJc w:val="left"/>
+      <w:pPr>
+        <w:ind w:left="3840" w:hanging="480"/>
+      </w:pPr>
+    </w:lvl>
+    <w:lvl w:ilvl="8" w:tplc="0409001B" w:tentative="1">
+      <w:start w:val="1"/>
+      <w:numFmt w:val="lowerRoman"/>
+      <w:lvlText w:val="%9."/>
+      <w:lvlJc w:val="right"/>
+      <w:pPr>
+        <w:ind w:left="4320" w:hanging="480"/>
+      </w:pPr>
+    </w:lvl>
+  </w:abstractNum>
+  <w:abstractNum w:abstractNumId="3">
+    <w:nsid w:val="6C5D7F05"/>
+    <w:multiLevelType w:val="hybridMultilevel"/>
+    <w:tmpl w:val="978E8FE6"/>
+    <w:lvl w:ilvl="0" w:tplc="8A1CC3F8">
+      <w:start w:val="1"/>
+      <w:numFmt w:val="decimal"/>
+      <w:lvlText w:val="%1."/>
+      <w:lvlJc w:val="left"/>
+      <w:pPr>
+        <w:ind w:left="360" w:hanging="360"/>
+      </w:pPr>
+      <w:rPr>
+        <w:rFonts w:hint="default"/>
+      </w:rPr>
+    </w:lvl>
+    <w:lvl w:ilvl="1" w:tplc="04090019" w:tentative="1">
+      <w:start w:val="1"/>
+      <w:numFmt w:val="ideographTraditional"/>
+      <w:lvlText w:val="%2、"/>
+      <w:lvlJc w:val="left"/>
+      <w:pPr>
+        <w:ind w:left="960" w:hanging="480"/>
+      </w:pPr>
+    </w:lvl>
+    <w:lvl w:ilvl="2" w:tplc="0409001B" w:tentative="1">
+      <w:start w:val="1"/>
+      <w:numFmt w:val="lowerRoman"/>
+      <w:lvlText w:val="%3."/>
+      <w:lvlJc w:val="right"/>
+      <w:pPr>
+        <w:ind w:left="1440" w:hanging="480"/>
+      </w:pPr>
+    </w:lvl>
+    <w:lvl w:ilvl="3" w:tplc="0409000F" w:tentative="1">
+      <w:start w:val="1"/>
+      <w:numFmt w:val="decimal"/>
+      <w:lvlText w:val="%4."/>
+      <w:lvlJc w:val="left"/>
+      <w:pPr>
+        <w:ind w:left="1920" w:hanging="480"/>
+      </w:pPr>
+    </w:lvl>
+    <w:lvl w:ilvl="4" w:tplc="04090019" w:tentative="1">
+      <w:start w:val="1"/>
+      <w:numFmt w:val="ideographTraditional"/>
+      <w:lvlText w:val="%5、"/>
+      <w:lvlJc w:val="left"/>
+      <w:pPr>
+        <w:ind w:left="2400" w:hanging="480"/>
+      </w:pPr>
+    </w:lvl>
+    <w:lvl w:ilvl="5" w:tplc="0409001B" w:tentative="1">
+      <w:start w:val="1"/>
+      <w:numFmt w:val="lowerRoman"/>
+      <w:lvlText w:val="%6."/>
+      <w:lvlJc w:val="right"/>
+      <w:pPr>
+        <w:ind w:left="2880" w:hanging="480"/>
+      </w:pPr>
+    </w:lvl>
+    <w:lvl w:ilvl="6" w:tplc="0409000F" w:tentative="1">
+      <w:start w:val="1"/>
+      <w:numFmt w:val="decimal"/>
+      <w:lvlText w:val="%7."/>
+      <w:lvlJc w:val="left"/>
+      <w:pPr>
+        <w:ind w:left="3360" w:hanging="480"/>
+      </w:pPr>
+    </w:lvl>
+    <w:lvl w:ilvl="7" w:tplc="04090019" w:tentative="1">
+      <w:start w:val="1"/>
+      <w:numFmt w:val="ideographTraditional"/>
+      <w:lvlText w:val="%8、"/>
+      <w:lvlJc w:val="left"/>
+      <w:pPr>
+        <w:ind w:left="3840" w:hanging="480"/>
+      </w:pPr>
+    </w:lvl>
+    <w:lvl w:ilvl="8" w:tplc="0409001B" w:tentative="1">
+      <w:start w:val="1"/>
+      <w:numFmt w:val="lowerRoman"/>
+      <w:lvlText w:val="%9."/>
+      <w:lvlJc w:val="right"/>
+      <w:pPr>
+        <w:ind w:left="4320" w:hanging="480"/>
+      </w:pPr>
+    </w:lvl>
+  </w:abstractNum>
   <w:num w:numId="1">
     <w:abstractNumId w:val="0"/>
+  </w:num>
+  <w:num w:numId="2">
+    <w:abstractNumId w:val="1"/>
+  </w:num>
+  <w:num w:numId="3">
+    <w:abstractNumId w:val="2"/>
+  </w:num>
+  <w:num w:numId="4">
+    <w:abstractNumId w:val="3"/>
   </w:num>
 </w:numbering>
 </file>
@@ -741,6 +1162,17 @@
       <w:ind w:leftChars="200" w:left="480"/>
     </w:pPr>
   </w:style>
+  <w:style w:type="character" w:styleId="aa">
+    <w:name w:val="Hyperlink"/>
+    <w:basedOn w:val="a0"/>
+    <w:uiPriority w:val="99"/>
+    <w:unhideWhenUsed/>
+    <w:rsid w:val="00D07935"/>
+    <w:rPr>
+      <w:color w:val="0563C1" w:themeColor="hyperlink"/>
+      <w:u w:val="single"/>
+    </w:rPr>
+  </w:style>
 </w:styles>
 </file>
 

</xml_diff>

<commit_message>
5th modify start to install LEMP
</commit_message>
<xml_diff>
--- a/Git Hub.docx
+++ b/Git Hub.docx
@@ -35,12 +35,6 @@
           <w:rFonts w:ascii="Times New Roman" w:hAnsi="Times New Roman" w:cs="Times New Roman"/>
         </w:rPr>
       </w:pPr>
-      <w:r>
-        <w:rPr>
-          <w:rFonts w:ascii="Times New Roman" w:hAnsi="Times New Roman" w:cs="Times New Roman" w:hint="eastAsia"/>
-        </w:rPr>
-        <w:t>學習</w:t>
-      </w:r>
       <w:r>
         <w:rPr>
           <w:rFonts w:ascii="Times New Roman" w:hAnsi="Times New Roman" w:cs="Times New Roman" w:hint="eastAsia"/>
@@ -89,39 +83,53 @@
           <w:rFonts w:ascii="Times New Roman" w:hAnsi="Times New Roman" w:cs="Times New Roman"/>
         </w:rPr>
       </w:pPr>
-      <w:r>
-        <w:rPr>
-          <w:rFonts w:ascii="Times New Roman" w:hAnsi="Times New Roman" w:cs="Times New Roman" w:hint="eastAsia"/>
-        </w:rPr>
-        <w:t>G</w:t>
-      </w:r>
-      <w:r>
-        <w:rPr>
-          <w:rFonts w:ascii="Times New Roman" w:hAnsi="Times New Roman" w:cs="Times New Roman"/>
-        </w:rPr>
-        <w:t>it</w:t>
-      </w:r>
-      <w:r>
-        <w:rPr>
-          <w:rFonts w:ascii="Times New Roman" w:hAnsi="Times New Roman" w:cs="Times New Roman" w:hint="eastAsia"/>
-        </w:rPr>
-        <w:t>基本安裝與教學</w:t>
-      </w:r>
-      <w:r>
-        <w:rPr>
-          <w:rFonts w:ascii="Times New Roman" w:hAnsi="Times New Roman" w:cs="Times New Roman" w:hint="eastAsia"/>
-        </w:rPr>
-        <w:t xml:space="preserve"> </w:t>
-      </w:r>
       <w:hyperlink r:id="rId7" w:history="1">
         <w:r>
           <w:rPr>
             <w:rStyle w:val="aa"/>
             <w:rFonts w:ascii="Times New Roman" w:hAnsi="Times New Roman" w:cs="Times New Roman"/>
           </w:rPr>
-          <w:t>http://goo.gl/MUHEja</w:t>
+          <w:t>http://goo.gl</w:t>
+        </w:r>
+        <w:r>
+          <w:rPr>
+            <w:rStyle w:val="aa"/>
+            <w:rFonts w:ascii="Times New Roman" w:hAnsi="Times New Roman" w:cs="Times New Roman"/>
+          </w:rPr>
+          <w:t>/</w:t>
+        </w:r>
+        <w:r>
+          <w:rPr>
+            <w:rStyle w:val="aa"/>
+            <w:rFonts w:ascii="Times New Roman" w:hAnsi="Times New Roman" w:cs="Times New Roman"/>
+          </w:rPr>
+          <w:t>MUHEja</w:t>
         </w:r>
       </w:hyperlink>
+      <w:r>
+        <w:rPr>
+          <w:rFonts w:ascii="Times New Roman" w:hAnsi="Times New Roman" w:cs="Times New Roman" w:hint="eastAsia"/>
+        </w:rPr>
+        <w:t>G</w:t>
+      </w:r>
+      <w:r>
+        <w:rPr>
+          <w:rFonts w:ascii="Times New Roman" w:hAnsi="Times New Roman" w:cs="Times New Roman"/>
+        </w:rPr>
+        <w:t>it</w:t>
+      </w:r>
+      <w:r>
+        <w:rPr>
+          <w:rFonts w:ascii="Times New Roman" w:hAnsi="Times New Roman" w:cs="Times New Roman" w:hint="eastAsia"/>
+        </w:rPr>
+        <w:t>基本安裝與教學</w:t>
+      </w:r>
+      <w:r>
+        <w:rPr>
+          <w:rFonts w:ascii="Times New Roman" w:hAnsi="Times New Roman" w:cs="Times New Roman" w:hint="eastAsia"/>
+        </w:rPr>
+        <w:t xml:space="preserve"> </w:t>
+      </w:r>
     </w:p>
     <w:p>
       <w:pPr>
@@ -136,30 +144,6 @@
           <w:rFonts w:ascii="Times New Roman" w:hAnsi="Times New Roman" w:cs="Times New Roman"/>
         </w:rPr>
       </w:pPr>
-      <w:r>
-        <w:rPr>
-          <w:rFonts w:ascii="Times New Roman" w:hAnsi="Times New Roman" w:cs="Times New Roman" w:hint="eastAsia"/>
-        </w:rPr>
-        <w:t>G</w:t>
-      </w:r>
-      <w:r>
-        <w:rPr>
-          <w:rFonts w:ascii="Times New Roman" w:hAnsi="Times New Roman" w:cs="Times New Roman"/>
-        </w:rPr>
-        <w:t>it</w:t>
-      </w:r>
-      <w:r>
-        <w:rPr>
-          <w:rFonts w:ascii="Times New Roman" w:hAnsi="Times New Roman" w:cs="Times New Roman" w:hint="eastAsia"/>
-        </w:rPr>
-        <w:t>指令</w:t>
-      </w:r>
-      <w:r>
-        <w:rPr>
-          <w:rFonts w:ascii="Times New Roman" w:hAnsi="Times New Roman" w:cs="Times New Roman" w:hint="eastAsia"/>
-        </w:rPr>
-        <w:t xml:space="preserve"> </w:t>
-      </w:r>
       <w:hyperlink r:id="rId8" w:history="1">
         <w:r>
           <w:rPr>
@@ -169,6 +153,37 @@
           <w:t>http://goo.gl/sGu4d</w:t>
         </w:r>
       </w:hyperlink>
+      <w:r>
+        <w:rPr>
+          <w:rStyle w:val="aa"/>
+          <w:rFonts w:ascii="Times New Roman" w:hAnsi="Times New Roman" w:cs="Times New Roman" w:hint="eastAsia"/>
+        </w:rPr>
+        <w:t xml:space="preserve"> </w:t>
+      </w:r>
+      <w:r>
+        <w:rPr>
+          <w:rFonts w:ascii="Times New Roman" w:hAnsi="Times New Roman" w:cs="Times New Roman" w:hint="eastAsia"/>
+        </w:rPr>
+        <w:t>G</w:t>
+      </w:r>
+      <w:r>
+        <w:rPr>
+          <w:rFonts w:ascii="Times New Roman" w:hAnsi="Times New Roman" w:cs="Times New Roman"/>
+        </w:rPr>
+        <w:t>it</w:t>
+      </w:r>
+      <w:r>
+        <w:rPr>
+          <w:rFonts w:ascii="Times New Roman" w:hAnsi="Times New Roman" w:cs="Times New Roman" w:hint="eastAsia"/>
+        </w:rPr>
+        <w:t>指令</w:t>
+      </w:r>
+      <w:r>
+        <w:rPr>
+          <w:rFonts w:ascii="Times New Roman" w:hAnsi="Times New Roman" w:cs="Times New Roman" w:hint="eastAsia"/>
+        </w:rPr>
+        <w:t xml:space="preserve"> </w:t>
+      </w:r>
     </w:p>
     <w:p>
       <w:pPr>
@@ -186,18 +201,6 @@
           <w:u w:val="none"/>
         </w:rPr>
       </w:pPr>
-      <w:r>
-        <w:rPr>
-          <w:rFonts w:ascii="Times New Roman" w:hAnsi="Times New Roman" w:cs="Times New Roman" w:hint="eastAsia"/>
-        </w:rPr>
-        <w:t>E</w:t>
-      </w:r>
-      <w:r>
-        <w:rPr>
-          <w:rFonts w:ascii="Times New Roman" w:hAnsi="Times New Roman" w:cs="Times New Roman"/>
-        </w:rPr>
-        <w:t xml:space="preserve">xit Git Log </w:t>
-      </w:r>
       <w:hyperlink r:id="rId9" w:history="1">
         <w:r>
           <w:rPr>
@@ -207,6 +210,34 @@
           <w:t>http://goo.gl/f5YyhA</w:t>
         </w:r>
       </w:hyperlink>
+      <w:r>
+        <w:rPr>
+          <w:rStyle w:val="aa"/>
+          <w:rFonts w:ascii="Times New Roman" w:hAnsi="Times New Roman" w:cs="Times New Roman" w:hint="eastAsia"/>
+        </w:rPr>
+        <w:t xml:space="preserve"> </w:t>
+      </w:r>
+      <w:r>
+        <w:rPr>
+          <w:rFonts w:ascii="Times New Roman" w:hAnsi="Times New Roman" w:cs="Times New Roman" w:hint="eastAsia"/>
+        </w:rPr>
+        <w:t>E</w:t>
+      </w:r>
+      <w:r>
+        <w:rPr>
+          <w:rFonts w:ascii="Times New Roman" w:hAnsi="Times New Roman" w:cs="Times New Roman"/>
+        </w:rPr>
+        <w:t>xit Git Log</w:t>
+      </w:r>
+      <w:r>
+        <w:rPr>
+          <w:rStyle w:val="aa"/>
+          <w:rFonts w:ascii="Times New Roman" w:hAnsi="Times New Roman" w:cs="Times New Roman"/>
+          <w:color w:val="auto"/>
+          <w:u w:val="none"/>
+        </w:rPr>
+        <w:t xml:space="preserve"> </w:t>
+      </w:r>
     </w:p>
     <w:p>
       <w:pPr>
@@ -224,24 +255,6 @@
           <w:u w:val="none"/>
         </w:rPr>
       </w:pPr>
-      <w:r>
-        <w:rPr>
-          <w:rStyle w:val="aa"/>
-          <w:rFonts w:ascii="Times New Roman" w:hAnsi="Times New Roman" w:cs="Times New Roman" w:hint="eastAsia"/>
-          <w:color w:val="000000" w:themeColor="text1"/>
-          <w:u w:val="none"/>
-        </w:rPr>
-        <w:t>多人合作</w:t>
-      </w:r>
-      <w:r>
-        <w:rPr>
-          <w:rStyle w:val="aa"/>
-          <w:rFonts w:ascii="Times New Roman" w:hAnsi="Times New Roman" w:cs="Times New Roman" w:hint="eastAsia"/>
-          <w:color w:val="000000" w:themeColor="text1"/>
-          <w:u w:val="none"/>
-        </w:rPr>
-        <w:t xml:space="preserve"> </w:t>
-      </w:r>
       <w:hyperlink r:id="rId10" w:history="1">
         <w:r>
           <w:rPr>
@@ -251,17 +264,69 @@
           <w:t>http://goo.gl/McYluR</w:t>
         </w:r>
       </w:hyperlink>
-    </w:p>
-    <w:p>
-      <w:pPr>
-        <w:spacing w:line="240" w:lineRule="atLeast"/>
-        <w:rPr>
+      <w:r>
+        <w:rPr>
+          <w:rStyle w:val="aa"/>
+          <w:rFonts w:ascii="Times New Roman" w:hAnsi="Times New Roman" w:cs="Times New Roman" w:hint="eastAsia"/>
+        </w:rPr>
+        <w:t xml:space="preserve"> </w:t>
+      </w:r>
+      <w:r>
+        <w:rPr>
+          <w:rStyle w:val="aa"/>
           <w:rFonts w:ascii="Times New Roman" w:hAnsi="Times New Roman" w:cs="Times New Roman" w:hint="eastAsia"/>
           <w:color w:val="000000" w:themeColor="text1"/>
-        </w:rPr>
-      </w:pPr>
-      <w:bookmarkStart w:id="0" w:name="_GoBack"/>
-      <w:bookmarkEnd w:id="0"/>
+          <w:u w:val="none"/>
+        </w:rPr>
+        <w:t>多人合作</w:t>
+      </w:r>
+    </w:p>
+    <w:p>
+      <w:pPr>
+        <w:pStyle w:val="a9"/>
+        <w:numPr>
+          <w:ilvl w:val="0"/>
+          <w:numId w:val="4"/>
+        </w:numPr>
+        <w:spacing w:line="240" w:lineRule="atLeast"/>
+        <w:ind w:leftChars="0"/>
+        <w:rPr>
+          <w:rFonts w:ascii="Times New Roman" w:hAnsi="Times New Roman" w:cs="Times New Roman"/>
+          <w:color w:val="000000" w:themeColor="text1"/>
+        </w:rPr>
+      </w:pPr>
+      <w:hyperlink r:id="rId11" w:history="1">
+        <w:r>
+          <w:rPr>
+            <w:rStyle w:val="aa"/>
+            <w:rFonts w:ascii="Times New Roman" w:hAnsi="Times New Roman" w:cs="Times New Roman"/>
+          </w:rPr>
+          <w:t>https://goo.gl/d0xzWj</w:t>
+        </w:r>
+      </w:hyperlink>
+      <w:r>
+        <w:rPr>
+          <w:rFonts w:ascii="Times New Roman" w:hAnsi="Times New Roman" w:cs="Times New Roman" w:hint="eastAsia"/>
+          <w:color w:val="000000" w:themeColor="text1"/>
+        </w:rPr>
+        <w:t xml:space="preserve"> GIT</w:t>
+      </w:r>
+      <w:r>
+        <w:rPr>
+          <w:rFonts w:ascii="Times New Roman" w:hAnsi="Times New Roman" w:cs="Times New Roman" w:hint="eastAsia"/>
+          <w:color w:val="000000" w:themeColor="text1"/>
+        </w:rPr>
+        <w:t>完整教學</w:t>
+      </w:r>
+    </w:p>
+    <w:p>
+      <w:pPr>
+        <w:spacing w:line="240" w:lineRule="atLeast"/>
+        <w:rPr>
+          <w:rFonts w:ascii="Times New Roman" w:hAnsi="Times New Roman" w:cs="Times New Roman"/>
+          <w:color w:val="000000" w:themeColor="text1"/>
+        </w:rPr>
+      </w:pPr>
     </w:p>
     <w:p>
       <w:pPr>
@@ -295,7 +360,7 @@
         <w:spacing w:line="240" w:lineRule="atLeast"/>
         <w:ind w:leftChars="0"/>
         <w:rPr>
-          <w:rFonts w:ascii="Times New Roman" w:hAnsi="Times New Roman" w:cs="Times New Roman" w:hint="eastAsia"/>
+          <w:rFonts w:ascii="Times New Roman" w:hAnsi="Times New Roman" w:cs="Times New Roman"/>
         </w:rPr>
       </w:pPr>
       <w:r>
@@ -315,17 +380,129 @@
       <w:pPr>
         <w:spacing w:line="240" w:lineRule="atLeast"/>
         <w:rPr>
-          <w:rFonts w:ascii="Times New Roman" w:hAnsi="Times New Roman" w:cs="Times New Roman" w:hint="eastAsia"/>
-        </w:rPr>
-      </w:pPr>
-    </w:p>
-    <w:p>
-      <w:pPr>
-        <w:spacing w:line="240" w:lineRule="atLeast"/>
-        <w:rPr>
-          <w:rFonts w:ascii="Times New Roman" w:hAnsi="Times New Roman" w:cs="Times New Roman"/>
-        </w:rPr>
-      </w:pPr>
+          <w:rFonts w:ascii="Times New Roman" w:hAnsi="Times New Roman" w:cs="Times New Roman"/>
+        </w:rPr>
+      </w:pPr>
+    </w:p>
+    <w:p>
+      <w:pPr>
+        <w:rPr>
+          <w:rFonts w:ascii="Times New Roman" w:hAnsi="Times New Roman" w:cs="Times New Roman"/>
+          <w:b/>
+          <w:sz w:val="28"/>
+        </w:rPr>
+      </w:pPr>
+      <w:r>
+        <w:rPr>
+          <w:rFonts w:ascii="Times New Roman" w:hAnsi="Times New Roman" w:cs="Times New Roman" w:hint="eastAsia"/>
+          <w:b/>
+          <w:sz w:val="28"/>
+        </w:rPr>
+        <w:t>2015/08/14</w:t>
+      </w:r>
+    </w:p>
+    <w:p>
+      <w:pPr>
+        <w:spacing w:line="240" w:lineRule="atLeast"/>
+        <w:rPr>
+          <w:rFonts w:ascii="Times New Roman" w:hAnsi="Times New Roman" w:cs="Times New Roman"/>
+        </w:rPr>
+      </w:pPr>
+    </w:p>
+    <w:p>
+      <w:pPr>
+        <w:spacing w:line="240" w:lineRule="atLeast"/>
+        <w:rPr>
+          <w:rFonts w:ascii="Times New Roman" w:hAnsi="Times New Roman" w:cs="Times New Roman"/>
+        </w:rPr>
+      </w:pPr>
+      <w:r>
+        <w:rPr>
+          <w:rFonts w:ascii="Times New Roman" w:hAnsi="Times New Roman" w:cs="Times New Roman" w:hint="eastAsia"/>
+        </w:rPr>
+        <w:t>LEMP</w:t>
+      </w:r>
+    </w:p>
+    <w:p>
+      <w:pPr>
+        <w:spacing w:line="240" w:lineRule="atLeast"/>
+        <w:rPr>
+          <w:rFonts w:ascii="Times New Roman" w:hAnsi="Times New Roman" w:cs="Times New Roman"/>
+        </w:rPr>
+      </w:pPr>
+    </w:p>
+    <w:p>
+      <w:pPr>
+        <w:spacing w:line="240" w:lineRule="atLeast"/>
+        <w:rPr>
+          <w:rFonts w:ascii="Times New Roman" w:hAnsi="Times New Roman" w:cs="Times New Roman"/>
+        </w:rPr>
+      </w:pPr>
+      <w:r>
+        <w:rPr>
+          <w:rFonts w:ascii="Times New Roman" w:hAnsi="Times New Roman" w:cs="Times New Roman" w:hint="eastAsia"/>
+        </w:rPr>
+        <w:t>VM</w:t>
+      </w:r>
+      <w:r>
+        <w:rPr>
+          <w:rFonts w:ascii="Times New Roman" w:hAnsi="Times New Roman" w:cs="Times New Roman"/>
+        </w:rPr>
+        <w:t>ware</w:t>
+      </w:r>
+    </w:p>
+    <w:p>
+      <w:pPr>
+        <w:spacing w:line="240" w:lineRule="atLeast"/>
+        <w:rPr>
+          <w:rFonts w:ascii="Times New Roman" w:hAnsi="Times New Roman" w:cs="Times New Roman"/>
+        </w:rPr>
+      </w:pPr>
+    </w:p>
+    <w:p>
+      <w:pPr>
+        <w:spacing w:line="240" w:lineRule="atLeast"/>
+        <w:rPr>
+          <w:rFonts w:ascii="Times New Roman" w:hAnsi="Times New Roman" w:cs="Times New Roman"/>
+        </w:rPr>
+      </w:pPr>
+      <w:r>
+        <w:rPr>
+          <w:rFonts w:ascii="Times New Roman" w:hAnsi="Times New Roman" w:cs="Times New Roman" w:hint="eastAsia"/>
+        </w:rPr>
+        <w:t xml:space="preserve">1. </w:t>
+      </w:r>
+      <w:hyperlink r:id="rId12" w:history="1">
+        <w:r>
+          <w:rPr>
+            <w:rStyle w:val="aa"/>
+            <w:rFonts w:ascii="Times New Roman" w:hAnsi="Times New Roman" w:cs="Times New Roman"/>
+          </w:rPr>
+          <w:t>https://goo.gl/qHBABD</w:t>
+        </w:r>
+      </w:hyperlink>
+      <w:r>
+        <w:rPr>
+          <w:rFonts w:ascii="Times New Roman" w:hAnsi="Times New Roman" w:cs="Times New Roman" w:hint="eastAsia"/>
+        </w:rPr>
+        <w:t xml:space="preserve"> H</w:t>
+      </w:r>
+      <w:r>
+        <w:rPr>
+          <w:rFonts w:ascii="Times New Roman" w:hAnsi="Times New Roman" w:cs="Times New Roman"/>
+        </w:rPr>
+        <w:t>ow to install LEMP</w:t>
+      </w:r>
+    </w:p>
+    <w:p>
+      <w:pPr>
+        <w:spacing w:line="240" w:lineRule="atLeast"/>
+        <w:rPr>
+          <w:rFonts w:ascii="Times New Roman" w:hAnsi="Times New Roman" w:cs="Times New Roman" w:hint="eastAsia"/>
+        </w:rPr>
+      </w:pPr>
+      <w:bookmarkStart w:id="0" w:name="_GoBack"/>
+      <w:bookmarkEnd w:id="0"/>
     </w:p>
     <w:sectPr>
       <w:pgSz w:w="11906" w:h="16838"/>
@@ -1363,6 +1540,18 @@
       <w:u w:val="single"/>
     </w:rPr>
   </w:style>
+  <w:style w:type="character" w:styleId="ab">
+    <w:name w:val="FollowedHyperlink"/>
+    <w:basedOn w:val="a0"/>
+    <w:uiPriority w:val="99"/>
+    <w:semiHidden/>
+    <w:unhideWhenUsed/>
+    <w:rsid w:val="002A2035"/>
+    <w:rPr>
+      <w:color w:val="954F72" w:themeColor="followedHyperlink"/>
+      <w:u w:val="single"/>
+    </w:rPr>
+  </w:style>
 </w:styles>
 </file>
 

</xml_diff>

<commit_message>
6th changed Install an LEMP (ubuntu) Continue to install on CentOS
</commit_message>
<xml_diff>
--- a/Git Hub.docx
+++ b/Git Hub.docx
@@ -37,7 +37,7 @@
       </w:pPr>
       <w:r>
         <w:rPr>
-          <w:rFonts w:ascii="Times New Roman" w:hAnsi="Times New Roman" w:cs="Times New Roman" w:hint="eastAsia"/>
+          <w:rFonts w:ascii="Times New Roman" w:hAnsi="Times New Roman" w:cs="Times New Roman"/>
         </w:rPr>
         <w:t>Git Hub</w:t>
       </w:r>
@@ -51,7 +51,7 @@
       </w:pPr>
       <w:r>
         <w:rPr>
-          <w:rFonts w:ascii="Times New Roman" w:hAnsi="Times New Roman" w:cs="Times New Roman" w:hint="eastAsia"/>
+          <w:rFonts w:ascii="Times New Roman" w:hAnsi="Times New Roman" w:cs="Times New Roman"/>
         </w:rPr>
         <w:t>W</w:t>
       </w:r>
@@ -89,44 +89,24 @@
             <w:rStyle w:val="aa"/>
             <w:rFonts w:ascii="Times New Roman" w:hAnsi="Times New Roman" w:cs="Times New Roman"/>
           </w:rPr>
-          <w:t>http://goo.gl</w:t>
-        </w:r>
-        <w:r>
-          <w:rPr>
-            <w:rStyle w:val="aa"/>
-            <w:rFonts w:ascii="Times New Roman" w:hAnsi="Times New Roman" w:cs="Times New Roman"/>
-          </w:rPr>
-          <w:t>/</w:t>
-        </w:r>
-        <w:r>
-          <w:rPr>
-            <w:rStyle w:val="aa"/>
-            <w:rFonts w:ascii="Times New Roman" w:hAnsi="Times New Roman" w:cs="Times New Roman"/>
-          </w:rPr>
-          <w:t>MUHEja</w:t>
+          <w:t>http://goo.gl/MUHEja</w:t>
         </w:r>
       </w:hyperlink>
       <w:r>
         <w:rPr>
-          <w:rFonts w:ascii="Times New Roman" w:hAnsi="Times New Roman" w:cs="Times New Roman" w:hint="eastAsia"/>
-        </w:rPr>
-        <w:t>G</w:t>
-      </w:r>
-      <w:r>
-        <w:rPr>
-          <w:rFonts w:ascii="Times New Roman" w:hAnsi="Times New Roman" w:cs="Times New Roman"/>
-        </w:rPr>
-        <w:t>it</w:t>
-      </w:r>
-      <w:r>
-        <w:rPr>
-          <w:rFonts w:ascii="Times New Roman" w:hAnsi="Times New Roman" w:cs="Times New Roman" w:hint="eastAsia"/>
+          <w:rFonts w:ascii="Times New Roman" w:hAnsi="Times New Roman" w:cs="Times New Roman"/>
+        </w:rPr>
+        <w:t>Git</w:t>
+      </w:r>
+      <w:r>
+        <w:rPr>
+          <w:rFonts w:ascii="Times New Roman" w:hAnsi="Times New Roman" w:cs="Times New Roman"/>
         </w:rPr>
         <w:t>基本安裝與教學</w:t>
       </w:r>
       <w:r>
         <w:rPr>
-          <w:rFonts w:ascii="Times New Roman" w:hAnsi="Times New Roman" w:cs="Times New Roman" w:hint="eastAsia"/>
+          <w:rFonts w:ascii="Times New Roman" w:hAnsi="Times New Roman" w:cs="Times New Roman"/>
         </w:rPr>
         <w:t xml:space="preserve"> </w:t>
       </w:r>
@@ -156,31 +136,25 @@
       <w:r>
         <w:rPr>
           <w:rStyle w:val="aa"/>
-          <w:rFonts w:ascii="Times New Roman" w:hAnsi="Times New Roman" w:cs="Times New Roman" w:hint="eastAsia"/>
+          <w:rFonts w:ascii="Times New Roman" w:hAnsi="Times New Roman" w:cs="Times New Roman"/>
         </w:rPr>
         <w:t xml:space="preserve"> </w:t>
       </w:r>
       <w:r>
         <w:rPr>
-          <w:rFonts w:ascii="Times New Roman" w:hAnsi="Times New Roman" w:cs="Times New Roman" w:hint="eastAsia"/>
-        </w:rPr>
-        <w:t>G</w:t>
-      </w:r>
-      <w:r>
-        <w:rPr>
-          <w:rFonts w:ascii="Times New Roman" w:hAnsi="Times New Roman" w:cs="Times New Roman"/>
-        </w:rPr>
-        <w:t>it</w:t>
-      </w:r>
-      <w:r>
-        <w:rPr>
-          <w:rFonts w:ascii="Times New Roman" w:hAnsi="Times New Roman" w:cs="Times New Roman" w:hint="eastAsia"/>
+          <w:rFonts w:ascii="Times New Roman" w:hAnsi="Times New Roman" w:cs="Times New Roman"/>
+        </w:rPr>
+        <w:t>Git</w:t>
+      </w:r>
+      <w:r>
+        <w:rPr>
+          <w:rFonts w:ascii="Times New Roman" w:hAnsi="Times New Roman" w:cs="Times New Roman"/>
         </w:rPr>
         <w:t>指令</w:t>
       </w:r>
       <w:r>
         <w:rPr>
-          <w:rFonts w:ascii="Times New Roman" w:hAnsi="Times New Roman" w:cs="Times New Roman" w:hint="eastAsia"/>
+          <w:rFonts w:ascii="Times New Roman" w:hAnsi="Times New Roman" w:cs="Times New Roman"/>
         </w:rPr>
         <w:t xml:space="preserve"> </w:t>
       </w:r>
@@ -213,21 +187,15 @@
       <w:r>
         <w:rPr>
           <w:rStyle w:val="aa"/>
-          <w:rFonts w:ascii="Times New Roman" w:hAnsi="Times New Roman" w:cs="Times New Roman" w:hint="eastAsia"/>
+          <w:rFonts w:ascii="Times New Roman" w:hAnsi="Times New Roman" w:cs="Times New Roman"/>
         </w:rPr>
         <w:t xml:space="preserve"> </w:t>
       </w:r>
       <w:r>
         <w:rPr>
-          <w:rFonts w:ascii="Times New Roman" w:hAnsi="Times New Roman" w:cs="Times New Roman" w:hint="eastAsia"/>
-        </w:rPr>
-        <w:t>E</w:t>
-      </w:r>
-      <w:r>
-        <w:rPr>
-          <w:rFonts w:ascii="Times New Roman" w:hAnsi="Times New Roman" w:cs="Times New Roman"/>
-        </w:rPr>
-        <w:t>xit Git Log</w:t>
+          <w:rFonts w:ascii="Times New Roman" w:hAnsi="Times New Roman" w:cs="Times New Roman"/>
+        </w:rPr>
+        <w:t>Exit Git Log</w:t>
       </w:r>
       <w:r>
         <w:rPr>
@@ -267,14 +235,14 @@
       <w:r>
         <w:rPr>
           <w:rStyle w:val="aa"/>
-          <w:rFonts w:ascii="Times New Roman" w:hAnsi="Times New Roman" w:cs="Times New Roman" w:hint="eastAsia"/>
+          <w:rFonts w:ascii="Times New Roman" w:hAnsi="Times New Roman" w:cs="Times New Roman"/>
         </w:rPr>
         <w:t xml:space="preserve"> </w:t>
       </w:r>
       <w:r>
         <w:rPr>
           <w:rStyle w:val="aa"/>
-          <w:rFonts w:ascii="Times New Roman" w:hAnsi="Times New Roman" w:cs="Times New Roman" w:hint="eastAsia"/>
+          <w:rFonts w:ascii="Times New Roman" w:hAnsi="Times New Roman" w:cs="Times New Roman"/>
           <w:color w:val="000000" w:themeColor="text1"/>
           <w:u w:val="none"/>
         </w:rPr>
@@ -306,14 +274,14 @@
       </w:hyperlink>
       <w:r>
         <w:rPr>
-          <w:rFonts w:ascii="Times New Roman" w:hAnsi="Times New Roman" w:cs="Times New Roman" w:hint="eastAsia"/>
+          <w:rFonts w:ascii="Times New Roman" w:hAnsi="Times New Roman" w:cs="Times New Roman"/>
           <w:color w:val="000000" w:themeColor="text1"/>
         </w:rPr>
         <w:t xml:space="preserve"> GIT</w:t>
       </w:r>
       <w:r>
         <w:rPr>
-          <w:rFonts w:ascii="Times New Roman" w:hAnsi="Times New Roman" w:cs="Times New Roman" w:hint="eastAsia"/>
+          <w:rFonts w:ascii="Times New Roman" w:hAnsi="Times New Roman" w:cs="Times New Roman"/>
           <w:color w:val="000000" w:themeColor="text1"/>
         </w:rPr>
         <w:t>完整教學</w:t>
@@ -335,46 +303,6 @@
           <w:rFonts w:ascii="Times New Roman" w:hAnsi="Times New Roman" w:cs="Times New Roman"/>
         </w:rPr>
       </w:pPr>
-    </w:p>
-    <w:p>
-      <w:pPr>
-        <w:spacing w:line="240" w:lineRule="atLeast"/>
-        <w:rPr>
-          <w:rFonts w:ascii="Times New Roman" w:hAnsi="Times New Roman" w:cs="Times New Roman"/>
-        </w:rPr>
-      </w:pPr>
-      <w:r>
-        <w:rPr>
-          <w:rFonts w:ascii="Times New Roman" w:hAnsi="Times New Roman" w:cs="Times New Roman" w:hint="eastAsia"/>
-        </w:rPr>
-        <w:t>問題：</w:t>
-      </w:r>
-    </w:p>
-    <w:p>
-      <w:pPr>
-        <w:pStyle w:val="a9"/>
-        <w:numPr>
-          <w:ilvl w:val="0"/>
-          <w:numId w:val="5"/>
-        </w:numPr>
-        <w:spacing w:line="240" w:lineRule="atLeast"/>
-        <w:ind w:leftChars="0"/>
-        <w:rPr>
-          <w:rFonts w:ascii="Times New Roman" w:hAnsi="Times New Roman" w:cs="Times New Roman"/>
-        </w:rPr>
-      </w:pPr>
-      <w:r>
-        <w:rPr>
-          <w:rFonts w:ascii="Times New Roman" w:hAnsi="Times New Roman" w:cs="Times New Roman" w:hint="eastAsia"/>
-        </w:rPr>
-        <w:t>檔案由其他應用程式開啟時無法</w:t>
-      </w:r>
-      <w:r>
-        <w:rPr>
-          <w:rFonts w:ascii="Times New Roman" w:hAnsi="Times New Roman" w:cs="Times New Roman" w:hint="eastAsia"/>
-        </w:rPr>
-        <w:t>commit?</w:t>
-      </w:r>
     </w:p>
     <w:p>
       <w:pPr>
@@ -394,7 +322,7 @@
       </w:pPr>
       <w:r>
         <w:rPr>
-          <w:rFonts w:ascii="Times New Roman" w:hAnsi="Times New Roman" w:cs="Times New Roman" w:hint="eastAsia"/>
+          <w:rFonts w:ascii="Times New Roman" w:hAnsi="Times New Roman" w:cs="Times New Roman"/>
           <w:b/>
           <w:sz w:val="28"/>
         </w:rPr>
@@ -418,59 +346,49 @@
       </w:pPr>
       <w:r>
         <w:rPr>
-          <w:rFonts w:ascii="Times New Roman" w:hAnsi="Times New Roman" w:cs="Times New Roman" w:hint="eastAsia"/>
+          <w:rFonts w:ascii="Times New Roman" w:hAnsi="Times New Roman" w:cs="Times New Roman"/>
         </w:rPr>
         <w:t>LEMP</w:t>
       </w:r>
-    </w:p>
-    <w:p>
-      <w:pPr>
-        <w:spacing w:line="240" w:lineRule="atLeast"/>
-        <w:rPr>
-          <w:rFonts w:ascii="Times New Roman" w:hAnsi="Times New Roman" w:cs="Times New Roman"/>
-        </w:rPr>
-      </w:pPr>
-    </w:p>
-    <w:p>
-      <w:pPr>
-        <w:spacing w:line="240" w:lineRule="atLeast"/>
-        <w:rPr>
-          <w:rFonts w:ascii="Times New Roman" w:hAnsi="Times New Roman" w:cs="Times New Roman"/>
-        </w:rPr>
-      </w:pPr>
-      <w:r>
-        <w:rPr>
-          <w:rFonts w:ascii="Times New Roman" w:hAnsi="Times New Roman" w:cs="Times New Roman" w:hint="eastAsia"/>
-        </w:rPr>
-        <w:t>VM</w:t>
-      </w:r>
-      <w:r>
-        <w:rPr>
-          <w:rFonts w:ascii="Times New Roman" w:hAnsi="Times New Roman" w:cs="Times New Roman"/>
-        </w:rPr>
-        <w:t>ware</w:t>
-      </w:r>
-    </w:p>
-    <w:p>
-      <w:pPr>
-        <w:spacing w:line="240" w:lineRule="atLeast"/>
-        <w:rPr>
-          <w:rFonts w:ascii="Times New Roman" w:hAnsi="Times New Roman" w:cs="Times New Roman"/>
-        </w:rPr>
-      </w:pPr>
-    </w:p>
-    <w:p>
-      <w:pPr>
-        <w:spacing w:line="240" w:lineRule="atLeast"/>
-        <w:rPr>
-          <w:rFonts w:ascii="Times New Roman" w:hAnsi="Times New Roman" w:cs="Times New Roman"/>
-        </w:rPr>
-      </w:pPr>
-      <w:r>
-        <w:rPr>
-          <w:rFonts w:ascii="Times New Roman" w:hAnsi="Times New Roman" w:cs="Times New Roman" w:hint="eastAsia"/>
-        </w:rPr>
-        <w:t xml:space="preserve">1. </w:t>
+      <w:r>
+        <w:rPr>
+          <w:rFonts w:ascii="Times New Roman" w:hAnsi="Times New Roman" w:cs="Times New Roman"/>
+        </w:rPr>
+        <w:t xml:space="preserve"> / virtual PC</w:t>
+      </w:r>
+      <w:r>
+        <w:rPr>
+          <w:rFonts w:ascii="Times New Roman" w:hAnsi="Times New Roman" w:cs="Times New Roman"/>
+        </w:rPr>
+        <w:t xml:space="preserve"> / Ubuntu Server</w:t>
+      </w:r>
+    </w:p>
+    <w:p>
+      <w:pPr>
+        <w:spacing w:line="240" w:lineRule="atLeast"/>
+        <w:rPr>
+          <w:rFonts w:ascii="Times New Roman" w:hAnsi="Times New Roman" w:cs="Times New Roman"/>
+        </w:rPr>
+      </w:pPr>
+    </w:p>
+    <w:p>
+      <w:pPr>
+        <w:spacing w:line="240" w:lineRule="atLeast"/>
+        <w:rPr>
+          <w:rFonts w:ascii="Times New Roman" w:hAnsi="Times New Roman" w:cs="Times New Roman"/>
+        </w:rPr>
+      </w:pPr>
+      <w:r>
+        <w:rPr>
+          <w:rFonts w:ascii="Times New Roman" w:hAnsi="Times New Roman" w:cs="Times New Roman"/>
+        </w:rPr>
+        <w:t>1.</w:t>
+      </w:r>
+      <w:r>
+        <w:rPr>
+          <w:rFonts w:ascii="Times New Roman" w:hAnsi="Times New Roman" w:cs="Times New Roman"/>
+        </w:rPr>
+        <w:t xml:space="preserve"> </w:t>
       </w:r>
       <w:hyperlink r:id="rId12" w:history="1">
         <w:r>
@@ -483,26 +401,289 @@
       </w:hyperlink>
       <w:r>
         <w:rPr>
+          <w:rFonts w:ascii="Times New Roman" w:hAnsi="Times New Roman" w:cs="Times New Roman"/>
+        </w:rPr>
+        <w:t xml:space="preserve"> How to install LEMP</w:t>
+      </w:r>
+    </w:p>
+    <w:p>
+      <w:pPr>
+        <w:spacing w:line="240" w:lineRule="atLeast"/>
+        <w:rPr>
+          <w:rFonts w:ascii="Times New Roman" w:hAnsi="Times New Roman" w:cs="Times New Roman"/>
+        </w:rPr>
+      </w:pPr>
+      <w:r>
+        <w:rPr>
+          <w:rFonts w:ascii="Times New Roman" w:hAnsi="Times New Roman" w:cs="Times New Roman"/>
+        </w:rPr>
+        <w:t xml:space="preserve">2. </w:t>
+      </w:r>
+      <w:hyperlink r:id="rId13" w:history="1">
+        <w:r>
+          <w:rPr>
+            <w:rStyle w:val="aa"/>
+            <w:rFonts w:ascii="Times New Roman" w:hAnsi="Times New Roman" w:cs="Times New Roman"/>
+          </w:rPr>
+          <w:t>https://goo.gl/EupQqS</w:t>
+        </w:r>
+      </w:hyperlink>
+      <w:r>
+        <w:rPr>
+          <w:rFonts w:ascii="Times New Roman" w:hAnsi="Times New Roman" w:cs="Times New Roman"/>
+        </w:rPr>
+        <w:t xml:space="preserve"> </w:t>
+      </w:r>
+      <w:r>
+        <w:rPr>
+          <w:rFonts w:ascii="Times New Roman" w:hAnsi="Times New Roman" w:cs="Times New Roman"/>
+        </w:rPr>
+        <w:t>安裝</w:t>
+      </w:r>
+      <w:r>
+        <w:rPr>
+          <w:rFonts w:ascii="Times New Roman" w:hAnsi="Times New Roman" w:cs="Times New Roman"/>
+        </w:rPr>
+        <w:t>Linux</w:t>
+      </w:r>
+    </w:p>
+    <w:p>
+      <w:pPr>
+        <w:spacing w:line="240" w:lineRule="atLeast"/>
+        <w:rPr>
+          <w:rFonts w:ascii="Times New Roman" w:hAnsi="Times New Roman" w:cs="Times New Roman"/>
+          <w:b/>
+          <w:color w:val="000000" w:themeColor="text1"/>
+        </w:rPr>
+      </w:pPr>
+      <w:r>
+        <w:rPr>
+          <w:rFonts w:ascii="Times New Roman" w:hAnsi="Times New Roman" w:cs="Times New Roman"/>
+        </w:rPr>
+        <w:t xml:space="preserve">3. </w:t>
+      </w:r>
+      <w:hyperlink r:id="rId14" w:history="1">
+        <w:r>
+          <w:rPr>
+            <w:rStyle w:val="aa"/>
+            <w:rFonts w:ascii="Times New Roman" w:hAnsi="Times New Roman" w:cs="Times New Roman"/>
+          </w:rPr>
+          <w:t>http://goo.gl/YJcWVk</w:t>
+        </w:r>
+      </w:hyperlink>
+      <w:r>
+        <w:rPr>
+          <w:rFonts w:ascii="Times New Roman" w:hAnsi="Times New Roman" w:cs="Times New Roman"/>
+        </w:rPr>
+        <w:t xml:space="preserve"> </w:t>
+      </w:r>
+      <w:r>
+        <w:rPr>
+          <w:rFonts w:ascii="Times New Roman" w:hAnsi="Times New Roman" w:cs="Times New Roman"/>
+        </w:rPr>
+        <w:t>安裝</w:t>
+      </w:r>
+      <w:r>
+        <w:rPr>
+          <w:rFonts w:ascii="Times New Roman" w:hAnsi="Times New Roman" w:cs="Times New Roman"/>
+        </w:rPr>
+        <w:t>Virt</w:t>
+      </w:r>
+      <w:r>
+        <w:rPr>
+          <w:rFonts w:ascii="Times New Roman" w:hAnsi="Times New Roman" w:cs="Times New Roman"/>
+          <w:color w:val="000000" w:themeColor="text1"/>
+        </w:rPr>
+        <w:t xml:space="preserve">ual PC </w:t>
+      </w:r>
+      <w:r>
+        <w:rPr>
+          <w:rFonts w:ascii="Times New Roman" w:hAnsi="Times New Roman" w:cs="Times New Roman"/>
+          <w:color w:val="000000" w:themeColor="text1"/>
+        </w:rPr>
+        <w:t>錯誤</w:t>
+      </w:r>
+      <w:r>
+        <w:rPr>
+          <w:rFonts w:ascii="Times New Roman" w:hAnsi="Times New Roman" w:cs="Times New Roman"/>
+          <w:color w:val="000000" w:themeColor="text1"/>
+          <w:sz w:val="23"/>
+          <w:szCs w:val="23"/>
+          <w:shd w:val="clear" w:color="auto" w:fill="FFFFFF"/>
+        </w:rPr>
+        <w:t>0X80070422</w:t>
+      </w:r>
+    </w:p>
+    <w:p>
+      <w:pPr>
+        <w:spacing w:line="240" w:lineRule="atLeast"/>
+        <w:rPr>
+          <w:rFonts w:ascii="Times New Roman" w:hAnsi="Times New Roman" w:cs="Times New Roman"/>
+        </w:rPr>
+      </w:pPr>
+      <w:r>
+        <w:rPr>
           <w:rFonts w:ascii="Times New Roman" w:hAnsi="Times New Roman" w:cs="Times New Roman" w:hint="eastAsia"/>
         </w:rPr>
-        <w:t xml:space="preserve"> H</w:t>
-      </w:r>
-      <w:r>
-        <w:rPr>
-          <w:rFonts w:ascii="Times New Roman" w:hAnsi="Times New Roman" w:cs="Times New Roman"/>
-        </w:rPr>
-        <w:t>ow to install LEMP</w:t>
-      </w:r>
-    </w:p>
-    <w:p>
-      <w:pPr>
-        <w:spacing w:line="240" w:lineRule="atLeast"/>
+        <w:t xml:space="preserve">4. </w:t>
+      </w:r>
+      <w:hyperlink r:id="rId15" w:history="1">
+        <w:r>
+          <w:rPr>
+            <w:rStyle w:val="aa"/>
+            <w:rFonts w:ascii="Times New Roman" w:hAnsi="Times New Roman" w:cs="Times New Roman"/>
+          </w:rPr>
+          <w:t>http://goo.gl/506BSL</w:t>
+        </w:r>
+      </w:hyperlink>
+      <w:r>
+        <w:rPr>
+          <w:rFonts w:ascii="Times New Roman" w:hAnsi="Times New Roman" w:cs="Times New Roman"/>
+        </w:rPr>
+        <w:t xml:space="preserve"> .</w:t>
+      </w:r>
+      <w:r>
         <w:rPr>
           <w:rFonts w:ascii="Times New Roman" w:hAnsi="Times New Roman" w:cs="Times New Roman" w:hint="eastAsia"/>
         </w:rPr>
-      </w:pPr>
+        <w:t>php</w:t>
+      </w:r>
+      <w:r>
+        <w:rPr>
+          <w:rFonts w:ascii="Times New Roman" w:hAnsi="Times New Roman" w:cs="Times New Roman" w:hint="eastAsia"/>
+        </w:rPr>
+        <w:t>檔</w:t>
+      </w:r>
+      <w:r>
+        <w:rPr>
+          <w:rFonts w:ascii="Times New Roman" w:hAnsi="Times New Roman" w:cs="Times New Roman" w:hint="eastAsia"/>
+        </w:rPr>
+        <w:t xml:space="preserve">404 </w:t>
+      </w:r>
+      <w:r>
+        <w:rPr>
+          <w:rFonts w:ascii="Times New Roman" w:hAnsi="Times New Roman" w:cs="Times New Roman" w:hint="eastAsia"/>
+        </w:rPr>
+        <w:t>Not</w:t>
+      </w:r>
       <w:bookmarkStart w:id="0" w:name="_GoBack"/>
       <w:bookmarkEnd w:id="0"/>
+      <w:r>
+        <w:rPr>
+          <w:rFonts w:ascii="Times New Roman" w:hAnsi="Times New Roman" w:cs="Times New Roman" w:hint="eastAsia"/>
+        </w:rPr>
+        <w:t xml:space="preserve"> Found</w:t>
+      </w:r>
+      <w:r>
+        <w:rPr>
+          <w:rFonts w:ascii="Times New Roman" w:hAnsi="Times New Roman" w:cs="Times New Roman" w:hint="eastAsia"/>
+        </w:rPr>
+        <w:t xml:space="preserve"> </w:t>
+      </w:r>
+      <w:r>
+        <w:rPr>
+          <w:rFonts w:ascii="Times New Roman" w:hAnsi="Times New Roman" w:cs="Times New Roman" w:hint="eastAsia"/>
+        </w:rPr>
+        <w:t>解決</w:t>
+      </w:r>
+    </w:p>
+    <w:p>
+      <w:pPr>
+        <w:spacing w:line="240" w:lineRule="atLeast"/>
+        <w:rPr>
+          <w:rFonts w:ascii="Times New Roman" w:hAnsi="Times New Roman" w:cs="Times New Roman"/>
+        </w:rPr>
+      </w:pPr>
+    </w:p>
+    <w:p>
+      <w:pPr>
+        <w:spacing w:line="240" w:lineRule="atLeast"/>
+        <w:rPr>
+          <w:rFonts w:ascii="Times New Roman" w:hAnsi="Times New Roman" w:cs="Times New Roman"/>
+        </w:rPr>
+      </w:pPr>
+    </w:p>
+    <w:p>
+      <w:pPr>
+        <w:spacing w:line="240" w:lineRule="atLeast"/>
+        <w:rPr>
+          <w:rFonts w:ascii="Times New Roman" w:hAnsi="Times New Roman" w:cs="Times New Roman"/>
+        </w:rPr>
+      </w:pPr>
+    </w:p>
+    <w:p>
+      <w:pPr>
+        <w:spacing w:line="240" w:lineRule="atLeast"/>
+        <w:rPr>
+          <w:rFonts w:ascii="Times New Roman" w:hAnsi="Times New Roman" w:cs="Times New Roman"/>
+        </w:rPr>
+      </w:pPr>
+    </w:p>
+    <w:p>
+      <w:pPr>
+        <w:spacing w:line="240" w:lineRule="atLeast"/>
+        <w:rPr>
+          <w:rFonts w:ascii="Times New Roman" w:hAnsi="Times New Roman" w:cs="Times New Roman"/>
+        </w:rPr>
+      </w:pPr>
+      <w:r>
+        <w:rPr>
+          <w:rFonts w:ascii="Times New Roman" w:hAnsi="Times New Roman" w:cs="Times New Roman"/>
+        </w:rPr>
+        <w:t>Q</w:t>
+      </w:r>
+    </w:p>
+    <w:p>
+      <w:pPr>
+        <w:spacing w:line="240" w:lineRule="atLeast"/>
+        <w:rPr>
+          <w:rFonts w:ascii="Times New Roman" w:hAnsi="Times New Roman" w:cs="Times New Roman"/>
+        </w:rPr>
+      </w:pPr>
+      <w:r>
+        <w:rPr>
+          <w:rFonts w:ascii="Times New Roman" w:hAnsi="Times New Roman" w:cs="Times New Roman" w:hint="eastAsia"/>
+        </w:rPr>
+        <w:t xml:space="preserve">1. </w:t>
+      </w:r>
+      <w:r>
+        <w:rPr>
+          <w:rFonts w:ascii="Times New Roman" w:hAnsi="Times New Roman" w:cs="Times New Roman"/>
+        </w:rPr>
+        <w:t>ubuntu-15.04</w:t>
+      </w:r>
+      <w:r>
+        <w:rPr>
+          <w:rFonts w:ascii="Times New Roman" w:hAnsi="Times New Roman" w:cs="Times New Roman" w:hint="eastAsia"/>
+        </w:rPr>
+        <w:t>無法安裝</w:t>
+      </w:r>
+      <w:r>
+        <w:rPr>
+          <w:rFonts w:ascii="Times New Roman" w:hAnsi="Times New Roman" w:cs="Times New Roman" w:hint="eastAsia"/>
+        </w:rPr>
+        <w:t xml:space="preserve"> busybox-initramfs</w:t>
+      </w:r>
+      <w:r>
+        <w:rPr>
+          <w:rFonts w:ascii="Times New Roman" w:hAnsi="Times New Roman" w:cs="Times New Roman"/>
+        </w:rPr>
+        <w:t xml:space="preserve"> -&gt; 12.04.5</w:t>
+      </w:r>
+      <w:r>
+        <w:rPr>
+          <w:rFonts w:ascii="Times New Roman" w:hAnsi="Times New Roman" w:cs="Times New Roman" w:hint="eastAsia"/>
+        </w:rPr>
+        <w:t>版本安裝成功</w:t>
+      </w:r>
+    </w:p>
+    <w:p>
+      <w:pPr>
+        <w:spacing w:line="240" w:lineRule="atLeast"/>
+        <w:rPr>
+          <w:rFonts w:ascii="Times New Roman" w:hAnsi="Times New Roman" w:cs="Times New Roman"/>
+        </w:rPr>
+      </w:pPr>
     </w:p>
     <w:sectPr>
       <w:pgSz w:w="11906" w:h="16838"/>

</xml_diff>

<commit_message>
7th changed Build LEMP on CentOS
</commit_message>
<xml_diff>
--- a/Git Hub.docx
+++ b/Git Hub.docx
@@ -300,15 +300,7 @@
       <w:pPr>
         <w:spacing w:line="240" w:lineRule="atLeast"/>
         <w:rPr>
-          <w:rFonts w:ascii="Times New Roman" w:hAnsi="Times New Roman" w:cs="Times New Roman"/>
-        </w:rPr>
-      </w:pPr>
-    </w:p>
-    <w:p>
-      <w:pPr>
-        <w:spacing w:line="240" w:lineRule="atLeast"/>
-        <w:rPr>
-          <w:rFonts w:ascii="Times New Roman" w:hAnsi="Times New Roman" w:cs="Times New Roman"/>
+          <w:rFonts w:ascii="Times New Roman" w:hAnsi="Times New Roman" w:cs="Times New Roman" w:hint="eastAsia"/>
         </w:rPr>
       </w:pPr>
     </w:p>
@@ -373,198 +365,285 @@
     </w:p>
     <w:p>
       <w:pPr>
+        <w:pStyle w:val="a9"/>
+        <w:numPr>
+          <w:ilvl w:val="0"/>
+          <w:numId w:val="7"/>
+        </w:numPr>
         <w:spacing w:line="240" w:lineRule="atLeast"/>
-        <w:rPr>
-          <w:rFonts w:ascii="Times New Roman" w:hAnsi="Times New Roman" w:cs="Times New Roman"/>
-        </w:rPr>
-      </w:pPr>
-      <w:r>
-        <w:rPr>
-          <w:rFonts w:ascii="Times New Roman" w:hAnsi="Times New Roman" w:cs="Times New Roman"/>
-        </w:rPr>
-        <w:t>1.</w:t>
-      </w:r>
+        <w:ind w:leftChars="0"/>
+        <w:rPr>
+          <w:rFonts w:ascii="Times New Roman" w:hAnsi="Times New Roman" w:cs="Times New Roman"/>
+        </w:rPr>
+      </w:pPr>
+      <w:hyperlink r:id="rId12" w:history="1">
+        <w:r>
+          <w:rPr>
+            <w:rStyle w:val="aa"/>
+            <w:rFonts w:ascii="Times New Roman" w:hAnsi="Times New Roman" w:cs="Times New Roman"/>
+          </w:rPr>
+          <w:t>https://goo.gl/qHB</w:t>
+        </w:r>
+        <w:r>
+          <w:rPr>
+            <w:rStyle w:val="aa"/>
+            <w:rFonts w:ascii="Times New Roman" w:hAnsi="Times New Roman" w:cs="Times New Roman"/>
+          </w:rPr>
+          <w:t>A</w:t>
+        </w:r>
+        <w:r>
+          <w:rPr>
+            <w:rStyle w:val="aa"/>
+            <w:rFonts w:ascii="Times New Roman" w:hAnsi="Times New Roman" w:cs="Times New Roman"/>
+          </w:rPr>
+          <w:t>B</w:t>
+        </w:r>
+        <w:r>
+          <w:rPr>
+            <w:rStyle w:val="aa"/>
+            <w:rFonts w:ascii="Times New Roman" w:hAnsi="Times New Roman" w:cs="Times New Roman"/>
+          </w:rPr>
+          <w:t>D</w:t>
+        </w:r>
+      </w:hyperlink>
+      <w:r>
+        <w:rPr>
+          <w:rFonts w:ascii="Times New Roman" w:hAnsi="Times New Roman" w:cs="Times New Roman"/>
+        </w:rPr>
+        <w:t xml:space="preserve"> How to install LEMP</w:t>
+      </w:r>
+    </w:p>
+    <w:p>
+      <w:pPr>
+        <w:pStyle w:val="a9"/>
+        <w:numPr>
+          <w:ilvl w:val="0"/>
+          <w:numId w:val="7"/>
+        </w:numPr>
+        <w:spacing w:line="240" w:lineRule="atLeast"/>
+        <w:ind w:leftChars="0"/>
+        <w:rPr>
+          <w:rFonts w:ascii="Times New Roman" w:hAnsi="Times New Roman" w:cs="Times New Roman"/>
+        </w:rPr>
+      </w:pPr>
+      <w:hyperlink r:id="rId13" w:history="1">
+        <w:r>
+          <w:rPr>
+            <w:rStyle w:val="aa"/>
+            <w:rFonts w:ascii="Times New Roman" w:hAnsi="Times New Roman" w:cs="Times New Roman"/>
+          </w:rPr>
+          <w:t>https://goo.gl/EupQqS</w:t>
+        </w:r>
+      </w:hyperlink>
       <w:r>
         <w:rPr>
           <w:rFonts w:ascii="Times New Roman" w:hAnsi="Times New Roman" w:cs="Times New Roman"/>
         </w:rPr>
         <w:t xml:space="preserve"> </w:t>
       </w:r>
-      <w:hyperlink r:id="rId12" w:history="1">
-        <w:r>
-          <w:rPr>
-            <w:rStyle w:val="aa"/>
-            <w:rFonts w:ascii="Times New Roman" w:hAnsi="Times New Roman" w:cs="Times New Roman"/>
-          </w:rPr>
-          <w:t>https://goo.gl/qHBABD</w:t>
+      <w:r>
+        <w:rPr>
+          <w:rFonts w:ascii="Times New Roman" w:hAnsi="Times New Roman" w:cs="Times New Roman"/>
+        </w:rPr>
+        <w:t>安裝</w:t>
+      </w:r>
+      <w:r>
+        <w:rPr>
+          <w:rFonts w:ascii="Times New Roman" w:hAnsi="Times New Roman" w:cs="Times New Roman"/>
+        </w:rPr>
+        <w:t>Linux</w:t>
+      </w:r>
+    </w:p>
+    <w:p>
+      <w:pPr>
+        <w:pStyle w:val="a9"/>
+        <w:numPr>
+          <w:ilvl w:val="0"/>
+          <w:numId w:val="7"/>
+        </w:numPr>
+        <w:spacing w:line="240" w:lineRule="atLeast"/>
+        <w:ind w:leftChars="0"/>
+        <w:rPr>
+          <w:rFonts w:ascii="Times New Roman" w:hAnsi="Times New Roman" w:cs="Times New Roman"/>
+          <w:color w:val="000000" w:themeColor="text1"/>
+        </w:rPr>
+      </w:pPr>
+      <w:hyperlink r:id="rId14" w:history="1">
+        <w:r>
+          <w:rPr>
+            <w:rStyle w:val="aa"/>
+            <w:rFonts w:ascii="Times New Roman" w:hAnsi="Times New Roman" w:cs="Times New Roman"/>
+          </w:rPr>
+          <w:t xml:space="preserve">http://goo.gl/YJcWVk </w:t>
+        </w:r>
+        <w:r>
+          <w:rPr>
+            <w:rStyle w:val="aa"/>
+            <w:rFonts w:ascii="Times New Roman" w:hAnsi="Times New Roman" w:cs="Times New Roman"/>
+          </w:rPr>
+          <w:t>安裝</w:t>
+        </w:r>
+        <w:r>
+          <w:rPr>
+            <w:rStyle w:val="aa"/>
+            <w:rFonts w:ascii="Times New Roman" w:hAnsi="Times New Roman" w:cs="Times New Roman"/>
+          </w:rPr>
+          <w:t xml:space="preserve">Virtual PC </w:t>
+        </w:r>
+        <w:r>
+          <w:rPr>
+            <w:rStyle w:val="aa"/>
+            <w:rFonts w:ascii="Times New Roman" w:hAnsi="Times New Roman" w:cs="Times New Roman"/>
+          </w:rPr>
+          <w:t>錯誤</w:t>
+        </w:r>
+        <w:r>
+          <w:rPr>
+            <w:rStyle w:val="aa"/>
+            <w:rFonts w:ascii="Times New Roman" w:hAnsi="Times New Roman" w:cs="Times New Roman"/>
+            <w:sz w:val="23"/>
+            <w:szCs w:val="23"/>
+            <w:shd w:val="clear" w:color="auto" w:fill="FFFFFF"/>
+          </w:rPr>
+          <w:t>0X80070422</w:t>
         </w:r>
       </w:hyperlink>
-      <w:r>
-        <w:rPr>
-          <w:rFonts w:ascii="Times New Roman" w:hAnsi="Times New Roman" w:cs="Times New Roman"/>
-        </w:rPr>
-        <w:t xml:space="preserve"> How to install LEMP</w:t>
-      </w:r>
-    </w:p>
-    <w:p>
-      <w:pPr>
+    </w:p>
+    <w:p>
+      <w:pPr>
+        <w:pStyle w:val="a9"/>
+        <w:numPr>
+          <w:ilvl w:val="0"/>
+          <w:numId w:val="7"/>
+        </w:numPr>
         <w:spacing w:line="240" w:lineRule="atLeast"/>
-        <w:rPr>
-          <w:rFonts w:ascii="Times New Roman" w:hAnsi="Times New Roman" w:cs="Times New Roman"/>
-        </w:rPr>
-      </w:pPr>
-      <w:r>
-        <w:rPr>
-          <w:rFonts w:ascii="Times New Roman" w:hAnsi="Times New Roman" w:cs="Times New Roman"/>
-        </w:rPr>
-        <w:t xml:space="preserve">2. </w:t>
-      </w:r>
-      <w:hyperlink r:id="rId13" w:history="1">
-        <w:r>
-          <w:rPr>
-            <w:rStyle w:val="aa"/>
-            <w:rFonts w:ascii="Times New Roman" w:hAnsi="Times New Roman" w:cs="Times New Roman"/>
-          </w:rPr>
-          <w:t>https://goo.gl/EupQqS</w:t>
+        <w:ind w:leftChars="0"/>
+        <w:rPr>
+          <w:rFonts w:ascii="Times New Roman" w:hAnsi="Times New Roman" w:cs="Times New Roman"/>
+          <w:color w:val="000000" w:themeColor="text1"/>
+        </w:rPr>
+      </w:pPr>
+      <w:hyperlink r:id="rId15" w:history="1">
+        <w:r>
+          <w:rPr>
+            <w:rStyle w:val="aa"/>
+            <w:rFonts w:ascii="Times New Roman" w:hAnsi="Times New Roman" w:cs="Times New Roman"/>
+          </w:rPr>
+          <w:t>http://goo.gl/5</w:t>
+        </w:r>
+        <w:r>
+          <w:rPr>
+            <w:rStyle w:val="aa"/>
+            <w:rFonts w:ascii="Times New Roman" w:hAnsi="Times New Roman" w:cs="Times New Roman"/>
+          </w:rPr>
+          <w:t>0</w:t>
+        </w:r>
+        <w:r>
+          <w:rPr>
+            <w:rStyle w:val="aa"/>
+            <w:rFonts w:ascii="Times New Roman" w:hAnsi="Times New Roman" w:cs="Times New Roman"/>
+          </w:rPr>
+          <w:t>6</w:t>
+        </w:r>
+        <w:r>
+          <w:rPr>
+            <w:rStyle w:val="aa"/>
+            <w:rFonts w:ascii="Times New Roman" w:hAnsi="Times New Roman" w:cs="Times New Roman"/>
+          </w:rPr>
+          <w:t>BSL</w:t>
         </w:r>
       </w:hyperlink>
       <w:r>
         <w:rPr>
           <w:rFonts w:ascii="Times New Roman" w:hAnsi="Times New Roman" w:cs="Times New Roman"/>
         </w:rPr>
+        <w:t xml:space="preserve"> .</w:t>
+      </w:r>
+      <w:r>
+        <w:rPr>
+          <w:rFonts w:ascii="Times New Roman" w:hAnsi="Times New Roman" w:cs="Times New Roman" w:hint="eastAsia"/>
+        </w:rPr>
+        <w:t>php</w:t>
+      </w:r>
+      <w:r>
+        <w:rPr>
+          <w:rFonts w:ascii="Times New Roman" w:hAnsi="Times New Roman" w:cs="Times New Roman" w:hint="eastAsia"/>
+        </w:rPr>
+        <w:t>檔</w:t>
+      </w:r>
+      <w:r>
+        <w:rPr>
+          <w:rFonts w:ascii="Times New Roman" w:hAnsi="Times New Roman" w:cs="Times New Roman" w:hint="eastAsia"/>
+        </w:rPr>
+        <w:t xml:space="preserve">404 </w:t>
+      </w:r>
+      <w:r>
+        <w:rPr>
+          <w:rFonts w:ascii="Times New Roman" w:hAnsi="Times New Roman" w:cs="Times New Roman" w:hint="eastAsia"/>
+        </w:rPr>
+        <w:t>Not</w:t>
+      </w:r>
+      <w:r>
+        <w:rPr>
+          <w:rFonts w:ascii="Times New Roman" w:hAnsi="Times New Roman" w:cs="Times New Roman" w:hint="eastAsia"/>
+        </w:rPr>
+        <w:t xml:space="preserve"> Found</w:t>
+      </w:r>
+      <w:r>
+        <w:rPr>
+          <w:rFonts w:ascii="Times New Roman" w:hAnsi="Times New Roman" w:cs="Times New Roman" w:hint="eastAsia"/>
+        </w:rPr>
         <w:t xml:space="preserve"> </w:t>
       </w:r>
       <w:r>
         <w:rPr>
-          <w:rFonts w:ascii="Times New Roman" w:hAnsi="Times New Roman" w:cs="Times New Roman"/>
-        </w:rPr>
-        <w:t>安裝</w:t>
-      </w:r>
-      <w:r>
-        <w:rPr>
-          <w:rFonts w:ascii="Times New Roman" w:hAnsi="Times New Roman" w:cs="Times New Roman"/>
-        </w:rPr>
-        <w:t>Linux</w:t>
-      </w:r>
-    </w:p>
-    <w:p>
-      <w:pPr>
+          <w:rFonts w:ascii="Times New Roman" w:hAnsi="Times New Roman" w:cs="Times New Roman" w:hint="eastAsia"/>
+        </w:rPr>
+        <w:t>解決</w:t>
+      </w:r>
+    </w:p>
+    <w:p>
+      <w:pPr>
+        <w:pStyle w:val="a9"/>
+        <w:numPr>
+          <w:ilvl w:val="0"/>
+          <w:numId w:val="7"/>
+        </w:numPr>
         <w:spacing w:line="240" w:lineRule="atLeast"/>
-        <w:rPr>
-          <w:rFonts w:ascii="Times New Roman" w:hAnsi="Times New Roman" w:cs="Times New Roman"/>
-          <w:b/>
-          <w:color w:val="000000" w:themeColor="text1"/>
-        </w:rPr>
-      </w:pPr>
-      <w:r>
-        <w:rPr>
-          <w:rFonts w:ascii="Times New Roman" w:hAnsi="Times New Roman" w:cs="Times New Roman"/>
-        </w:rPr>
-        <w:t xml:space="preserve">3. </w:t>
-      </w:r>
-      <w:hyperlink r:id="rId14" w:history="1">
-        <w:r>
-          <w:rPr>
-            <w:rStyle w:val="aa"/>
-            <w:rFonts w:ascii="Times New Roman" w:hAnsi="Times New Roman" w:cs="Times New Roman"/>
-          </w:rPr>
-          <w:t>http://goo.gl/YJcWVk</w:t>
-        </w:r>
-      </w:hyperlink>
-      <w:r>
-        <w:rPr>
-          <w:rFonts w:ascii="Times New Roman" w:hAnsi="Times New Roman" w:cs="Times New Roman"/>
-        </w:rPr>
-        <w:t xml:space="preserve"> </w:t>
-      </w:r>
-      <w:r>
-        <w:rPr>
-          <w:rFonts w:ascii="Times New Roman" w:hAnsi="Times New Roman" w:cs="Times New Roman"/>
-        </w:rPr>
-        <w:t>安裝</w:t>
-      </w:r>
-      <w:r>
-        <w:rPr>
-          <w:rFonts w:ascii="Times New Roman" w:hAnsi="Times New Roman" w:cs="Times New Roman"/>
-        </w:rPr>
-        <w:t>Virt</w:t>
-      </w:r>
-      <w:r>
-        <w:rPr>
-          <w:rFonts w:ascii="Times New Roman" w:hAnsi="Times New Roman" w:cs="Times New Roman"/>
-          <w:color w:val="000000" w:themeColor="text1"/>
-        </w:rPr>
-        <w:t xml:space="preserve">ual PC </w:t>
-      </w:r>
-      <w:r>
-        <w:rPr>
-          <w:rFonts w:ascii="Times New Roman" w:hAnsi="Times New Roman" w:cs="Times New Roman"/>
-          <w:color w:val="000000" w:themeColor="text1"/>
-        </w:rPr>
-        <w:t>錯誤</w:t>
-      </w:r>
-      <w:r>
-        <w:rPr>
-          <w:rFonts w:ascii="Times New Roman" w:hAnsi="Times New Roman" w:cs="Times New Roman"/>
-          <w:color w:val="000000" w:themeColor="text1"/>
-          <w:sz w:val="23"/>
-          <w:szCs w:val="23"/>
-          <w:shd w:val="clear" w:color="auto" w:fill="FFFFFF"/>
-        </w:rPr>
-        <w:t>0X80070422</w:t>
-      </w:r>
-    </w:p>
-    <w:p>
-      <w:pPr>
-        <w:spacing w:line="240" w:lineRule="atLeast"/>
-        <w:rPr>
-          <w:rFonts w:ascii="Times New Roman" w:hAnsi="Times New Roman" w:cs="Times New Roman"/>
-        </w:rPr>
-      </w:pPr>
-      <w:r>
-        <w:rPr>
-          <w:rFonts w:ascii="Times New Roman" w:hAnsi="Times New Roman" w:cs="Times New Roman" w:hint="eastAsia"/>
-        </w:rPr>
-        <w:t xml:space="preserve">4. </w:t>
-      </w:r>
-      <w:hyperlink r:id="rId15" w:history="1">
-        <w:r>
-          <w:rPr>
-            <w:rStyle w:val="aa"/>
-            <w:rFonts w:ascii="Times New Roman" w:hAnsi="Times New Roman" w:cs="Times New Roman"/>
-          </w:rPr>
-          <w:t>http://goo.gl/506BSL</w:t>
-        </w:r>
-      </w:hyperlink>
-      <w:r>
-        <w:rPr>
-          <w:rFonts w:ascii="Times New Roman" w:hAnsi="Times New Roman" w:cs="Times New Roman"/>
-        </w:rPr>
-        <w:t xml:space="preserve"> .</w:t>
-      </w:r>
-      <w:r>
-        <w:rPr>
-          <w:rFonts w:ascii="Times New Roman" w:hAnsi="Times New Roman" w:cs="Times New Roman" w:hint="eastAsia"/>
-        </w:rPr>
-        <w:t>php</w:t>
-      </w:r>
-      <w:r>
-        <w:rPr>
-          <w:rFonts w:ascii="Times New Roman" w:hAnsi="Times New Roman" w:cs="Times New Roman" w:hint="eastAsia"/>
-        </w:rPr>
-        <w:t>檔</w:t>
-      </w:r>
-      <w:r>
-        <w:rPr>
-          <w:rFonts w:ascii="Times New Roman" w:hAnsi="Times New Roman" w:cs="Times New Roman" w:hint="eastAsia"/>
-        </w:rPr>
-        <w:t xml:space="preserve">404 </w:t>
-      </w:r>
-      <w:r>
-        <w:rPr>
-          <w:rFonts w:ascii="Times New Roman" w:hAnsi="Times New Roman" w:cs="Times New Roman" w:hint="eastAsia"/>
-        </w:rPr>
-        <w:t>Not</w:t>
+        <w:ind w:leftChars="0"/>
+        <w:rPr>
+          <w:rFonts w:ascii="Times New Roman" w:hAnsi="Times New Roman" w:cs="Times New Roman"/>
+        </w:rPr>
+      </w:pPr>
+      <w:r>
+        <w:rPr>
+          <w:rFonts w:ascii="Times New Roman" w:hAnsi="Times New Roman" w:cs="Times New Roman"/>
+        </w:rPr>
+        <w:t>ubuntu-15.04</w:t>
+      </w:r>
+      <w:r>
+        <w:rPr>
+          <w:rFonts w:ascii="Times New Roman" w:hAnsi="Times New Roman" w:cs="Times New Roman" w:hint="eastAsia"/>
+        </w:rPr>
+        <w:t>無法安裝</w:t>
+      </w:r>
+      <w:r>
+        <w:rPr>
+          <w:rFonts w:ascii="Times New Roman" w:hAnsi="Times New Roman" w:cs="Times New Roman" w:hint="eastAsia"/>
+        </w:rPr>
+        <w:t xml:space="preserve"> busybox-initramfs</w:t>
+      </w:r>
+      <w:r>
+        <w:rPr>
+          <w:rFonts w:ascii="Times New Roman" w:hAnsi="Times New Roman" w:cs="Times New Roman"/>
+        </w:rPr>
+        <w:t xml:space="preserve"> -&gt; 12.04.5</w:t>
+      </w:r>
+      <w:r>
+        <w:rPr>
+          <w:rFonts w:ascii="Times New Roman" w:hAnsi="Times New Roman" w:cs="Times New Roman" w:hint="eastAsia"/>
+        </w:rPr>
+        <w:t>版本安裝</w:t>
       </w:r>
       <w:bookmarkStart w:id="0" w:name="_GoBack"/>
       <w:bookmarkEnd w:id="0"/>
@@ -572,28 +651,599 @@
         <w:rPr>
           <w:rFonts w:ascii="Times New Roman" w:hAnsi="Times New Roman" w:cs="Times New Roman" w:hint="eastAsia"/>
         </w:rPr>
-        <w:t xml:space="preserve"> Found</w:t>
-      </w:r>
-      <w:r>
-        <w:rPr>
-          <w:rFonts w:ascii="Times New Roman" w:hAnsi="Times New Roman" w:cs="Times New Roman" w:hint="eastAsia"/>
+        <w:t>成功</w:t>
+      </w:r>
+    </w:p>
+    <w:p>
+      <w:pPr>
+        <w:spacing w:line="240" w:lineRule="atLeast"/>
+        <w:rPr>
+          <w:rFonts w:ascii="Times New Roman" w:hAnsi="Times New Roman" w:cs="Times New Roman"/>
+        </w:rPr>
+      </w:pPr>
+    </w:p>
+    <w:p>
+      <w:pPr>
+        <w:rPr>
+          <w:rFonts w:ascii="Times New Roman" w:hAnsi="Times New Roman" w:cs="Times New Roman"/>
+        </w:rPr>
+      </w:pPr>
+      <w:r>
+        <w:rPr>
+          <w:rFonts w:ascii="Times New Roman" w:hAnsi="Times New Roman" w:cs="Times New Roman" w:hint="eastAsia"/>
+        </w:rPr>
+        <w:t>CentOS</w:t>
+      </w:r>
+      <w:r>
+        <w:rPr>
+          <w:rFonts w:ascii="Times New Roman" w:hAnsi="Times New Roman" w:cs="Times New Roman"/>
         </w:rPr>
         <w:t xml:space="preserve"> </w:t>
       </w:r>
       <w:r>
         <w:rPr>
-          <w:rFonts w:ascii="Times New Roman" w:hAnsi="Times New Roman" w:cs="Times New Roman" w:hint="eastAsia"/>
-        </w:rPr>
-        <w:t>解決</w:t>
-      </w:r>
+          <w:rFonts w:ascii="Times New Roman" w:hAnsi="Times New Roman" w:cs="Times New Roman"/>
+        </w:rPr>
+        <w:t xml:space="preserve">Web Server </w:t>
+      </w:r>
+    </w:p>
+    <w:p>
+      <w:pPr>
+        <w:rPr>
+          <w:rFonts w:ascii="Times New Roman" w:hAnsi="Times New Roman" w:cs="Times New Roman"/>
+        </w:rPr>
+      </w:pPr>
+    </w:p>
+    <w:p>
+      <w:pPr>
+        <w:pStyle w:val="a9"/>
+        <w:numPr>
+          <w:ilvl w:val="0"/>
+          <w:numId w:val="6"/>
+        </w:numPr>
+        <w:ind w:leftChars="0"/>
+        <w:rPr>
+          <w:rFonts w:ascii="Times New Roman" w:hAnsi="Times New Roman" w:cs="Times New Roman"/>
+        </w:rPr>
+      </w:pPr>
+      <w:r>
+        <w:rPr>
+          <w:rFonts w:ascii="Times New Roman" w:hAnsi="Times New Roman" w:cs="Times New Roman" w:hint="eastAsia"/>
+        </w:rPr>
+        <w:t>版本</w:t>
+      </w:r>
+      <w:r>
+        <w:rPr>
+          <w:rFonts w:ascii="Times New Roman" w:hAnsi="Times New Roman" w:cs="Times New Roman"/>
+        </w:rPr>
+        <w:t>7</w:t>
+      </w:r>
+      <w:r>
+        <w:rPr>
+          <w:rFonts w:ascii="Times New Roman" w:hAnsi="Times New Roman" w:cs="Times New Roman"/>
+        </w:rPr>
+        <w:t xml:space="preserve">.1 </w:t>
+      </w:r>
+      <w:r>
+        <w:rPr>
+          <w:rFonts w:ascii="Times New Roman" w:hAnsi="Times New Roman" w:cs="Times New Roman" w:hint="eastAsia"/>
+        </w:rPr>
+        <w:t>目前尚不支援</w:t>
+      </w:r>
+      <w:r>
+        <w:rPr>
+          <w:rFonts w:ascii="Times New Roman" w:hAnsi="Times New Roman" w:cs="Times New Roman" w:hint="eastAsia"/>
+        </w:rPr>
+        <w:t>32</w:t>
+      </w:r>
+      <w:r>
+        <w:rPr>
+          <w:rFonts w:ascii="Times New Roman" w:hAnsi="Times New Roman" w:cs="Times New Roman" w:hint="eastAsia"/>
+        </w:rPr>
+        <w:t>位元系統</w:t>
+      </w:r>
+    </w:p>
+    <w:p>
+      <w:pPr>
+        <w:pStyle w:val="a9"/>
+        <w:numPr>
+          <w:ilvl w:val="0"/>
+          <w:numId w:val="6"/>
+        </w:numPr>
+        <w:ind w:leftChars="0"/>
+        <w:rPr>
+          <w:rFonts w:ascii="Times New Roman" w:hAnsi="Times New Roman" w:cs="Times New Roman"/>
+        </w:rPr>
+      </w:pPr>
+      <w:r>
+        <w:rPr>
+          <w:rFonts w:ascii="Times New Roman" w:hAnsi="Times New Roman" w:cs="Times New Roman" w:hint="eastAsia"/>
+        </w:rPr>
+        <w:t>版本</w:t>
+      </w:r>
+      <w:r>
+        <w:rPr>
+          <w:rFonts w:ascii="Times New Roman" w:hAnsi="Times New Roman" w:cs="Times New Roman" w:hint="eastAsia"/>
+        </w:rPr>
+        <w:t xml:space="preserve">6.7 </w:t>
+      </w:r>
+      <w:r>
+        <w:rPr>
+          <w:rFonts w:ascii="Times New Roman" w:hAnsi="Times New Roman" w:cs="Times New Roman"/>
+        </w:rPr>
+        <w:t>“no usable disks have been found”</w:t>
+      </w:r>
+      <w:r>
+        <w:rPr>
+          <w:rFonts w:ascii="Times New Roman" w:hAnsi="Times New Roman" w:cs="Times New Roman" w:hint="eastAsia"/>
+        </w:rPr>
+        <w:t xml:space="preserve"> </w:t>
+      </w:r>
+      <w:r>
+        <w:rPr>
+          <w:rFonts w:ascii="Times New Roman" w:hAnsi="Times New Roman" w:cs="Times New Roman"/>
+        </w:rPr>
+        <w:t>/</w:t>
+      </w:r>
+      <w:r>
+        <w:rPr>
+          <w:rFonts w:ascii="Times New Roman" w:hAnsi="Times New Roman" w:cs="Times New Roman" w:hint="eastAsia"/>
+        </w:rPr>
+        <w:t>使用</w:t>
+      </w:r>
+      <w:r>
+        <w:rPr>
+          <w:rFonts w:ascii="Times New Roman" w:hAnsi="Times New Roman" w:cs="Times New Roman" w:hint="eastAsia"/>
+        </w:rPr>
+        <w:t>virtual PC</w:t>
+      </w:r>
+    </w:p>
+    <w:p>
+      <w:pPr>
+        <w:pStyle w:val="a9"/>
+        <w:numPr>
+          <w:ilvl w:val="0"/>
+          <w:numId w:val="6"/>
+        </w:numPr>
+        <w:ind w:leftChars="0"/>
+        <w:rPr>
+          <w:rFonts w:ascii="Times New Roman" w:hAnsi="Times New Roman" w:cs="Times New Roman" w:hint="eastAsia"/>
+        </w:rPr>
+      </w:pPr>
+      <w:r>
+        <w:rPr>
+          <w:rFonts w:ascii="Times New Roman" w:hAnsi="Times New Roman" w:cs="Times New Roman" w:hint="eastAsia"/>
+        </w:rPr>
+        <w:t>出現</w:t>
+      </w:r>
+      <w:r>
+        <w:rPr>
+          <w:rFonts w:ascii="Times New Roman" w:hAnsi="Times New Roman" w:cs="Times New Roman"/>
+        </w:rPr>
+        <w:t>0x80004005</w:t>
+      </w:r>
+      <w:r>
+        <w:rPr>
+          <w:rFonts w:ascii="Times New Roman" w:hAnsi="Times New Roman" w:cs="Times New Roman" w:hint="eastAsia"/>
+        </w:rPr>
+        <w:t>錯誤</w:t>
+      </w:r>
+      <w:r>
+        <w:rPr>
+          <w:rFonts w:ascii="Times New Roman" w:hAnsi="Times New Roman" w:cs="Times New Roman"/>
+        </w:rPr>
+        <w:t xml:space="preserve"> (</w:t>
+      </w:r>
+      <w:r>
+        <w:rPr>
+          <w:rFonts w:ascii="Times New Roman" w:hAnsi="Times New Roman" w:cs="Times New Roman" w:hint="eastAsia"/>
+        </w:rPr>
+        <w:t>與小紅傘相衝</w:t>
+      </w:r>
+      <w:r>
+        <w:rPr>
+          <w:rFonts w:ascii="Times New Roman" w:hAnsi="Times New Roman" w:cs="Times New Roman" w:hint="eastAsia"/>
+        </w:rPr>
+        <w:t xml:space="preserve"> </w:t>
+      </w:r>
+      <w:hyperlink r:id="rId16" w:history="1">
+        <w:r>
+          <w:rPr>
+            <w:rStyle w:val="aa"/>
+            <w:rFonts w:ascii="Times New Roman" w:hAnsi="Times New Roman" w:cs="Times New Roman"/>
+          </w:rPr>
+          <w:t>https://goo.gl/NGNWiE</w:t>
+        </w:r>
+      </w:hyperlink>
+      <w:r>
+        <w:rPr>
+          <w:rFonts w:ascii="Times New Roman" w:hAnsi="Times New Roman" w:cs="Times New Roman" w:hint="eastAsia"/>
+        </w:rPr>
+        <w:t xml:space="preserve"> </w:t>
+      </w:r>
+      <w:r>
+        <w:rPr>
+          <w:rFonts w:ascii="Times New Roman" w:hAnsi="Times New Roman" w:cs="Times New Roman"/>
+        </w:rPr>
+        <w:t>) /</w:t>
+      </w:r>
+      <w:r>
+        <w:rPr>
+          <w:rFonts w:ascii="Times New Roman" w:hAnsi="Times New Roman" w:cs="Times New Roman" w:hint="eastAsia"/>
+        </w:rPr>
+        <w:t>使用</w:t>
+      </w:r>
+      <w:r>
+        <w:rPr>
+          <w:rFonts w:ascii="Times New Roman" w:hAnsi="Times New Roman" w:cs="Times New Roman" w:hint="eastAsia"/>
+        </w:rPr>
+        <w:t>virtualBox</w:t>
+      </w:r>
+      <w:r>
+        <w:rPr>
+          <w:rFonts w:ascii="Times New Roman" w:hAnsi="Times New Roman" w:cs="Times New Roman" w:hint="eastAsia"/>
+        </w:rPr>
+        <w:t xml:space="preserve"> 5</w:t>
+      </w:r>
+    </w:p>
+    <w:p>
+      <w:pPr>
+        <w:pStyle w:val="a9"/>
+        <w:numPr>
+          <w:ilvl w:val="0"/>
+          <w:numId w:val="6"/>
+        </w:numPr>
+        <w:ind w:leftChars="0"/>
+        <w:rPr>
+          <w:rFonts w:ascii="Times New Roman" w:hAnsi="Times New Roman" w:cs="Times New Roman"/>
+        </w:rPr>
+      </w:pPr>
+      <w:r>
+        <w:rPr>
+          <w:rFonts w:ascii="Times New Roman" w:hAnsi="Times New Roman" w:cs="Times New Roman" w:hint="eastAsia"/>
+        </w:rPr>
+        <w:t>使用</w:t>
+      </w:r>
+      <w:r>
+        <w:rPr>
+          <w:rFonts w:ascii="Times New Roman" w:hAnsi="Times New Roman" w:cs="Times New Roman" w:hint="eastAsia"/>
+        </w:rPr>
+        <w:t xml:space="preserve">virtualBox </w:t>
+      </w:r>
+      <w:r>
+        <w:rPr>
+          <w:rFonts w:ascii="Times New Roman" w:hAnsi="Times New Roman" w:cs="Times New Roman"/>
+        </w:rPr>
+        <w:t>4.3.12</w:t>
+      </w:r>
+      <w:r>
+        <w:rPr>
+          <w:rFonts w:ascii="Times New Roman" w:hAnsi="Times New Roman" w:cs="Times New Roman" w:hint="eastAsia"/>
+        </w:rPr>
+        <w:t>與小紅傘</w:t>
+      </w:r>
+      <w:r>
+        <w:rPr>
+          <w:rFonts w:ascii="Times New Roman" w:hAnsi="Times New Roman" w:cs="Times New Roman" w:hint="eastAsia"/>
+        </w:rPr>
+        <w:t>不</w:t>
+      </w:r>
+      <w:r>
+        <w:rPr>
+          <w:rFonts w:ascii="Times New Roman" w:hAnsi="Times New Roman" w:cs="Times New Roman" w:hint="eastAsia"/>
+        </w:rPr>
+        <w:t>相衝</w:t>
+      </w:r>
+    </w:p>
+    <w:p>
+      <w:pPr>
+        <w:pStyle w:val="a9"/>
+        <w:numPr>
+          <w:ilvl w:val="0"/>
+          <w:numId w:val="6"/>
+        </w:numPr>
+        <w:ind w:leftChars="0"/>
+        <w:rPr>
+          <w:rFonts w:ascii="Times New Roman" w:hAnsi="Times New Roman" w:cs="Times New Roman"/>
+        </w:rPr>
+      </w:pPr>
+      <w:hyperlink r:id="rId17" w:history="1">
+        <w:r>
+          <w:rPr>
+            <w:rStyle w:val="aa"/>
+            <w:rFonts w:ascii="Times New Roman" w:hAnsi="Times New Roman" w:cs="Times New Roman"/>
+          </w:rPr>
+          <w:t>http://goo.gl/Yt</w:t>
+        </w:r>
+        <w:r>
+          <w:rPr>
+            <w:rStyle w:val="aa"/>
+            <w:rFonts w:ascii="Times New Roman" w:hAnsi="Times New Roman" w:cs="Times New Roman"/>
+          </w:rPr>
+          <w:t>G</w:t>
+        </w:r>
+        <w:r>
+          <w:rPr>
+            <w:rStyle w:val="aa"/>
+            <w:rFonts w:ascii="Times New Roman" w:hAnsi="Times New Roman" w:cs="Times New Roman"/>
+          </w:rPr>
+          <w:t>6Bu</w:t>
+        </w:r>
+      </w:hyperlink>
+      <w:r>
+        <w:rPr>
+          <w:rFonts w:ascii="Times New Roman" w:hAnsi="Times New Roman" w:cs="Times New Roman"/>
+        </w:rPr>
+        <w:t xml:space="preserve"> </w:t>
+      </w:r>
+      <w:r>
+        <w:rPr>
+          <w:rFonts w:ascii="Times New Roman" w:hAnsi="Times New Roman" w:cs="Times New Roman" w:hint="eastAsia"/>
+        </w:rPr>
+        <w:t>How to install LEMP on CentOS?</w:t>
+      </w:r>
+    </w:p>
+    <w:p>
+      <w:pPr>
+        <w:pStyle w:val="a9"/>
+        <w:numPr>
+          <w:ilvl w:val="0"/>
+          <w:numId w:val="6"/>
+        </w:numPr>
+        <w:ind w:leftChars="0"/>
+        <w:rPr>
+          <w:rFonts w:ascii="Times New Roman" w:hAnsi="Times New Roman" w:cs="Times New Roman" w:hint="eastAsia"/>
+        </w:rPr>
+      </w:pPr>
+      <w:hyperlink r:id="rId18" w:history="1">
+        <w:r>
+          <w:rPr>
+            <w:rStyle w:val="aa"/>
+            <w:rFonts w:ascii="Times New Roman" w:hAnsi="Times New Roman" w:cs="Times New Roman"/>
+          </w:rPr>
+          <w:t>http://goo.gl/NJ8Rbw</w:t>
+        </w:r>
+      </w:hyperlink>
+      <w:r>
+        <w:rPr>
+          <w:rFonts w:ascii="Times New Roman" w:hAnsi="Times New Roman" w:cs="Times New Roman"/>
+        </w:rPr>
+        <w:t xml:space="preserve"> Install nginx</w:t>
+      </w:r>
+    </w:p>
+    <w:p>
+      <w:pPr>
+        <w:pStyle w:val="a9"/>
+        <w:numPr>
+          <w:ilvl w:val="0"/>
+          <w:numId w:val="6"/>
+        </w:numPr>
+        <w:ind w:leftChars="0"/>
+        <w:rPr>
+          <w:rFonts w:ascii="Times New Roman" w:hAnsi="Times New Roman" w:cs="Times New Roman"/>
+        </w:rPr>
+      </w:pPr>
+      <w:r>
+        <w:rPr>
+          <w:rFonts w:ascii="Times New Roman" w:hAnsi="Times New Roman" w:cs="Times New Roman"/>
+        </w:rPr>
+        <w:t>Virtual</w:t>
+      </w:r>
+      <w:r>
+        <w:rPr>
+          <w:rFonts w:ascii="Times New Roman" w:hAnsi="Times New Roman" w:cs="Times New Roman" w:hint="eastAsia"/>
+        </w:rPr>
+        <w:t xml:space="preserve">Box </w:t>
+      </w:r>
+      <w:r>
+        <w:rPr>
+          <w:rFonts w:ascii="Times New Roman" w:hAnsi="Times New Roman" w:cs="Times New Roman" w:hint="eastAsia"/>
+        </w:rPr>
+        <w:t>內無網路</w:t>
+      </w:r>
+      <w:r>
+        <w:rPr>
+          <w:rFonts w:ascii="Times New Roman" w:hAnsi="Times New Roman" w:cs="Times New Roman" w:hint="eastAsia"/>
+        </w:rPr>
+        <w:t xml:space="preserve"> &gt;&gt; </w:t>
+      </w:r>
+      <w:r>
+        <w:rPr>
+          <w:rFonts w:ascii="Times New Roman" w:hAnsi="Times New Roman" w:cs="Times New Roman" w:hint="eastAsia"/>
+        </w:rPr>
+        <w:t>重新安裝</w:t>
+      </w:r>
+      <w:r>
+        <w:rPr>
+          <w:rFonts w:ascii="Times New Roman" w:hAnsi="Times New Roman" w:cs="Times New Roman" w:hint="eastAsia"/>
+        </w:rPr>
+        <w:t>centOS</w:t>
+      </w:r>
+      <w:r>
+        <w:rPr>
+          <w:rFonts w:ascii="Times New Roman" w:hAnsi="Times New Roman" w:cs="Times New Roman"/>
+        </w:rPr>
+        <w:t xml:space="preserve"> &gt;&gt;</w:t>
+      </w:r>
+      <w:r>
+        <w:rPr>
+          <w:rFonts w:ascii="Times New Roman" w:hAnsi="Times New Roman" w:cs="Times New Roman" w:hint="eastAsia"/>
+        </w:rPr>
+        <w:t xml:space="preserve"> </w:t>
+      </w:r>
+      <w:r>
+        <w:rPr>
+          <w:rFonts w:ascii="Times New Roman" w:hAnsi="Times New Roman" w:cs="Times New Roman" w:hint="eastAsia"/>
+        </w:rPr>
+        <w:t>勾選自動連線選項</w:t>
+      </w:r>
+    </w:p>
+    <w:p>
+      <w:pPr>
+        <w:pStyle w:val="a9"/>
+        <w:numPr>
+          <w:ilvl w:val="0"/>
+          <w:numId w:val="6"/>
+        </w:numPr>
+        <w:ind w:leftChars="0"/>
+        <w:rPr>
+          <w:rFonts w:ascii="Times New Roman" w:hAnsi="Times New Roman" w:cs="Times New Roman"/>
+        </w:rPr>
+      </w:pPr>
+      <w:hyperlink r:id="rId19" w:history="1">
+        <w:r>
+          <w:rPr>
+            <w:rStyle w:val="aa"/>
+            <w:rFonts w:ascii="Times New Roman" w:hAnsi="Times New Roman" w:cs="Times New Roman"/>
+          </w:rPr>
+          <w:t>http://goo.gl/aZXysV</w:t>
+        </w:r>
+      </w:hyperlink>
+      <w:r>
+        <w:rPr>
+          <w:rFonts w:ascii="Times New Roman" w:hAnsi="Times New Roman" w:cs="Times New Roman" w:hint="eastAsia"/>
+        </w:rPr>
+        <w:t xml:space="preserve"> </w:t>
+      </w:r>
+      <w:r>
+        <w:rPr>
+          <w:rFonts w:ascii="Times New Roman" w:hAnsi="Times New Roman" w:cs="Times New Roman"/>
+        </w:rPr>
+        <w:t>php</w:t>
+      </w:r>
+      <w:r>
+        <w:rPr>
+          <w:rFonts w:ascii="Times New Roman" w:hAnsi="Times New Roman" w:cs="Times New Roman" w:hint="eastAsia"/>
+        </w:rPr>
+        <w:t>直接進入下載</w:t>
+      </w:r>
+    </w:p>
+    <w:p>
+      <w:pPr>
+        <w:pStyle w:val="a9"/>
+        <w:numPr>
+          <w:ilvl w:val="0"/>
+          <w:numId w:val="6"/>
+        </w:numPr>
+        <w:ind w:leftChars="0"/>
+        <w:rPr>
+          <w:rFonts w:ascii="Times New Roman" w:hAnsi="Times New Roman" w:cs="Times New Roman"/>
+        </w:rPr>
+      </w:pPr>
+      <w:hyperlink r:id="rId20" w:history="1">
+        <w:r>
+          <w:rPr>
+            <w:rStyle w:val="aa"/>
+            <w:rFonts w:ascii="Times New Roman" w:hAnsi="Times New Roman" w:cs="Times New Roman"/>
+          </w:rPr>
+          <w:t>http://g</w:t>
+        </w:r>
+        <w:r>
+          <w:rPr>
+            <w:rStyle w:val="aa"/>
+            <w:rFonts w:ascii="Times New Roman" w:hAnsi="Times New Roman" w:cs="Times New Roman"/>
+          </w:rPr>
+          <w:t>o</w:t>
+        </w:r>
+        <w:r>
+          <w:rPr>
+            <w:rStyle w:val="aa"/>
+            <w:rFonts w:ascii="Times New Roman" w:hAnsi="Times New Roman" w:cs="Times New Roman"/>
+          </w:rPr>
+          <w:t>o.gl/0aiTex</w:t>
+        </w:r>
+      </w:hyperlink>
+      <w:r>
+        <w:rPr>
+          <w:rFonts w:ascii="Times New Roman" w:hAnsi="Times New Roman" w:cs="Times New Roman" w:hint="eastAsia"/>
+        </w:rPr>
+        <w:t xml:space="preserve"> Linux </w:t>
+      </w:r>
+      <w:r>
+        <w:rPr>
+          <w:rFonts w:ascii="Times New Roman" w:hAnsi="Times New Roman" w:cs="Times New Roman" w:hint="eastAsia"/>
+        </w:rPr>
+        <w:t>檔案</w:t>
+      </w:r>
+      <w:r>
+        <w:rPr>
+          <w:rFonts w:ascii="Times New Roman" w:hAnsi="Times New Roman" w:cs="Times New Roman" w:hint="eastAsia"/>
+        </w:rPr>
+        <w:t>&amp;</w:t>
+      </w:r>
+      <w:r>
+        <w:rPr>
+          <w:rFonts w:ascii="Times New Roman" w:hAnsi="Times New Roman" w:cs="Times New Roman" w:hint="eastAsia"/>
+        </w:rPr>
+        <w:t>目錄指令</w:t>
+      </w:r>
+    </w:p>
+    <w:p>
+      <w:pPr>
+        <w:pStyle w:val="a9"/>
+        <w:numPr>
+          <w:ilvl w:val="0"/>
+          <w:numId w:val="6"/>
+        </w:numPr>
+        <w:ind w:leftChars="0"/>
+        <w:rPr>
+          <w:rFonts w:ascii="Times New Roman" w:hAnsi="Times New Roman" w:cs="Times New Roman" w:hint="eastAsia"/>
+        </w:rPr>
+      </w:pPr>
+      <w:hyperlink r:id="rId21" w:history="1">
+        <w:r>
+          <w:rPr>
+            <w:rStyle w:val="aa"/>
+            <w:rFonts w:ascii="Times New Roman" w:hAnsi="Times New Roman" w:cs="Times New Roman"/>
+          </w:rPr>
+          <w:t>http://goo.gl/ta6glw</w:t>
+        </w:r>
+      </w:hyperlink>
+      <w:r>
+        <w:rPr>
+          <w:rFonts w:ascii="Times New Roman" w:hAnsi="Times New Roman" w:cs="Times New Roman" w:hint="eastAsia"/>
+        </w:rPr>
+        <w:t xml:space="preserve"> </w:t>
+      </w:r>
+      <w:r>
+        <w:rPr>
+          <w:rFonts w:ascii="Times New Roman" w:hAnsi="Times New Roman" w:cs="Times New Roman"/>
+        </w:rPr>
+        <w:t>Install LEMP (MySQL 5.6, PHP 5.4, Centos 6.5)</w:t>
+      </w:r>
+    </w:p>
+    <w:p>
+      <w:pPr>
+        <w:rPr>
+          <w:rFonts w:ascii="Times New Roman" w:hAnsi="Times New Roman" w:cs="Times New Roman" w:hint="eastAsia"/>
+        </w:rPr>
+      </w:pPr>
     </w:p>
     <w:p>
       <w:pPr>
         <w:spacing w:line="240" w:lineRule="atLeast"/>
         <w:rPr>
-          <w:rFonts w:ascii="Times New Roman" w:hAnsi="Times New Roman" w:cs="Times New Roman"/>
-        </w:rPr>
-      </w:pPr>
+          <w:rFonts w:ascii="Times New Roman" w:hAnsi="Times New Roman" w:cs="Times New Roman" w:hint="eastAsia"/>
+          <w:b/>
+        </w:rPr>
+      </w:pPr>
+    </w:p>
+    <w:p>
+      <w:pPr>
+        <w:rPr>
+          <w:rFonts w:ascii="Times New Roman" w:hAnsi="Times New Roman" w:cs="Times New Roman"/>
+          <w:b/>
+          <w:sz w:val="28"/>
+        </w:rPr>
+      </w:pPr>
+      <w:r>
+        <w:rPr>
+          <w:rFonts w:ascii="Times New Roman" w:hAnsi="Times New Roman" w:cs="Times New Roman" w:hint="eastAsia"/>
+          <w:b/>
+          <w:sz w:val="28"/>
+        </w:rPr>
+        <w:t>2015/08/17</w:t>
+      </w:r>
     </w:p>
     <w:p>
       <w:pPr>
@@ -610,6 +1260,12 @@
           <w:rFonts w:ascii="Times New Roman" w:hAnsi="Times New Roman" w:cs="Times New Roman"/>
         </w:rPr>
       </w:pPr>
+      <w:r>
+        <w:rPr>
+          <w:rFonts w:ascii="Times New Roman" w:hAnsi="Times New Roman" w:cs="Times New Roman"/>
+        </w:rPr>
+        <w:t>Laravel</w:t>
+      </w:r>
     </w:p>
     <w:p>
       <w:pPr>
@@ -618,6 +1274,15 @@
           <w:rFonts w:ascii="Times New Roman" w:hAnsi="Times New Roman" w:cs="Times New Roman"/>
         </w:rPr>
       </w:pPr>
+      <w:hyperlink r:id="rId22" w:history="1">
+        <w:r>
+          <w:rPr>
+            <w:rStyle w:val="aa"/>
+            <w:rFonts w:ascii="Times New Roman" w:hAnsi="Times New Roman" w:cs="Times New Roman"/>
+          </w:rPr>
+          <w:t>http://laravel.tw/docs/4.2/quick</w:t>
+        </w:r>
+      </w:hyperlink>
     </w:p>
     <w:p>
       <w:pPr>
@@ -626,68 +1291,25 @@
           <w:rFonts w:ascii="Times New Roman" w:hAnsi="Times New Roman" w:cs="Times New Roman"/>
         </w:rPr>
       </w:pPr>
-      <w:r>
-        <w:rPr>
-          <w:rFonts w:ascii="Times New Roman" w:hAnsi="Times New Roman" w:cs="Times New Roman"/>
-        </w:rPr>
-        <w:t>Q</w:t>
-      </w:r>
-    </w:p>
-    <w:p>
-      <w:pPr>
-        <w:spacing w:line="240" w:lineRule="atLeast"/>
-        <w:rPr>
-          <w:rFonts w:ascii="Times New Roman" w:hAnsi="Times New Roman" w:cs="Times New Roman"/>
-        </w:rPr>
-      </w:pPr>
-      <w:r>
-        <w:rPr>
-          <w:rFonts w:ascii="Times New Roman" w:hAnsi="Times New Roman" w:cs="Times New Roman" w:hint="eastAsia"/>
-        </w:rPr>
-        <w:t xml:space="preserve">1. </w:t>
-      </w:r>
-      <w:r>
-        <w:rPr>
-          <w:rFonts w:ascii="Times New Roman" w:hAnsi="Times New Roman" w:cs="Times New Roman"/>
-        </w:rPr>
-        <w:t>ubuntu-15.04</w:t>
-      </w:r>
-      <w:r>
-        <w:rPr>
-          <w:rFonts w:ascii="Times New Roman" w:hAnsi="Times New Roman" w:cs="Times New Roman" w:hint="eastAsia"/>
-        </w:rPr>
-        <w:t>無法安裝</w:t>
-      </w:r>
-      <w:r>
-        <w:rPr>
-          <w:rFonts w:ascii="Times New Roman" w:hAnsi="Times New Roman" w:cs="Times New Roman" w:hint="eastAsia"/>
-        </w:rPr>
-        <w:t xml:space="preserve"> busybox-initramfs</w:t>
-      </w:r>
-      <w:r>
-        <w:rPr>
-          <w:rFonts w:ascii="Times New Roman" w:hAnsi="Times New Roman" w:cs="Times New Roman"/>
-        </w:rPr>
-        <w:t xml:space="preserve"> -&gt; 12.04.5</w:t>
-      </w:r>
-      <w:r>
-        <w:rPr>
-          <w:rFonts w:ascii="Times New Roman" w:hAnsi="Times New Roman" w:cs="Times New Roman" w:hint="eastAsia"/>
-        </w:rPr>
-        <w:t>版本安裝成功</w:t>
-      </w:r>
-    </w:p>
-    <w:p>
-      <w:pPr>
-        <w:spacing w:line="240" w:lineRule="atLeast"/>
-        <w:rPr>
-          <w:rFonts w:ascii="Times New Roman" w:hAnsi="Times New Roman" w:cs="Times New Roman"/>
-        </w:rPr>
-      </w:pPr>
+      <w:hyperlink r:id="rId23" w:anchor="downloading-the-composer-executable" w:history="1">
+        <w:r>
+          <w:rPr>
+            <w:rStyle w:val="aa"/>
+            <w:rFonts w:ascii="Times New Roman" w:hAnsi="Times New Roman" w:cs="Times New Roman"/>
+          </w:rPr>
+          <w:t>https://getcomposer.org/doc/00-intro.md#downloading-the-composer-executable</w:t>
+        </w:r>
+      </w:hyperlink>
+      <w:r>
+        <w:rPr>
+          <w:rFonts w:ascii="Times New Roman" w:hAnsi="Times New Roman" w:cs="Times New Roman"/>
+        </w:rPr>
+        <w:t xml:space="preserve">  </w:t>
+      </w:r>
     </w:p>
     <w:sectPr>
       <w:pgSz w:w="11906" w:h="16838"/>
-      <w:pgMar w:top="1440" w:right="1800" w:bottom="1440" w:left="1800" w:header="851" w:footer="992" w:gutter="0"/>
+      <w:pgMar w:top="720" w:right="720" w:bottom="720" w:left="720" w:header="851" w:footer="992" w:gutter="0"/>
       <w:cols w:space="425"/>
       <w:docGrid w:type="lines" w:linePitch="360"/>
     </w:sectPr>
@@ -914,6 +1536,92 @@
     </w:lvl>
   </w:abstractNum>
   <w:abstractNum w:abstractNumId="2">
+    <w:nsid w:val="3EE8176F"/>
+    <w:multiLevelType w:val="hybridMultilevel"/>
+    <w:tmpl w:val="48846FE0"/>
+    <w:lvl w:ilvl="0" w:tplc="0409000F">
+      <w:start w:val="1"/>
+      <w:numFmt w:val="decimal"/>
+      <w:lvlText w:val="%1."/>
+      <w:lvlJc w:val="left"/>
+      <w:pPr>
+        <w:ind w:left="480" w:hanging="480"/>
+      </w:pPr>
+    </w:lvl>
+    <w:lvl w:ilvl="1" w:tplc="04090019" w:tentative="1">
+      <w:start w:val="1"/>
+      <w:numFmt w:val="ideographTraditional"/>
+      <w:lvlText w:val="%2、"/>
+      <w:lvlJc w:val="left"/>
+      <w:pPr>
+        <w:ind w:left="960" w:hanging="480"/>
+      </w:pPr>
+    </w:lvl>
+    <w:lvl w:ilvl="2" w:tplc="0409001B" w:tentative="1">
+      <w:start w:val="1"/>
+      <w:numFmt w:val="lowerRoman"/>
+      <w:lvlText w:val="%3."/>
+      <w:lvlJc w:val="right"/>
+      <w:pPr>
+        <w:ind w:left="1440" w:hanging="480"/>
+      </w:pPr>
+    </w:lvl>
+    <w:lvl w:ilvl="3" w:tplc="0409000F" w:tentative="1">
+      <w:start w:val="1"/>
+      <w:numFmt w:val="decimal"/>
+      <w:lvlText w:val="%4."/>
+      <w:lvlJc w:val="left"/>
+      <w:pPr>
+        <w:ind w:left="1920" w:hanging="480"/>
+      </w:pPr>
+    </w:lvl>
+    <w:lvl w:ilvl="4" w:tplc="04090019" w:tentative="1">
+      <w:start w:val="1"/>
+      <w:numFmt w:val="ideographTraditional"/>
+      <w:lvlText w:val="%5、"/>
+      <w:lvlJc w:val="left"/>
+      <w:pPr>
+        <w:ind w:left="2400" w:hanging="480"/>
+      </w:pPr>
+    </w:lvl>
+    <w:lvl w:ilvl="5" w:tplc="0409001B" w:tentative="1">
+      <w:start w:val="1"/>
+      <w:numFmt w:val="lowerRoman"/>
+      <w:lvlText w:val="%6."/>
+      <w:lvlJc w:val="right"/>
+      <w:pPr>
+        <w:ind w:left="2880" w:hanging="480"/>
+      </w:pPr>
+    </w:lvl>
+    <w:lvl w:ilvl="6" w:tplc="0409000F" w:tentative="1">
+      <w:start w:val="1"/>
+      <w:numFmt w:val="decimal"/>
+      <w:lvlText w:val="%7."/>
+      <w:lvlJc w:val="left"/>
+      <w:pPr>
+        <w:ind w:left="3360" w:hanging="480"/>
+      </w:pPr>
+    </w:lvl>
+    <w:lvl w:ilvl="7" w:tplc="04090019" w:tentative="1">
+      <w:start w:val="1"/>
+      <w:numFmt w:val="ideographTraditional"/>
+      <w:lvlText w:val="%8、"/>
+      <w:lvlJc w:val="left"/>
+      <w:pPr>
+        <w:ind w:left="3840" w:hanging="480"/>
+      </w:pPr>
+    </w:lvl>
+    <w:lvl w:ilvl="8" w:tplc="0409001B" w:tentative="1">
+      <w:start w:val="1"/>
+      <w:numFmt w:val="lowerRoman"/>
+      <w:lvlText w:val="%9."/>
+      <w:lvlJc w:val="right"/>
+      <w:pPr>
+        <w:ind w:left="4320" w:hanging="480"/>
+      </w:pPr>
+    </w:lvl>
+  </w:abstractNum>
+  <w:abstractNum w:abstractNumId="3">
     <w:nsid w:val="4D015399"/>
     <w:multiLevelType w:val="hybridMultilevel"/>
     <w:tmpl w:val="E4E83588"/>
@@ -1002,7 +1710,93 @@
       </w:pPr>
     </w:lvl>
   </w:abstractNum>
-  <w:abstractNum w:abstractNumId="3">
+  <w:abstractNum w:abstractNumId="4">
+    <w:nsid w:val="50865AB9"/>
+    <w:multiLevelType w:val="hybridMultilevel"/>
+    <w:tmpl w:val="65609F38"/>
+    <w:lvl w:ilvl="0" w:tplc="0409000F">
+      <w:start w:val="1"/>
+      <w:numFmt w:val="decimal"/>
+      <w:lvlText w:val="%1."/>
+      <w:lvlJc w:val="left"/>
+      <w:pPr>
+        <w:ind w:left="480" w:hanging="480"/>
+      </w:pPr>
+    </w:lvl>
+    <w:lvl w:ilvl="1" w:tplc="04090019" w:tentative="1">
+      <w:start w:val="1"/>
+      <w:numFmt w:val="ideographTraditional"/>
+      <w:lvlText w:val="%2、"/>
+      <w:lvlJc w:val="left"/>
+      <w:pPr>
+        <w:ind w:left="960" w:hanging="480"/>
+      </w:pPr>
+    </w:lvl>
+    <w:lvl w:ilvl="2" w:tplc="0409001B" w:tentative="1">
+      <w:start w:val="1"/>
+      <w:numFmt w:val="lowerRoman"/>
+      <w:lvlText w:val="%3."/>
+      <w:lvlJc w:val="right"/>
+      <w:pPr>
+        <w:ind w:left="1440" w:hanging="480"/>
+      </w:pPr>
+    </w:lvl>
+    <w:lvl w:ilvl="3" w:tplc="0409000F" w:tentative="1">
+      <w:start w:val="1"/>
+      <w:numFmt w:val="decimal"/>
+      <w:lvlText w:val="%4."/>
+      <w:lvlJc w:val="left"/>
+      <w:pPr>
+        <w:ind w:left="1920" w:hanging="480"/>
+      </w:pPr>
+    </w:lvl>
+    <w:lvl w:ilvl="4" w:tplc="04090019" w:tentative="1">
+      <w:start w:val="1"/>
+      <w:numFmt w:val="ideographTraditional"/>
+      <w:lvlText w:val="%5、"/>
+      <w:lvlJc w:val="left"/>
+      <w:pPr>
+        <w:ind w:left="2400" w:hanging="480"/>
+      </w:pPr>
+    </w:lvl>
+    <w:lvl w:ilvl="5" w:tplc="0409001B" w:tentative="1">
+      <w:start w:val="1"/>
+      <w:numFmt w:val="lowerRoman"/>
+      <w:lvlText w:val="%6."/>
+      <w:lvlJc w:val="right"/>
+      <w:pPr>
+        <w:ind w:left="2880" w:hanging="480"/>
+      </w:pPr>
+    </w:lvl>
+    <w:lvl w:ilvl="6" w:tplc="0409000F" w:tentative="1">
+      <w:start w:val="1"/>
+      <w:numFmt w:val="decimal"/>
+      <w:lvlText w:val="%7."/>
+      <w:lvlJc w:val="left"/>
+      <w:pPr>
+        <w:ind w:left="3360" w:hanging="480"/>
+      </w:pPr>
+    </w:lvl>
+    <w:lvl w:ilvl="7" w:tplc="04090019" w:tentative="1">
+      <w:start w:val="1"/>
+      <w:numFmt w:val="ideographTraditional"/>
+      <w:lvlText w:val="%8、"/>
+      <w:lvlJc w:val="left"/>
+      <w:pPr>
+        <w:ind w:left="3840" w:hanging="480"/>
+      </w:pPr>
+    </w:lvl>
+    <w:lvl w:ilvl="8" w:tplc="0409001B" w:tentative="1">
+      <w:start w:val="1"/>
+      <w:numFmt w:val="lowerRoman"/>
+      <w:lvlText w:val="%9."/>
+      <w:lvlJc w:val="right"/>
+      <w:pPr>
+        <w:ind w:left="4320" w:hanging="480"/>
+      </w:pPr>
+    </w:lvl>
+  </w:abstractNum>
+  <w:abstractNum w:abstractNumId="5">
     <w:nsid w:val="68195A9F"/>
     <w:multiLevelType w:val="hybridMultilevel"/>
     <w:tmpl w:val="A7B0ABE8"/>
@@ -1091,7 +1885,7 @@
       </w:pPr>
     </w:lvl>
   </w:abstractNum>
-  <w:abstractNum w:abstractNumId="4">
+  <w:abstractNum w:abstractNumId="6">
     <w:nsid w:val="6C5D7F05"/>
     <w:multiLevelType w:val="hybridMultilevel"/>
     <w:tmpl w:val="978E8FE6"/>
@@ -1187,12 +1981,18 @@
     <w:abstractNumId w:val="1"/>
   </w:num>
   <w:num w:numId="3">
+    <w:abstractNumId w:val="5"/>
+  </w:num>
+  <w:num w:numId="4">
+    <w:abstractNumId w:val="6"/>
+  </w:num>
+  <w:num w:numId="5">
     <w:abstractNumId w:val="3"/>
   </w:num>
-  <w:num w:numId="4">
+  <w:num w:numId="6">
     <w:abstractNumId w:val="4"/>
   </w:num>
-  <w:num w:numId="5">
+  <w:num w:numId="7">
     <w:abstractNumId w:val="2"/>
   </w:num>
 </w:numbering>

</xml_diff>

<commit_message>
create gitHub.md file practice markdown
</commit_message>
<xml_diff>
--- a/Git Hub.docx
+++ b/Git Hub.docx
@@ -4,6 +4,7 @@
   <w:body>
     <w:p>
       <w:pPr>
+        <w:spacing w:line="276" w:lineRule="auto"/>
         <w:rPr>
           <w:rFonts w:ascii="Times New Roman" w:hAnsi="Times New Roman" w:cs="Times New Roman"/>
           <w:b/>
@@ -21,6 +22,7 @@
     </w:p>
     <w:p>
       <w:pPr>
+        <w:spacing w:line="276" w:lineRule="auto"/>
         <w:rPr>
           <w:rFonts w:ascii="Times New Roman" w:hAnsi="Times New Roman" w:cs="Times New Roman"/>
           <w:b/>
@@ -30,7 +32,7 @@
     </w:p>
     <w:p>
       <w:pPr>
-        <w:spacing w:line="240" w:lineRule="atLeast"/>
+        <w:spacing w:line="276" w:lineRule="auto"/>
         <w:rPr>
           <w:rFonts w:ascii="Times New Roman" w:hAnsi="Times New Roman" w:cs="Times New Roman"/>
         </w:rPr>
@@ -44,7 +46,7 @@
     </w:p>
     <w:p>
       <w:pPr>
-        <w:spacing w:line="240" w:lineRule="atLeast"/>
+        <w:spacing w:line="276" w:lineRule="auto"/>
         <w:rPr>
           <w:rFonts w:ascii="Times New Roman" w:hAnsi="Times New Roman" w:cs="Times New Roman"/>
         </w:rPr>
@@ -64,7 +66,7 @@
     </w:p>
     <w:p>
       <w:pPr>
-        <w:spacing w:line="240" w:lineRule="atLeast"/>
+        <w:spacing w:line="276" w:lineRule="auto"/>
         <w:rPr>
           <w:rFonts w:ascii="Times New Roman" w:hAnsi="Times New Roman" w:cs="Times New Roman"/>
         </w:rPr>
@@ -77,7 +79,7 @@
           <w:ilvl w:val="0"/>
           <w:numId w:val="4"/>
         </w:numPr>
-        <w:spacing w:line="240" w:lineRule="atLeast"/>
+        <w:spacing w:line="276" w:lineRule="auto"/>
         <w:ind w:leftChars="0"/>
         <w:rPr>
           <w:rFonts w:ascii="Times New Roman" w:hAnsi="Times New Roman" w:cs="Times New Roman"/>
@@ -118,7 +120,7 @@
           <w:ilvl w:val="0"/>
           <w:numId w:val="4"/>
         </w:numPr>
-        <w:spacing w:line="240" w:lineRule="atLeast"/>
+        <w:spacing w:line="276" w:lineRule="auto"/>
         <w:ind w:leftChars="0"/>
         <w:rPr>
           <w:rFonts w:ascii="Times New Roman" w:hAnsi="Times New Roman" w:cs="Times New Roman"/>
@@ -166,7 +168,7 @@
           <w:ilvl w:val="0"/>
           <w:numId w:val="4"/>
         </w:numPr>
-        <w:spacing w:line="240" w:lineRule="atLeast"/>
+        <w:spacing w:line="276" w:lineRule="auto"/>
         <w:ind w:leftChars="0"/>
         <w:rPr>
           <w:rStyle w:val="aa"/>
@@ -214,7 +216,7 @@
           <w:ilvl w:val="0"/>
           <w:numId w:val="4"/>
         </w:numPr>
-        <w:spacing w:line="240" w:lineRule="atLeast"/>
+        <w:spacing w:line="276" w:lineRule="auto"/>
         <w:ind w:leftChars="0"/>
         <w:rPr>
           <w:rStyle w:val="aa"/>
@@ -256,7 +258,7 @@
           <w:ilvl w:val="0"/>
           <w:numId w:val="4"/>
         </w:numPr>
-        <w:spacing w:line="240" w:lineRule="atLeast"/>
+        <w:spacing w:line="276" w:lineRule="auto"/>
         <w:ind w:leftChars="0"/>
         <w:rPr>
           <w:rFonts w:ascii="Times New Roman" w:hAnsi="Times New Roman" w:cs="Times New Roman"/>
@@ -289,7 +291,7 @@
     </w:p>
     <w:p>
       <w:pPr>
-        <w:spacing w:line="240" w:lineRule="atLeast"/>
+        <w:spacing w:line="276" w:lineRule="auto"/>
         <w:rPr>
           <w:rFonts w:ascii="Times New Roman" w:hAnsi="Times New Roman" w:cs="Times New Roman"/>
           <w:color w:val="000000" w:themeColor="text1"/>
@@ -298,14 +300,15 @@
     </w:p>
     <w:p>
       <w:pPr>
-        <w:spacing w:line="240" w:lineRule="atLeast"/>
-        <w:rPr>
-          <w:rFonts w:ascii="Times New Roman" w:hAnsi="Times New Roman" w:cs="Times New Roman" w:hint="eastAsia"/>
-        </w:rPr>
-      </w:pPr>
-    </w:p>
-    <w:p>
-      <w:pPr>
+        <w:spacing w:line="276" w:lineRule="auto"/>
+        <w:rPr>
+          <w:rFonts w:ascii="Times New Roman" w:hAnsi="Times New Roman" w:cs="Times New Roman"/>
+        </w:rPr>
+      </w:pPr>
+    </w:p>
+    <w:p>
+      <w:pPr>
+        <w:spacing w:line="276" w:lineRule="auto"/>
         <w:rPr>
           <w:rFonts w:ascii="Times New Roman" w:hAnsi="Times New Roman" w:cs="Times New Roman"/>
           <w:b/>
@@ -323,15 +326,15 @@
     </w:p>
     <w:p>
       <w:pPr>
-        <w:spacing w:line="240" w:lineRule="atLeast"/>
-        <w:rPr>
-          <w:rFonts w:ascii="Times New Roman" w:hAnsi="Times New Roman" w:cs="Times New Roman"/>
-        </w:rPr>
-      </w:pPr>
-    </w:p>
-    <w:p>
-      <w:pPr>
-        <w:spacing w:line="240" w:lineRule="atLeast"/>
+        <w:spacing w:line="276" w:lineRule="auto"/>
+        <w:rPr>
+          <w:rFonts w:ascii="Times New Roman" w:hAnsi="Times New Roman" w:cs="Times New Roman"/>
+        </w:rPr>
+      </w:pPr>
+    </w:p>
+    <w:p>
+      <w:pPr>
+        <w:spacing w:line="276" w:lineRule="auto"/>
         <w:rPr>
           <w:rFonts w:ascii="Times New Roman" w:hAnsi="Times New Roman" w:cs="Times New Roman"/>
         </w:rPr>
@@ -357,7 +360,7 @@
     </w:p>
     <w:p>
       <w:pPr>
-        <w:spacing w:line="240" w:lineRule="atLeast"/>
+        <w:spacing w:line="276" w:lineRule="auto"/>
         <w:rPr>
           <w:rFonts w:ascii="Times New Roman" w:hAnsi="Times New Roman" w:cs="Times New Roman"/>
         </w:rPr>
@@ -370,7 +373,7 @@
           <w:ilvl w:val="0"/>
           <w:numId w:val="7"/>
         </w:numPr>
-        <w:spacing w:line="240" w:lineRule="atLeast"/>
+        <w:spacing w:line="276" w:lineRule="auto"/>
         <w:ind w:leftChars="0"/>
         <w:rPr>
           <w:rFonts w:ascii="Times New Roman" w:hAnsi="Times New Roman" w:cs="Times New Roman"/>
@@ -382,28 +385,7 @@
             <w:rStyle w:val="aa"/>
             <w:rFonts w:ascii="Times New Roman" w:hAnsi="Times New Roman" w:cs="Times New Roman"/>
           </w:rPr>
-          <w:t>https://goo.gl/qHB</w:t>
-        </w:r>
-        <w:r>
-          <w:rPr>
-            <w:rStyle w:val="aa"/>
-            <w:rFonts w:ascii="Times New Roman" w:hAnsi="Times New Roman" w:cs="Times New Roman"/>
-          </w:rPr>
-          <w:t>A</w:t>
-        </w:r>
-        <w:r>
-          <w:rPr>
-            <w:rStyle w:val="aa"/>
-            <w:rFonts w:ascii="Times New Roman" w:hAnsi="Times New Roman" w:cs="Times New Roman"/>
-          </w:rPr>
-          <w:t>B</w:t>
-        </w:r>
-        <w:r>
-          <w:rPr>
-            <w:rStyle w:val="aa"/>
-            <w:rFonts w:ascii="Times New Roman" w:hAnsi="Times New Roman" w:cs="Times New Roman"/>
-          </w:rPr>
-          <w:t>D</w:t>
+          <w:t>https://goo.gl/qHBABD</w:t>
         </w:r>
       </w:hyperlink>
       <w:r>
@@ -420,7 +402,7 @@
           <w:ilvl w:val="0"/>
           <w:numId w:val="7"/>
         </w:numPr>
-        <w:spacing w:line="240" w:lineRule="atLeast"/>
+        <w:spacing w:line="276" w:lineRule="auto"/>
         <w:ind w:leftChars="0"/>
         <w:rPr>
           <w:rFonts w:ascii="Times New Roman" w:hAnsi="Times New Roman" w:cs="Times New Roman"/>
@@ -461,7 +443,7 @@
           <w:ilvl w:val="0"/>
           <w:numId w:val="7"/>
         </w:numPr>
-        <w:spacing w:line="240" w:lineRule="atLeast"/>
+        <w:spacing w:line="276" w:lineRule="auto"/>
         <w:ind w:leftChars="0"/>
         <w:rPr>
           <w:rFonts w:ascii="Times New Roman" w:hAnsi="Times New Roman" w:cs="Times New Roman"/>
@@ -516,7 +498,7 @@
           <w:ilvl w:val="0"/>
           <w:numId w:val="7"/>
         </w:numPr>
-        <w:spacing w:line="240" w:lineRule="atLeast"/>
+        <w:spacing w:line="276" w:lineRule="auto"/>
         <w:ind w:leftChars="0"/>
         <w:rPr>
           <w:rFonts w:ascii="Times New Roman" w:hAnsi="Times New Roman" w:cs="Times New Roman"/>
@@ -529,75 +511,48 @@
             <w:rStyle w:val="aa"/>
             <w:rFonts w:ascii="Times New Roman" w:hAnsi="Times New Roman" w:cs="Times New Roman"/>
           </w:rPr>
-          <w:t>http://goo.gl/5</w:t>
-        </w:r>
-        <w:r>
-          <w:rPr>
-            <w:rStyle w:val="aa"/>
-            <w:rFonts w:ascii="Times New Roman" w:hAnsi="Times New Roman" w:cs="Times New Roman"/>
-          </w:rPr>
-          <w:t>0</w:t>
-        </w:r>
-        <w:r>
-          <w:rPr>
-            <w:rStyle w:val="aa"/>
-            <w:rFonts w:ascii="Times New Roman" w:hAnsi="Times New Roman" w:cs="Times New Roman"/>
-          </w:rPr>
-          <w:t>6</w:t>
-        </w:r>
-        <w:r>
-          <w:rPr>
-            <w:rStyle w:val="aa"/>
-            <w:rFonts w:ascii="Times New Roman" w:hAnsi="Times New Roman" w:cs="Times New Roman"/>
-          </w:rPr>
-          <w:t>BSL</w:t>
+          <w:t>http://goo.gl/506BSL</w:t>
         </w:r>
       </w:hyperlink>
       <w:r>
         <w:rPr>
           <w:rFonts w:ascii="Times New Roman" w:hAnsi="Times New Roman" w:cs="Times New Roman"/>
         </w:rPr>
-        <w:t xml:space="preserve"> .</w:t>
-      </w:r>
-      <w:r>
-        <w:rPr>
-          <w:rFonts w:ascii="Times New Roman" w:hAnsi="Times New Roman" w:cs="Times New Roman" w:hint="eastAsia"/>
-        </w:rPr>
-        <w:t>php</w:t>
-      </w:r>
-      <w:r>
-        <w:rPr>
-          <w:rFonts w:ascii="Times New Roman" w:hAnsi="Times New Roman" w:cs="Times New Roman" w:hint="eastAsia"/>
+        <w:t xml:space="preserve"> .php</w:t>
+      </w:r>
+      <w:r>
+        <w:rPr>
+          <w:rFonts w:ascii="Times New Roman" w:hAnsi="Times New Roman" w:cs="Times New Roman"/>
         </w:rPr>
         <w:t>檔</w:t>
       </w:r>
       <w:r>
         <w:rPr>
-          <w:rFonts w:ascii="Times New Roman" w:hAnsi="Times New Roman" w:cs="Times New Roman" w:hint="eastAsia"/>
+          <w:rFonts w:ascii="Times New Roman" w:hAnsi="Times New Roman" w:cs="Times New Roman"/>
         </w:rPr>
         <w:t xml:space="preserve">404 </w:t>
       </w:r>
       <w:r>
         <w:rPr>
-          <w:rFonts w:ascii="Times New Roman" w:hAnsi="Times New Roman" w:cs="Times New Roman" w:hint="eastAsia"/>
+          <w:rFonts w:ascii="Times New Roman" w:hAnsi="Times New Roman" w:cs="Times New Roman"/>
         </w:rPr>
         <w:t>Not</w:t>
       </w:r>
       <w:r>
         <w:rPr>
-          <w:rFonts w:ascii="Times New Roman" w:hAnsi="Times New Roman" w:cs="Times New Roman" w:hint="eastAsia"/>
+          <w:rFonts w:ascii="Times New Roman" w:hAnsi="Times New Roman" w:cs="Times New Roman"/>
         </w:rPr>
         <w:t xml:space="preserve"> Found</w:t>
       </w:r>
       <w:r>
         <w:rPr>
-          <w:rFonts w:ascii="Times New Roman" w:hAnsi="Times New Roman" w:cs="Times New Roman" w:hint="eastAsia"/>
+          <w:rFonts w:ascii="Times New Roman" w:hAnsi="Times New Roman" w:cs="Times New Roman"/>
         </w:rPr>
         <w:t xml:space="preserve"> </w:t>
       </w:r>
       <w:r>
         <w:rPr>
-          <w:rFonts w:ascii="Times New Roman" w:hAnsi="Times New Roman" w:cs="Times New Roman" w:hint="eastAsia"/>
+          <w:rFonts w:ascii="Times New Roman" w:hAnsi="Times New Roman" w:cs="Times New Roman"/>
         </w:rPr>
         <w:t>解決</w:t>
       </w:r>
@@ -609,7 +564,7 @@
           <w:ilvl w:val="0"/>
           <w:numId w:val="7"/>
         </w:numPr>
-        <w:spacing w:line="240" w:lineRule="atLeast"/>
+        <w:spacing w:line="276" w:lineRule="auto"/>
         <w:ind w:leftChars="0"/>
         <w:rPr>
           <w:rFonts w:ascii="Times New Roman" w:hAnsi="Times New Roman" w:cs="Times New Roman"/>
@@ -623,76 +578,66 @@
       </w:r>
       <w:r>
         <w:rPr>
-          <w:rFonts w:ascii="Times New Roman" w:hAnsi="Times New Roman" w:cs="Times New Roman" w:hint="eastAsia"/>
+          <w:rFonts w:ascii="Times New Roman" w:hAnsi="Times New Roman" w:cs="Times New Roman"/>
         </w:rPr>
         <w:t>無法安裝</w:t>
       </w:r>
       <w:r>
         <w:rPr>
-          <w:rFonts w:ascii="Times New Roman" w:hAnsi="Times New Roman" w:cs="Times New Roman" w:hint="eastAsia"/>
-        </w:rPr>
-        <w:t xml:space="preserve"> busybox-initramfs</w:t>
-      </w:r>
-      <w:r>
-        <w:rPr>
-          <w:rFonts w:ascii="Times New Roman" w:hAnsi="Times New Roman" w:cs="Times New Roman"/>
-        </w:rPr>
-        <w:t xml:space="preserve"> -&gt; 12.04.5</w:t>
-      </w:r>
-      <w:r>
-        <w:rPr>
-          <w:rFonts w:ascii="Times New Roman" w:hAnsi="Times New Roman" w:cs="Times New Roman" w:hint="eastAsia"/>
-        </w:rPr>
-        <w:t>版本安裝</w:t>
-      </w:r>
+          <w:rFonts w:ascii="Times New Roman" w:hAnsi="Times New Roman" w:cs="Times New Roman"/>
+        </w:rPr>
+        <w:t xml:space="preserve"> busybox-initramfs -&gt; 12.04.5</w:t>
+      </w:r>
+      <w:r>
+        <w:rPr>
+          <w:rFonts w:ascii="Times New Roman" w:hAnsi="Times New Roman" w:cs="Times New Roman"/>
+        </w:rPr>
+        <w:t>版本安裝成功</w:t>
+      </w:r>
+    </w:p>
+    <w:p>
+      <w:pPr>
+        <w:spacing w:line="276" w:lineRule="auto"/>
+        <w:rPr>
+          <w:rFonts w:ascii="Times New Roman" w:hAnsi="Times New Roman" w:cs="Times New Roman"/>
+        </w:rPr>
+      </w:pPr>
+    </w:p>
+    <w:p>
+      <w:pPr>
+        <w:spacing w:line="276" w:lineRule="auto"/>
+        <w:rPr>
+          <w:rFonts w:ascii="Times New Roman" w:hAnsi="Times New Roman" w:cs="Times New Roman"/>
+        </w:rPr>
+      </w:pPr>
+      <w:r>
+        <w:rPr>
+          <w:rFonts w:ascii="Times New Roman" w:hAnsi="Times New Roman" w:cs="Times New Roman"/>
+        </w:rPr>
+        <w:t>CentOS</w:t>
+      </w:r>
+      <w:r>
+        <w:rPr>
+          <w:rFonts w:ascii="Times New Roman" w:hAnsi="Times New Roman" w:cs="Times New Roman"/>
+        </w:rPr>
+        <w:t xml:space="preserve"> </w:t>
+      </w:r>
+      <w:r>
+        <w:rPr>
+          <w:rFonts w:ascii="Times New Roman" w:hAnsi="Times New Roman" w:cs="Times New Roman"/>
+        </w:rPr>
+        <w:t xml:space="preserve">Web Server </w:t>
+      </w:r>
+    </w:p>
+    <w:p>
+      <w:pPr>
+        <w:spacing w:line="276" w:lineRule="auto"/>
+        <w:rPr>
+          <w:rFonts w:ascii="Times New Roman" w:hAnsi="Times New Roman" w:cs="Times New Roman"/>
+        </w:rPr>
+      </w:pPr>
       <w:bookmarkStart w:id="0" w:name="_GoBack"/>
       <w:bookmarkEnd w:id="0"/>
-      <w:r>
-        <w:rPr>
-          <w:rFonts w:ascii="Times New Roman" w:hAnsi="Times New Roman" w:cs="Times New Roman" w:hint="eastAsia"/>
-        </w:rPr>
-        <w:t>成功</w:t>
-      </w:r>
-    </w:p>
-    <w:p>
-      <w:pPr>
-        <w:spacing w:line="240" w:lineRule="atLeast"/>
-        <w:rPr>
-          <w:rFonts w:ascii="Times New Roman" w:hAnsi="Times New Roman" w:cs="Times New Roman"/>
-        </w:rPr>
-      </w:pPr>
-    </w:p>
-    <w:p>
-      <w:pPr>
-        <w:rPr>
-          <w:rFonts w:ascii="Times New Roman" w:hAnsi="Times New Roman" w:cs="Times New Roman"/>
-        </w:rPr>
-      </w:pPr>
-      <w:r>
-        <w:rPr>
-          <w:rFonts w:ascii="Times New Roman" w:hAnsi="Times New Roman" w:cs="Times New Roman" w:hint="eastAsia"/>
-        </w:rPr>
-        <w:t>CentOS</w:t>
-      </w:r>
-      <w:r>
-        <w:rPr>
-          <w:rFonts w:ascii="Times New Roman" w:hAnsi="Times New Roman" w:cs="Times New Roman"/>
-        </w:rPr>
-        <w:t xml:space="preserve"> </w:t>
-      </w:r>
-      <w:r>
-        <w:rPr>
-          <w:rFonts w:ascii="Times New Roman" w:hAnsi="Times New Roman" w:cs="Times New Roman"/>
-        </w:rPr>
-        <w:t xml:space="preserve">Web Server </w:t>
-      </w:r>
-    </w:p>
-    <w:p>
-      <w:pPr>
-        <w:rPr>
-          <w:rFonts w:ascii="Times New Roman" w:hAnsi="Times New Roman" w:cs="Times New Roman"/>
-        </w:rPr>
-      </w:pPr>
     </w:p>
     <w:p>
       <w:pPr>
@@ -701,6 +646,7 @@
           <w:ilvl w:val="0"/>
           <w:numId w:val="6"/>
         </w:numPr>
+        <w:spacing w:line="276" w:lineRule="auto"/>
         <w:ind w:leftChars="0"/>
         <w:rPr>
           <w:rFonts w:ascii="Times New Roman" w:hAnsi="Times New Roman" w:cs="Times New Roman"/>
@@ -708,7 +654,7 @@
       </w:pPr>
       <w:r>
         <w:rPr>
-          <w:rFonts w:ascii="Times New Roman" w:hAnsi="Times New Roman" w:cs="Times New Roman" w:hint="eastAsia"/>
+          <w:rFonts w:ascii="Times New Roman" w:hAnsi="Times New Roman" w:cs="Times New Roman"/>
         </w:rPr>
         <w:t>版本</w:t>
       </w:r>
@@ -726,19 +672,19 @@
       </w:r>
       <w:r>
         <w:rPr>
-          <w:rFonts w:ascii="Times New Roman" w:hAnsi="Times New Roman" w:cs="Times New Roman" w:hint="eastAsia"/>
+          <w:rFonts w:ascii="Times New Roman" w:hAnsi="Times New Roman" w:cs="Times New Roman"/>
         </w:rPr>
         <w:t>目前尚不支援</w:t>
       </w:r>
       <w:r>
         <w:rPr>
-          <w:rFonts w:ascii="Times New Roman" w:hAnsi="Times New Roman" w:cs="Times New Roman" w:hint="eastAsia"/>
+          <w:rFonts w:ascii="Times New Roman" w:hAnsi="Times New Roman" w:cs="Times New Roman"/>
         </w:rPr>
         <w:t>32</w:t>
       </w:r>
       <w:r>
         <w:rPr>
-          <w:rFonts w:ascii="Times New Roman" w:hAnsi="Times New Roman" w:cs="Times New Roman" w:hint="eastAsia"/>
+          <w:rFonts w:ascii="Times New Roman" w:hAnsi="Times New Roman" w:cs="Times New Roman"/>
         </w:rPr>
         <w:t>位元系統</w:t>
       </w:r>
@@ -750,6 +696,7 @@
           <w:ilvl w:val="0"/>
           <w:numId w:val="6"/>
         </w:numPr>
+        <w:spacing w:line="276" w:lineRule="auto"/>
         <w:ind w:leftChars="0"/>
         <w:rPr>
           <w:rFonts w:ascii="Times New Roman" w:hAnsi="Times New Roman" w:cs="Times New Roman"/>
@@ -757,43 +704,31 @@
       </w:pPr>
       <w:r>
         <w:rPr>
-          <w:rFonts w:ascii="Times New Roman" w:hAnsi="Times New Roman" w:cs="Times New Roman" w:hint="eastAsia"/>
+          <w:rFonts w:ascii="Times New Roman" w:hAnsi="Times New Roman" w:cs="Times New Roman"/>
         </w:rPr>
         <w:t>版本</w:t>
       </w:r>
       <w:r>
         <w:rPr>
-          <w:rFonts w:ascii="Times New Roman" w:hAnsi="Times New Roman" w:cs="Times New Roman" w:hint="eastAsia"/>
-        </w:rPr>
-        <w:t xml:space="preserve">6.7 </w:t>
-      </w:r>
-      <w:r>
-        <w:rPr>
-          <w:rFonts w:ascii="Times New Roman" w:hAnsi="Times New Roman" w:cs="Times New Roman"/>
-        </w:rPr>
-        <w:t>“no usable disks have been found”</w:t>
-      </w:r>
-      <w:r>
-        <w:rPr>
-          <w:rFonts w:ascii="Times New Roman" w:hAnsi="Times New Roman" w:cs="Times New Roman" w:hint="eastAsia"/>
-        </w:rPr>
-        <w:t xml:space="preserve"> </w:t>
-      </w:r>
-      <w:r>
-        <w:rPr>
-          <w:rFonts w:ascii="Times New Roman" w:hAnsi="Times New Roman" w:cs="Times New Roman"/>
-        </w:rPr>
-        <w:t>/</w:t>
-      </w:r>
-      <w:r>
-        <w:rPr>
-          <w:rFonts w:ascii="Times New Roman" w:hAnsi="Times New Roman" w:cs="Times New Roman" w:hint="eastAsia"/>
+          <w:rFonts w:ascii="Times New Roman" w:hAnsi="Times New Roman" w:cs="Times New Roman"/>
+        </w:rPr>
+        <w:t>6.7 “no usable disks have been found”</w:t>
+      </w:r>
+      <w:r>
+        <w:rPr>
+          <w:rFonts w:ascii="Times New Roman" w:hAnsi="Times New Roman" w:cs="Times New Roman"/>
+        </w:rPr>
+        <w:t xml:space="preserve"> /</w:t>
+      </w:r>
+      <w:r>
+        <w:rPr>
+          <w:rFonts w:ascii="Times New Roman" w:hAnsi="Times New Roman" w:cs="Times New Roman"/>
         </w:rPr>
         <w:t>使用</w:t>
       </w:r>
       <w:r>
         <w:rPr>
-          <w:rFonts w:ascii="Times New Roman" w:hAnsi="Times New Roman" w:cs="Times New Roman" w:hint="eastAsia"/>
+          <w:rFonts w:ascii="Times New Roman" w:hAnsi="Times New Roman" w:cs="Times New Roman"/>
         </w:rPr>
         <w:t>virtual PC</w:t>
       </w:r>
@@ -805,14 +740,15 @@
           <w:ilvl w:val="0"/>
           <w:numId w:val="6"/>
         </w:numPr>
+        <w:spacing w:line="276" w:lineRule="auto"/>
         <w:ind w:leftChars="0"/>
         <w:rPr>
-          <w:rFonts w:ascii="Times New Roman" w:hAnsi="Times New Roman" w:cs="Times New Roman" w:hint="eastAsia"/>
-        </w:rPr>
-      </w:pPr>
-      <w:r>
-        <w:rPr>
-          <w:rFonts w:ascii="Times New Roman" w:hAnsi="Times New Roman" w:cs="Times New Roman" w:hint="eastAsia"/>
+          <w:rFonts w:ascii="Times New Roman" w:hAnsi="Times New Roman" w:cs="Times New Roman"/>
+        </w:rPr>
+      </w:pPr>
+      <w:r>
+        <w:rPr>
+          <w:rFonts w:ascii="Times New Roman" w:hAnsi="Times New Roman" w:cs="Times New Roman"/>
         </w:rPr>
         <w:t>出現</w:t>
       </w:r>
@@ -824,7 +760,7 @@
       </w:r>
       <w:r>
         <w:rPr>
-          <w:rFonts w:ascii="Times New Roman" w:hAnsi="Times New Roman" w:cs="Times New Roman" w:hint="eastAsia"/>
+          <w:rFonts w:ascii="Times New Roman" w:hAnsi="Times New Roman" w:cs="Times New Roman"/>
         </w:rPr>
         <w:t>錯誤</w:t>
       </w:r>
@@ -836,13 +772,13 @@
       </w:r>
       <w:r>
         <w:rPr>
-          <w:rFonts w:ascii="Times New Roman" w:hAnsi="Times New Roman" w:cs="Times New Roman" w:hint="eastAsia"/>
+          <w:rFonts w:ascii="Times New Roman" w:hAnsi="Times New Roman" w:cs="Times New Roman"/>
         </w:rPr>
         <w:t>與小紅傘相衝</w:t>
       </w:r>
       <w:r>
         <w:rPr>
-          <w:rFonts w:ascii="Times New Roman" w:hAnsi="Times New Roman" w:cs="Times New Roman" w:hint="eastAsia"/>
+          <w:rFonts w:ascii="Times New Roman" w:hAnsi="Times New Roman" w:cs="Times New Roman"/>
         </w:rPr>
         <w:t xml:space="preserve"> </w:t>
       </w:r>
@@ -857,31 +793,25 @@
       </w:hyperlink>
       <w:r>
         <w:rPr>
-          <w:rFonts w:ascii="Times New Roman" w:hAnsi="Times New Roman" w:cs="Times New Roman" w:hint="eastAsia"/>
-        </w:rPr>
-        <w:t xml:space="preserve"> </w:t>
-      </w:r>
-      <w:r>
-        <w:rPr>
-          <w:rFonts w:ascii="Times New Roman" w:hAnsi="Times New Roman" w:cs="Times New Roman"/>
-        </w:rPr>
-        <w:t>) /</w:t>
-      </w:r>
-      <w:r>
-        <w:rPr>
-          <w:rFonts w:ascii="Times New Roman" w:hAnsi="Times New Roman" w:cs="Times New Roman" w:hint="eastAsia"/>
+          <w:rFonts w:ascii="Times New Roman" w:hAnsi="Times New Roman" w:cs="Times New Roman"/>
+        </w:rPr>
+        <w:t xml:space="preserve"> ) /</w:t>
+      </w:r>
+      <w:r>
+        <w:rPr>
+          <w:rFonts w:ascii="Times New Roman" w:hAnsi="Times New Roman" w:cs="Times New Roman"/>
         </w:rPr>
         <w:t>使用</w:t>
       </w:r>
       <w:r>
         <w:rPr>
-          <w:rFonts w:ascii="Times New Roman" w:hAnsi="Times New Roman" w:cs="Times New Roman" w:hint="eastAsia"/>
+          <w:rFonts w:ascii="Times New Roman" w:hAnsi="Times New Roman" w:cs="Times New Roman"/>
         </w:rPr>
         <w:t>virtualBox</w:t>
       </w:r>
       <w:r>
         <w:rPr>
-          <w:rFonts w:ascii="Times New Roman" w:hAnsi="Times New Roman" w:cs="Times New Roman" w:hint="eastAsia"/>
+          <w:rFonts w:ascii="Times New Roman" w:hAnsi="Times New Roman" w:cs="Times New Roman"/>
         </w:rPr>
         <w:t xml:space="preserve"> 5</w:t>
       </w:r>
@@ -893,6 +823,7 @@
           <w:ilvl w:val="0"/>
           <w:numId w:val="6"/>
         </w:numPr>
+        <w:spacing w:line="276" w:lineRule="auto"/>
         <w:ind w:leftChars="0"/>
         <w:rPr>
           <w:rFonts w:ascii="Times New Roman" w:hAnsi="Times New Roman" w:cs="Times New Roman"/>
@@ -900,37 +831,31 @@
       </w:pPr>
       <w:r>
         <w:rPr>
-          <w:rFonts w:ascii="Times New Roman" w:hAnsi="Times New Roman" w:cs="Times New Roman" w:hint="eastAsia"/>
+          <w:rFonts w:ascii="Times New Roman" w:hAnsi="Times New Roman" w:cs="Times New Roman"/>
         </w:rPr>
         <w:t>使用</w:t>
       </w:r>
       <w:r>
         <w:rPr>
-          <w:rFonts w:ascii="Times New Roman" w:hAnsi="Times New Roman" w:cs="Times New Roman" w:hint="eastAsia"/>
-        </w:rPr>
-        <w:t xml:space="preserve">virtualBox </w:t>
-      </w:r>
-      <w:r>
-        <w:rPr>
-          <w:rFonts w:ascii="Times New Roman" w:hAnsi="Times New Roman" w:cs="Times New Roman"/>
-        </w:rPr>
-        <w:t>4.3.12</w:t>
-      </w:r>
-      <w:r>
-        <w:rPr>
-          <w:rFonts w:ascii="Times New Roman" w:hAnsi="Times New Roman" w:cs="Times New Roman" w:hint="eastAsia"/>
+          <w:rFonts w:ascii="Times New Roman" w:hAnsi="Times New Roman" w:cs="Times New Roman"/>
+        </w:rPr>
+        <w:t>virtualBox 4.3.12</w:t>
+      </w:r>
+      <w:r>
+        <w:rPr>
+          <w:rFonts w:ascii="Times New Roman" w:hAnsi="Times New Roman" w:cs="Times New Roman"/>
         </w:rPr>
         <w:t>與小紅傘</w:t>
       </w:r>
       <w:r>
         <w:rPr>
-          <w:rFonts w:ascii="Times New Roman" w:hAnsi="Times New Roman" w:cs="Times New Roman" w:hint="eastAsia"/>
+          <w:rFonts w:ascii="Times New Roman" w:hAnsi="Times New Roman" w:cs="Times New Roman"/>
         </w:rPr>
         <w:t>不</w:t>
       </w:r>
       <w:r>
         <w:rPr>
-          <w:rFonts w:ascii="Times New Roman" w:hAnsi="Times New Roman" w:cs="Times New Roman" w:hint="eastAsia"/>
+          <w:rFonts w:ascii="Times New Roman" w:hAnsi="Times New Roman" w:cs="Times New Roman"/>
         </w:rPr>
         <w:t>相衝</w:t>
       </w:r>
@@ -942,6 +867,7 @@
           <w:ilvl w:val="0"/>
           <w:numId w:val="6"/>
         </w:numPr>
+        <w:spacing w:line="276" w:lineRule="auto"/>
         <w:ind w:leftChars="0"/>
         <w:rPr>
           <w:rFonts w:ascii="Times New Roman" w:hAnsi="Times New Roman" w:cs="Times New Roman"/>
@@ -953,34 +879,14 @@
             <w:rStyle w:val="aa"/>
             <w:rFonts w:ascii="Times New Roman" w:hAnsi="Times New Roman" w:cs="Times New Roman"/>
           </w:rPr>
-          <w:t>http://goo.gl/Yt</w:t>
-        </w:r>
-        <w:r>
-          <w:rPr>
-            <w:rStyle w:val="aa"/>
-            <w:rFonts w:ascii="Times New Roman" w:hAnsi="Times New Roman" w:cs="Times New Roman"/>
-          </w:rPr>
-          <w:t>G</w:t>
-        </w:r>
-        <w:r>
-          <w:rPr>
-            <w:rStyle w:val="aa"/>
-            <w:rFonts w:ascii="Times New Roman" w:hAnsi="Times New Roman" w:cs="Times New Roman"/>
-          </w:rPr>
-          <w:t>6Bu</w:t>
+          <w:t>http://goo.gl/YtG6Bu</w:t>
         </w:r>
       </w:hyperlink>
       <w:r>
         <w:rPr>
           <w:rFonts w:ascii="Times New Roman" w:hAnsi="Times New Roman" w:cs="Times New Roman"/>
         </w:rPr>
-        <w:t xml:space="preserve"> </w:t>
-      </w:r>
-      <w:r>
-        <w:rPr>
-          <w:rFonts w:ascii="Times New Roman" w:hAnsi="Times New Roman" w:cs="Times New Roman" w:hint="eastAsia"/>
-        </w:rPr>
-        <w:t>How to install LEMP on CentOS?</w:t>
+        <w:t xml:space="preserve"> How to install LEMP on CentOS?</w:t>
       </w:r>
     </w:p>
     <w:p>
@@ -990,9 +896,10 @@
           <w:ilvl w:val="0"/>
           <w:numId w:val="6"/>
         </w:numPr>
+        <w:spacing w:line="276" w:lineRule="auto"/>
         <w:ind w:leftChars="0"/>
         <w:rPr>
-          <w:rFonts w:ascii="Times New Roman" w:hAnsi="Times New Roman" w:cs="Times New Roman" w:hint="eastAsia"/>
+          <w:rFonts w:ascii="Times New Roman" w:hAnsi="Times New Roman" w:cs="Times New Roman"/>
         </w:rPr>
       </w:pPr>
       <w:hyperlink r:id="rId18" w:history="1">
@@ -1018,6 +925,7 @@
           <w:ilvl w:val="0"/>
           <w:numId w:val="6"/>
         </w:numPr>
+        <w:spacing w:line="276" w:lineRule="auto"/>
         <w:ind w:leftChars="0"/>
         <w:rPr>
           <w:rFonts w:ascii="Times New Roman" w:hAnsi="Times New Roman" w:cs="Times New Roman"/>
@@ -1027,53 +935,35 @@
         <w:rPr>
           <w:rFonts w:ascii="Times New Roman" w:hAnsi="Times New Roman" w:cs="Times New Roman"/>
         </w:rPr>
-        <w:t>Virtual</w:t>
-      </w:r>
-      <w:r>
-        <w:rPr>
-          <w:rFonts w:ascii="Times New Roman" w:hAnsi="Times New Roman" w:cs="Times New Roman" w:hint="eastAsia"/>
-        </w:rPr>
-        <w:t xml:space="preserve">Box </w:t>
-      </w:r>
-      <w:r>
-        <w:rPr>
-          <w:rFonts w:ascii="Times New Roman" w:hAnsi="Times New Roman" w:cs="Times New Roman" w:hint="eastAsia"/>
+        <w:t xml:space="preserve">VirtualBox </w:t>
+      </w:r>
+      <w:r>
+        <w:rPr>
+          <w:rFonts w:ascii="Times New Roman" w:hAnsi="Times New Roman" w:cs="Times New Roman"/>
         </w:rPr>
         <w:t>內無網路</w:t>
       </w:r>
       <w:r>
         <w:rPr>
-          <w:rFonts w:ascii="Times New Roman" w:hAnsi="Times New Roman" w:cs="Times New Roman" w:hint="eastAsia"/>
+          <w:rFonts w:ascii="Times New Roman" w:hAnsi="Times New Roman" w:cs="Times New Roman"/>
         </w:rPr>
         <w:t xml:space="preserve"> &gt;&gt; </w:t>
       </w:r>
       <w:r>
         <w:rPr>
-          <w:rFonts w:ascii="Times New Roman" w:hAnsi="Times New Roman" w:cs="Times New Roman" w:hint="eastAsia"/>
+          <w:rFonts w:ascii="Times New Roman" w:hAnsi="Times New Roman" w:cs="Times New Roman"/>
         </w:rPr>
         <w:t>重新安裝</w:t>
       </w:r>
       <w:r>
         <w:rPr>
-          <w:rFonts w:ascii="Times New Roman" w:hAnsi="Times New Roman" w:cs="Times New Roman" w:hint="eastAsia"/>
-        </w:rPr>
-        <w:t>centOS</w:t>
-      </w:r>
-      <w:r>
-        <w:rPr>
-          <w:rFonts w:ascii="Times New Roman" w:hAnsi="Times New Roman" w:cs="Times New Roman"/>
-        </w:rPr>
-        <w:t xml:space="preserve"> &gt;&gt;</w:t>
-      </w:r>
-      <w:r>
-        <w:rPr>
-          <w:rFonts w:ascii="Times New Roman" w:hAnsi="Times New Roman" w:cs="Times New Roman" w:hint="eastAsia"/>
-        </w:rPr>
-        <w:t xml:space="preserve"> </w:t>
-      </w:r>
-      <w:r>
-        <w:rPr>
-          <w:rFonts w:ascii="Times New Roman" w:hAnsi="Times New Roman" w:cs="Times New Roman" w:hint="eastAsia"/>
+          <w:rFonts w:ascii="Times New Roman" w:hAnsi="Times New Roman" w:cs="Times New Roman"/>
+        </w:rPr>
+        <w:t xml:space="preserve">centOS &gt;&gt; </w:t>
+      </w:r>
+      <w:r>
+        <w:rPr>
+          <w:rFonts w:ascii="Times New Roman" w:hAnsi="Times New Roman" w:cs="Times New Roman"/>
         </w:rPr>
         <w:t>勾選自動連線選項</w:t>
       </w:r>
@@ -1085,6 +975,7 @@
           <w:ilvl w:val="0"/>
           <w:numId w:val="6"/>
         </w:numPr>
+        <w:spacing w:line="276" w:lineRule="auto"/>
         <w:ind w:leftChars="0"/>
         <w:rPr>
           <w:rFonts w:ascii="Times New Roman" w:hAnsi="Times New Roman" w:cs="Times New Roman"/>
@@ -1101,19 +992,13 @@
       </w:hyperlink>
       <w:r>
         <w:rPr>
-          <w:rFonts w:ascii="Times New Roman" w:hAnsi="Times New Roman" w:cs="Times New Roman" w:hint="eastAsia"/>
-        </w:rPr>
-        <w:t xml:space="preserve"> </w:t>
-      </w:r>
-      <w:r>
-        <w:rPr>
-          <w:rFonts w:ascii="Times New Roman" w:hAnsi="Times New Roman" w:cs="Times New Roman"/>
-        </w:rPr>
-        <w:t>php</w:t>
-      </w:r>
-      <w:r>
-        <w:rPr>
-          <w:rFonts w:ascii="Times New Roman" w:hAnsi="Times New Roman" w:cs="Times New Roman" w:hint="eastAsia"/>
+          <w:rFonts w:ascii="Times New Roman" w:hAnsi="Times New Roman" w:cs="Times New Roman"/>
+        </w:rPr>
+        <w:t xml:space="preserve"> php</w:t>
+      </w:r>
+      <w:r>
+        <w:rPr>
+          <w:rFonts w:ascii="Times New Roman" w:hAnsi="Times New Roman" w:cs="Times New Roman"/>
         </w:rPr>
         <w:t>直接進入下載</w:t>
       </w:r>
@@ -1125,6 +1010,7 @@
           <w:ilvl w:val="0"/>
           <w:numId w:val="6"/>
         </w:numPr>
+        <w:spacing w:line="276" w:lineRule="auto"/>
         <w:ind w:leftChars="0"/>
         <w:rPr>
           <w:rFonts w:ascii="Times New Roman" w:hAnsi="Times New Roman" w:cs="Times New Roman"/>
@@ -1136,44 +1022,44 @@
             <w:rStyle w:val="aa"/>
             <w:rFonts w:ascii="Times New Roman" w:hAnsi="Times New Roman" w:cs="Times New Roman"/>
           </w:rPr>
-          <w:t>http://g</w:t>
+          <w:t>http://goo.</w:t>
         </w:r>
         <w:r>
           <w:rPr>
             <w:rStyle w:val="aa"/>
             <w:rFonts w:ascii="Times New Roman" w:hAnsi="Times New Roman" w:cs="Times New Roman"/>
           </w:rPr>
-          <w:t>o</w:t>
+          <w:t>g</w:t>
         </w:r>
         <w:r>
           <w:rPr>
             <w:rStyle w:val="aa"/>
             <w:rFonts w:ascii="Times New Roman" w:hAnsi="Times New Roman" w:cs="Times New Roman"/>
           </w:rPr>
-          <w:t>o.gl/0aiTex</w:t>
+          <w:t>l/0aiTex</w:t>
         </w:r>
       </w:hyperlink>
       <w:r>
         <w:rPr>
-          <w:rFonts w:ascii="Times New Roman" w:hAnsi="Times New Roman" w:cs="Times New Roman" w:hint="eastAsia"/>
+          <w:rFonts w:ascii="Times New Roman" w:hAnsi="Times New Roman" w:cs="Times New Roman"/>
         </w:rPr>
         <w:t xml:space="preserve"> Linux </w:t>
       </w:r>
       <w:r>
         <w:rPr>
-          <w:rFonts w:ascii="Times New Roman" w:hAnsi="Times New Roman" w:cs="Times New Roman" w:hint="eastAsia"/>
+          <w:rFonts w:ascii="Times New Roman" w:hAnsi="Times New Roman" w:cs="Times New Roman"/>
         </w:rPr>
         <w:t>檔案</w:t>
       </w:r>
       <w:r>
         <w:rPr>
-          <w:rFonts w:ascii="Times New Roman" w:hAnsi="Times New Roman" w:cs="Times New Roman" w:hint="eastAsia"/>
+          <w:rFonts w:ascii="Times New Roman" w:hAnsi="Times New Roman" w:cs="Times New Roman"/>
         </w:rPr>
         <w:t>&amp;</w:t>
       </w:r>
       <w:r>
         <w:rPr>
-          <w:rFonts w:ascii="Times New Roman" w:hAnsi="Times New Roman" w:cs="Times New Roman" w:hint="eastAsia"/>
+          <w:rFonts w:ascii="Times New Roman" w:hAnsi="Times New Roman" w:cs="Times New Roman"/>
         </w:rPr>
         <w:t>目錄指令</w:t>
       </w:r>
@@ -1185,9 +1071,10 @@
           <w:ilvl w:val="0"/>
           <w:numId w:val="6"/>
         </w:numPr>
+        <w:spacing w:line="276" w:lineRule="auto"/>
         <w:ind w:leftChars="0"/>
         <w:rPr>
-          <w:rFonts w:ascii="Times New Roman" w:hAnsi="Times New Roman" w:cs="Times New Roman" w:hint="eastAsia"/>
+          <w:rFonts w:ascii="Times New Roman" w:hAnsi="Times New Roman" w:cs="Times New Roman"/>
         </w:rPr>
       </w:pPr>
       <w:hyperlink r:id="rId21" w:history="1">
@@ -1201,35 +1088,32 @@
       </w:hyperlink>
       <w:r>
         <w:rPr>
-          <w:rFonts w:ascii="Times New Roman" w:hAnsi="Times New Roman" w:cs="Times New Roman" w:hint="eastAsia"/>
-        </w:rPr>
-        <w:t xml:space="preserve"> </w:t>
-      </w:r>
-      <w:r>
-        <w:rPr>
-          <w:rFonts w:ascii="Times New Roman" w:hAnsi="Times New Roman" w:cs="Times New Roman"/>
-        </w:rPr>
-        <w:t>Install LEMP (MySQL 5.6, PHP 5.4, Centos 6.5)</w:t>
-      </w:r>
-    </w:p>
-    <w:p>
-      <w:pPr>
-        <w:rPr>
-          <w:rFonts w:ascii="Times New Roman" w:hAnsi="Times New Roman" w:cs="Times New Roman" w:hint="eastAsia"/>
-        </w:rPr>
-      </w:pPr>
-    </w:p>
-    <w:p>
-      <w:pPr>
-        <w:spacing w:line="240" w:lineRule="atLeast"/>
-        <w:rPr>
-          <w:rFonts w:ascii="Times New Roman" w:hAnsi="Times New Roman" w:cs="Times New Roman" w:hint="eastAsia"/>
+          <w:rFonts w:ascii="Times New Roman" w:hAnsi="Times New Roman" w:cs="Times New Roman"/>
+        </w:rPr>
+        <w:t xml:space="preserve"> Install LEMP (MySQL 5.6, PHP 5.4, Centos 6.5)</w:t>
+      </w:r>
+    </w:p>
+    <w:p>
+      <w:pPr>
+        <w:spacing w:line="276" w:lineRule="auto"/>
+        <w:rPr>
+          <w:rFonts w:ascii="Times New Roman" w:hAnsi="Times New Roman" w:cs="Times New Roman"/>
+        </w:rPr>
+      </w:pPr>
+    </w:p>
+    <w:p>
+      <w:pPr>
+        <w:spacing w:line="276" w:lineRule="auto"/>
+        <w:rPr>
+          <w:rFonts w:ascii="Times New Roman" w:hAnsi="Times New Roman" w:cs="Times New Roman"/>
           <w:b/>
         </w:rPr>
       </w:pPr>
     </w:p>
     <w:p>
       <w:pPr>
+        <w:widowControl/>
+        <w:spacing w:line="276" w:lineRule="auto"/>
         <w:rPr>
           <w:rFonts w:ascii="Times New Roman" w:hAnsi="Times New Roman" w:cs="Times New Roman"/>
           <w:b/>
@@ -1238,24 +1122,43 @@
       </w:pPr>
       <w:r>
         <w:rPr>
-          <w:rFonts w:ascii="Times New Roman" w:hAnsi="Times New Roman" w:cs="Times New Roman" w:hint="eastAsia"/>
+          <w:rFonts w:ascii="Times New Roman" w:hAnsi="Times New Roman" w:cs="Times New Roman"/>
           <w:b/>
           <w:sz w:val="28"/>
         </w:rPr>
+        <w:br w:type="page"/>
+      </w:r>
+    </w:p>
+    <w:p>
+      <w:pPr>
+        <w:spacing w:line="276" w:lineRule="auto"/>
+        <w:rPr>
+          <w:rFonts w:ascii="Times New Roman" w:hAnsi="Times New Roman" w:cs="Times New Roman"/>
+          <w:b/>
+          <w:sz w:val="28"/>
+        </w:rPr>
+      </w:pPr>
+      <w:r>
+        <w:rPr>
+          <w:rFonts w:ascii="Times New Roman" w:hAnsi="Times New Roman" w:cs="Times New Roman"/>
+          <w:b/>
+          <w:sz w:val="28"/>
+        </w:rPr>
+        <w:lastRenderedPageBreak/>
         <w:t>2015/08/17</w:t>
       </w:r>
     </w:p>
     <w:p>
       <w:pPr>
-        <w:spacing w:line="240" w:lineRule="atLeast"/>
-        <w:rPr>
-          <w:rFonts w:ascii="Times New Roman" w:hAnsi="Times New Roman" w:cs="Times New Roman"/>
-        </w:rPr>
-      </w:pPr>
-    </w:p>
-    <w:p>
-      <w:pPr>
-        <w:spacing w:line="240" w:lineRule="atLeast"/>
+        <w:spacing w:line="276" w:lineRule="auto"/>
+        <w:rPr>
+          <w:rFonts w:ascii="Times New Roman" w:hAnsi="Times New Roman" w:cs="Times New Roman"/>
+        </w:rPr>
+      </w:pPr>
+    </w:p>
+    <w:p>
+      <w:pPr>
+        <w:spacing w:line="276" w:lineRule="auto"/>
         <w:rPr>
           <w:rFonts w:ascii="Times New Roman" w:hAnsi="Times New Roman" w:cs="Times New Roman"/>
         </w:rPr>
@@ -1269,9 +1172,26 @@
     </w:p>
     <w:p>
       <w:pPr>
-        <w:spacing w:line="240" w:lineRule="atLeast"/>
-        <w:rPr>
-          <w:rFonts w:ascii="Times New Roman" w:hAnsi="Times New Roman" w:cs="Times New Roman"/>
+        <w:spacing w:line="276" w:lineRule="auto"/>
+        <w:rPr>
+          <w:rFonts w:ascii="Times New Roman" w:hAnsi="Times New Roman" w:cs="Times New Roman"/>
+        </w:rPr>
+      </w:pPr>
+    </w:p>
+    <w:p>
+      <w:pPr>
+        <w:pStyle w:val="a9"/>
+        <w:numPr>
+          <w:ilvl w:val="0"/>
+          <w:numId w:val="9"/>
+        </w:numPr>
+        <w:spacing w:line="276" w:lineRule="auto"/>
+        <w:ind w:leftChars="0"/>
+        <w:rPr>
+          <w:rStyle w:val="aa"/>
+          <w:rFonts w:ascii="Times New Roman" w:hAnsi="Times New Roman" w:cs="Times New Roman"/>
+          <w:color w:val="000000" w:themeColor="text1"/>
+          <w:u w:val="none"/>
         </w:rPr>
       </w:pPr>
       <w:hyperlink r:id="rId22" w:history="1">
@@ -1280,32 +1200,278 @@
             <w:rStyle w:val="aa"/>
             <w:rFonts w:ascii="Times New Roman" w:hAnsi="Times New Roman" w:cs="Times New Roman"/>
           </w:rPr>
-          <w:t>http://laravel.tw/docs/4.2/quick</w:t>
+          <w:t>https://goo.gl/6Hc12x</w:t>
         </w:r>
       </w:hyperlink>
-    </w:p>
-    <w:p>
-      <w:pPr>
-        <w:spacing w:line="240" w:lineRule="atLeast"/>
-        <w:rPr>
-          <w:rFonts w:ascii="Times New Roman" w:hAnsi="Times New Roman" w:cs="Times New Roman"/>
-        </w:rPr>
-      </w:pPr>
-      <w:hyperlink r:id="rId23" w:anchor="downloading-the-composer-executable" w:history="1">
+      <w:r>
+        <w:rPr>
+          <w:rStyle w:val="aa"/>
+          <w:rFonts w:ascii="Times New Roman" w:hAnsi="Times New Roman" w:cs="Times New Roman"/>
+          <w:color w:val="000000" w:themeColor="text1"/>
+          <w:u w:val="none"/>
+        </w:rPr>
+        <w:t xml:space="preserve">  </w:t>
+      </w:r>
+      <w:r>
+        <w:rPr>
+          <w:rStyle w:val="aa"/>
+          <w:rFonts w:ascii="Times New Roman" w:hAnsi="Times New Roman" w:cs="Times New Roman"/>
+          <w:color w:val="000000" w:themeColor="text1"/>
+          <w:u w:val="none"/>
+        </w:rPr>
+        <w:t>安裝</w:t>
+      </w:r>
+      <w:r>
+        <w:rPr>
+          <w:rStyle w:val="aa"/>
+          <w:rFonts w:ascii="Times New Roman" w:hAnsi="Times New Roman" w:cs="Times New Roman"/>
+          <w:color w:val="000000" w:themeColor="text1"/>
+          <w:u w:val="none"/>
+        </w:rPr>
+        <w:t>composer</w:t>
+      </w:r>
+    </w:p>
+    <w:p>
+      <w:pPr>
+        <w:pStyle w:val="a9"/>
+        <w:numPr>
+          <w:ilvl w:val="0"/>
+          <w:numId w:val="9"/>
+        </w:numPr>
+        <w:spacing w:line="276" w:lineRule="auto"/>
+        <w:ind w:leftChars="0"/>
+        <w:rPr>
+          <w:rStyle w:val="aa"/>
+          <w:rFonts w:ascii="Times New Roman" w:hAnsi="Times New Roman" w:cs="Times New Roman"/>
+          <w:color w:val="000000" w:themeColor="text1"/>
+          <w:u w:val="none"/>
+        </w:rPr>
+      </w:pPr>
+      <w:hyperlink r:id="rId23" w:history="1">
         <w:r>
           <w:rPr>
             <w:rStyle w:val="aa"/>
             <w:rFonts w:ascii="Times New Roman" w:hAnsi="Times New Roman" w:cs="Times New Roman"/>
           </w:rPr>
-          <w:t>https://getcomposer.org/doc/00-intro.md#downloading-the-composer-executable</w:t>
+          <w:t xml:space="preserve">http://goo.gl/Zkxpgh </w:t>
+        </w:r>
+        <w:r>
+          <w:rPr>
+            <w:rStyle w:val="aa"/>
+            <w:rFonts w:ascii="Times New Roman" w:hAnsi="Times New Roman" w:cs="Times New Roman" w:hint="eastAsia"/>
+            <w:color w:val="000000" w:themeColor="text1"/>
+            <w:u w:val="none"/>
+          </w:rPr>
+          <w:t>更新至</w:t>
+        </w:r>
+        <w:r>
+          <w:rPr>
+            <w:rStyle w:val="aa"/>
+            <w:rFonts w:ascii="Times New Roman" w:hAnsi="Times New Roman" w:cs="Times New Roman" w:hint="eastAsia"/>
+            <w:color w:val="000000" w:themeColor="text1"/>
+            <w:u w:val="none"/>
+          </w:rPr>
+          <w:t xml:space="preserve"> php 5.6</w:t>
         </w:r>
       </w:hyperlink>
-      <w:r>
-        <w:rPr>
-          <w:rFonts w:ascii="Times New Roman" w:hAnsi="Times New Roman" w:cs="Times New Roman"/>
-        </w:rPr>
-        <w:t xml:space="preserve">  </w:t>
-      </w:r>
+    </w:p>
+    <w:p>
+      <w:pPr>
+        <w:pStyle w:val="a9"/>
+        <w:numPr>
+          <w:ilvl w:val="0"/>
+          <w:numId w:val="9"/>
+        </w:numPr>
+        <w:spacing w:line="276" w:lineRule="auto"/>
+        <w:ind w:leftChars="0"/>
+        <w:rPr>
+          <w:rStyle w:val="aa"/>
+          <w:rFonts w:ascii="Times New Roman" w:hAnsi="Times New Roman" w:cs="Times New Roman"/>
+          <w:color w:val="000000" w:themeColor="text1"/>
+          <w:u w:val="none"/>
+        </w:rPr>
+      </w:pPr>
+      <w:hyperlink r:id="rId24" w:history="1">
+        <w:r>
+          <w:rPr>
+            <w:rStyle w:val="aa"/>
+            <w:rFonts w:ascii="Times New Roman" w:hAnsi="Times New Roman" w:cs="Times New Roman"/>
+          </w:rPr>
+          <w:t>http://goo</w:t>
+        </w:r>
+        <w:r>
+          <w:rPr>
+            <w:rStyle w:val="aa"/>
+            <w:rFonts w:ascii="Times New Roman" w:hAnsi="Times New Roman" w:cs="Times New Roman"/>
+          </w:rPr>
+          <w:t>.</w:t>
+        </w:r>
+        <w:r>
+          <w:rPr>
+            <w:rStyle w:val="aa"/>
+            <w:rFonts w:ascii="Times New Roman" w:hAnsi="Times New Roman" w:cs="Times New Roman"/>
+          </w:rPr>
+          <w:t>gl/7YrJI5</w:t>
+        </w:r>
+      </w:hyperlink>
+      <w:r>
+        <w:rPr>
+          <w:rStyle w:val="aa"/>
+          <w:rFonts w:ascii="Times New Roman" w:hAnsi="Times New Roman" w:cs="Times New Roman"/>
+          <w:color w:val="000000" w:themeColor="text1"/>
+          <w:u w:val="none"/>
+        </w:rPr>
+        <w:t xml:space="preserve"> Laravel Not Found</w:t>
+      </w:r>
+    </w:p>
+    <w:p>
+      <w:pPr>
+        <w:pStyle w:val="a9"/>
+        <w:numPr>
+          <w:ilvl w:val="0"/>
+          <w:numId w:val="9"/>
+        </w:numPr>
+        <w:spacing w:line="276" w:lineRule="auto"/>
+        <w:ind w:leftChars="0"/>
+        <w:rPr>
+          <w:rStyle w:val="aa"/>
+          <w:rFonts w:ascii="Times New Roman" w:hAnsi="Times New Roman" w:cs="Times New Roman"/>
+          <w:color w:val="000000" w:themeColor="text1"/>
+          <w:u w:val="none"/>
+        </w:rPr>
+      </w:pPr>
+      <w:hyperlink r:id="rId25" w:history="1">
+        <w:r>
+          <w:rPr>
+            <w:rStyle w:val="aa"/>
+            <w:rFonts w:ascii="Times New Roman" w:hAnsi="Times New Roman" w:cs="Times New Roman"/>
+          </w:rPr>
+          <w:t>http://goo.gl/L8FMBY</w:t>
+        </w:r>
+      </w:hyperlink>
+      <w:r>
+        <w:rPr>
+          <w:rStyle w:val="aa"/>
+          <w:rFonts w:ascii="Times New Roman" w:hAnsi="Times New Roman" w:cs="Times New Roman"/>
+          <w:color w:val="000000" w:themeColor="text1"/>
+          <w:u w:val="none"/>
+        </w:rPr>
+        <w:t xml:space="preserve"> </w:t>
+      </w:r>
+      <w:r>
+        <w:rPr>
+          <w:rStyle w:val="aa"/>
+          <w:rFonts w:ascii="Times New Roman" w:hAnsi="Times New Roman" w:cs="Times New Roman" w:hint="eastAsia"/>
+          <w:color w:val="000000" w:themeColor="text1"/>
+          <w:u w:val="none"/>
+        </w:rPr>
+        <w:t>L</w:t>
+      </w:r>
+      <w:r>
+        <w:rPr>
+          <w:rStyle w:val="aa"/>
+          <w:rFonts w:ascii="Times New Roman" w:hAnsi="Times New Roman" w:cs="Times New Roman"/>
+          <w:color w:val="000000" w:themeColor="text1"/>
+          <w:u w:val="none"/>
+        </w:rPr>
+        <w:t>aravel</w:t>
+      </w:r>
+      <w:r>
+        <w:rPr>
+          <w:rStyle w:val="aa"/>
+          <w:rFonts w:ascii="Times New Roman" w:hAnsi="Times New Roman" w:cs="Times New Roman" w:hint="eastAsia"/>
+          <w:color w:val="000000" w:themeColor="text1"/>
+          <w:u w:val="none"/>
+        </w:rPr>
+        <w:t>教學</w:t>
+      </w:r>
+    </w:p>
+    <w:p>
+      <w:pPr>
+        <w:pStyle w:val="a9"/>
+        <w:numPr>
+          <w:ilvl w:val="0"/>
+          <w:numId w:val="9"/>
+        </w:numPr>
+        <w:spacing w:line="276" w:lineRule="auto"/>
+        <w:ind w:leftChars="0"/>
+        <w:rPr>
+          <w:rStyle w:val="aa"/>
+          <w:rFonts w:ascii="Times New Roman" w:hAnsi="Times New Roman" w:cs="Times New Roman"/>
+          <w:color w:val="000000" w:themeColor="text1"/>
+          <w:u w:val="none"/>
+        </w:rPr>
+      </w:pPr>
+      <w:hyperlink r:id="rId26" w:history="1">
+        <w:r>
+          <w:rPr>
+            <w:rStyle w:val="aa"/>
+            <w:rFonts w:ascii="Times New Roman" w:hAnsi="Times New Roman" w:cs="Times New Roman"/>
+          </w:rPr>
+          <w:t>http://goo.gl/JaGLDi</w:t>
+        </w:r>
+      </w:hyperlink>
+      <w:r>
+        <w:rPr>
+          <w:rStyle w:val="aa"/>
+          <w:rFonts w:ascii="Times New Roman" w:hAnsi="Times New Roman" w:cs="Times New Roman"/>
+          <w:color w:val="000000" w:themeColor="text1"/>
+          <w:u w:val="none"/>
+        </w:rPr>
+        <w:t xml:space="preserve"> </w:t>
+      </w:r>
+      <w:r>
+        <w:rPr>
+          <w:rStyle w:val="aa"/>
+          <w:rFonts w:ascii="Times New Roman" w:hAnsi="Times New Roman" w:cs="Times New Roman" w:hint="eastAsia"/>
+          <w:color w:val="000000" w:themeColor="text1"/>
+          <w:u w:val="none"/>
+        </w:rPr>
+        <w:t>設定</w:t>
+      </w:r>
+      <w:r>
+        <w:rPr>
+          <w:rStyle w:val="aa"/>
+          <w:rFonts w:ascii="Times New Roman" w:hAnsi="Times New Roman" w:cs="Times New Roman" w:hint="eastAsia"/>
+          <w:color w:val="000000" w:themeColor="text1"/>
+          <w:u w:val="none"/>
+        </w:rPr>
+        <w:t>artis</w:t>
+      </w:r>
+      <w:r>
+        <w:rPr>
+          <w:rStyle w:val="aa"/>
+          <w:rFonts w:ascii="Times New Roman" w:hAnsi="Times New Roman" w:cs="Times New Roman"/>
+          <w:color w:val="000000" w:themeColor="text1"/>
+          <w:u w:val="none"/>
+        </w:rPr>
+        <w:t>a</w:t>
+      </w:r>
+      <w:r>
+        <w:rPr>
+          <w:rStyle w:val="aa"/>
+          <w:rFonts w:ascii="Times New Roman" w:hAnsi="Times New Roman" w:cs="Times New Roman" w:hint="eastAsia"/>
+          <w:color w:val="000000" w:themeColor="text1"/>
+          <w:u w:val="none"/>
+        </w:rPr>
+        <w:t>n IP</w:t>
+      </w:r>
+    </w:p>
+    <w:p>
+      <w:pPr>
+        <w:spacing w:line="276" w:lineRule="auto"/>
+        <w:rPr>
+          <w:rFonts w:ascii="Times New Roman" w:hAnsi="Times New Roman" w:cs="Times New Roman"/>
+        </w:rPr>
+      </w:pPr>
+    </w:p>
+    <w:p>
+      <w:pPr>
+        <w:spacing w:line="276" w:lineRule="auto"/>
+        <w:rPr>
+          <w:rFonts w:ascii="Times New Roman" w:hAnsi="Times New Roman" w:cs="Times New Roman" w:hint="eastAsia"/>
+        </w:rPr>
+      </w:pPr>
     </w:p>
     <w:sectPr>
       <w:pgSz w:w="11906" w:h="16838"/>
@@ -1358,6 +1524,92 @@
 <file path=word/numbering.xml><?xml version="1.0" encoding="utf-8"?>
 <w:numbering xmlns:wpc="http://schemas.microsoft.com/office/word/2010/wordprocessingCanvas" xmlns:mc="http://schemas.openxmlformats.org/markup-compatibility/2006" xmlns:o="urn:schemas-microsoft-com:office:office" xmlns:r="http://schemas.openxmlformats.org/officeDocument/2006/relationships" xmlns:m="http://schemas.openxmlformats.org/officeDocument/2006/math" xmlns:v="urn:schemas-microsoft-com:vml" xmlns:wp14="http://schemas.microsoft.com/office/word/2010/wordprocessingDrawing" xmlns:wp="http://schemas.openxmlformats.org/drawingml/2006/wordprocessingDrawing" xmlns:w10="urn:schemas-microsoft-com:office:word" xmlns:w="http://schemas.openxmlformats.org/wordprocessingml/2006/main" xmlns:w14="http://schemas.microsoft.com/office/word/2010/wordml" xmlns:w15="http://schemas.microsoft.com/office/word/2012/wordml" xmlns:wpg="http://schemas.microsoft.com/office/word/2010/wordprocessingGroup" xmlns:wpi="http://schemas.microsoft.com/office/word/2010/wordprocessingInk" xmlns:wne="http://schemas.microsoft.com/office/word/2006/wordml" xmlns:wps="http://schemas.microsoft.com/office/word/2010/wordprocessingShape" mc:Ignorable="w14 w15 wp14">
   <w:abstractNum w:abstractNumId="0">
+    <w:nsid w:val="28C26037"/>
+    <w:multiLevelType w:val="hybridMultilevel"/>
+    <w:tmpl w:val="E08AC6B4"/>
+    <w:lvl w:ilvl="0" w:tplc="0409000F">
+      <w:start w:val="1"/>
+      <w:numFmt w:val="decimal"/>
+      <w:lvlText w:val="%1."/>
+      <w:lvlJc w:val="left"/>
+      <w:pPr>
+        <w:ind w:left="480" w:hanging="480"/>
+      </w:pPr>
+    </w:lvl>
+    <w:lvl w:ilvl="1" w:tplc="04090019" w:tentative="1">
+      <w:start w:val="1"/>
+      <w:numFmt w:val="ideographTraditional"/>
+      <w:lvlText w:val="%2、"/>
+      <w:lvlJc w:val="left"/>
+      <w:pPr>
+        <w:ind w:left="960" w:hanging="480"/>
+      </w:pPr>
+    </w:lvl>
+    <w:lvl w:ilvl="2" w:tplc="0409001B" w:tentative="1">
+      <w:start w:val="1"/>
+      <w:numFmt w:val="lowerRoman"/>
+      <w:lvlText w:val="%3."/>
+      <w:lvlJc w:val="right"/>
+      <w:pPr>
+        <w:ind w:left="1440" w:hanging="480"/>
+      </w:pPr>
+    </w:lvl>
+    <w:lvl w:ilvl="3" w:tplc="0409000F" w:tentative="1">
+      <w:start w:val="1"/>
+      <w:numFmt w:val="decimal"/>
+      <w:lvlText w:val="%4."/>
+      <w:lvlJc w:val="left"/>
+      <w:pPr>
+        <w:ind w:left="1920" w:hanging="480"/>
+      </w:pPr>
+    </w:lvl>
+    <w:lvl w:ilvl="4" w:tplc="04090019" w:tentative="1">
+      <w:start w:val="1"/>
+      <w:numFmt w:val="ideographTraditional"/>
+      <w:lvlText w:val="%5、"/>
+      <w:lvlJc w:val="left"/>
+      <w:pPr>
+        <w:ind w:left="2400" w:hanging="480"/>
+      </w:pPr>
+    </w:lvl>
+    <w:lvl w:ilvl="5" w:tplc="0409001B" w:tentative="1">
+      <w:start w:val="1"/>
+      <w:numFmt w:val="lowerRoman"/>
+      <w:lvlText w:val="%6."/>
+      <w:lvlJc w:val="right"/>
+      <w:pPr>
+        <w:ind w:left="2880" w:hanging="480"/>
+      </w:pPr>
+    </w:lvl>
+    <w:lvl w:ilvl="6" w:tplc="0409000F" w:tentative="1">
+      <w:start w:val="1"/>
+      <w:numFmt w:val="decimal"/>
+      <w:lvlText w:val="%7."/>
+      <w:lvlJc w:val="left"/>
+      <w:pPr>
+        <w:ind w:left="3360" w:hanging="480"/>
+      </w:pPr>
+    </w:lvl>
+    <w:lvl w:ilvl="7" w:tplc="04090019" w:tentative="1">
+      <w:start w:val="1"/>
+      <w:numFmt w:val="ideographTraditional"/>
+      <w:lvlText w:val="%8、"/>
+      <w:lvlJc w:val="left"/>
+      <w:pPr>
+        <w:ind w:left="3840" w:hanging="480"/>
+      </w:pPr>
+    </w:lvl>
+    <w:lvl w:ilvl="8" w:tplc="0409001B" w:tentative="1">
+      <w:start w:val="1"/>
+      <w:numFmt w:val="lowerRoman"/>
+      <w:lvlText w:val="%9."/>
+      <w:lvlJc w:val="right"/>
+      <w:pPr>
+        <w:ind w:left="4320" w:hanging="480"/>
+      </w:pPr>
+    </w:lvl>
+  </w:abstractNum>
+  <w:abstractNum w:abstractNumId="1">
     <w:nsid w:val="393A3822"/>
     <w:multiLevelType w:val="hybridMultilevel"/>
     <w:tmpl w:val="B8D07E7A"/>
@@ -1446,7 +1698,7 @@
       </w:pPr>
     </w:lvl>
   </w:abstractNum>
-  <w:abstractNum w:abstractNumId="1">
+  <w:abstractNum w:abstractNumId="2">
     <w:nsid w:val="3C3F0960"/>
     <w:multiLevelType w:val="hybridMultilevel"/>
     <w:tmpl w:val="95347C82"/>
@@ -1535,7 +1787,7 @@
       </w:pPr>
     </w:lvl>
   </w:abstractNum>
-  <w:abstractNum w:abstractNumId="2">
+  <w:abstractNum w:abstractNumId="3">
     <w:nsid w:val="3EE8176F"/>
     <w:multiLevelType w:val="hybridMultilevel"/>
     <w:tmpl w:val="48846FE0"/>
@@ -1621,7 +1873,93 @@
       </w:pPr>
     </w:lvl>
   </w:abstractNum>
-  <w:abstractNum w:abstractNumId="3">
+  <w:abstractNum w:abstractNumId="4">
+    <w:nsid w:val="495D2A6B"/>
+    <w:multiLevelType w:val="hybridMultilevel"/>
+    <w:tmpl w:val="41D286A6"/>
+    <w:lvl w:ilvl="0" w:tplc="0409000F">
+      <w:start w:val="1"/>
+      <w:numFmt w:val="decimal"/>
+      <w:lvlText w:val="%1."/>
+      <w:lvlJc w:val="left"/>
+      <w:pPr>
+        <w:ind w:left="480" w:hanging="480"/>
+      </w:pPr>
+    </w:lvl>
+    <w:lvl w:ilvl="1" w:tplc="04090019" w:tentative="1">
+      <w:start w:val="1"/>
+      <w:numFmt w:val="ideographTraditional"/>
+      <w:lvlText w:val="%2、"/>
+      <w:lvlJc w:val="left"/>
+      <w:pPr>
+        <w:ind w:left="960" w:hanging="480"/>
+      </w:pPr>
+    </w:lvl>
+    <w:lvl w:ilvl="2" w:tplc="0409001B" w:tentative="1">
+      <w:start w:val="1"/>
+      <w:numFmt w:val="lowerRoman"/>
+      <w:lvlText w:val="%3."/>
+      <w:lvlJc w:val="right"/>
+      <w:pPr>
+        <w:ind w:left="1440" w:hanging="480"/>
+      </w:pPr>
+    </w:lvl>
+    <w:lvl w:ilvl="3" w:tplc="0409000F" w:tentative="1">
+      <w:start w:val="1"/>
+      <w:numFmt w:val="decimal"/>
+      <w:lvlText w:val="%4."/>
+      <w:lvlJc w:val="left"/>
+      <w:pPr>
+        <w:ind w:left="1920" w:hanging="480"/>
+      </w:pPr>
+    </w:lvl>
+    <w:lvl w:ilvl="4" w:tplc="04090019" w:tentative="1">
+      <w:start w:val="1"/>
+      <w:numFmt w:val="ideographTraditional"/>
+      <w:lvlText w:val="%5、"/>
+      <w:lvlJc w:val="left"/>
+      <w:pPr>
+        <w:ind w:left="2400" w:hanging="480"/>
+      </w:pPr>
+    </w:lvl>
+    <w:lvl w:ilvl="5" w:tplc="0409001B" w:tentative="1">
+      <w:start w:val="1"/>
+      <w:numFmt w:val="lowerRoman"/>
+      <w:lvlText w:val="%6."/>
+      <w:lvlJc w:val="right"/>
+      <w:pPr>
+        <w:ind w:left="2880" w:hanging="480"/>
+      </w:pPr>
+    </w:lvl>
+    <w:lvl w:ilvl="6" w:tplc="0409000F" w:tentative="1">
+      <w:start w:val="1"/>
+      <w:numFmt w:val="decimal"/>
+      <w:lvlText w:val="%7."/>
+      <w:lvlJc w:val="left"/>
+      <w:pPr>
+        <w:ind w:left="3360" w:hanging="480"/>
+      </w:pPr>
+    </w:lvl>
+    <w:lvl w:ilvl="7" w:tplc="04090019" w:tentative="1">
+      <w:start w:val="1"/>
+      <w:numFmt w:val="ideographTraditional"/>
+      <w:lvlText w:val="%8、"/>
+      <w:lvlJc w:val="left"/>
+      <w:pPr>
+        <w:ind w:left="3840" w:hanging="480"/>
+      </w:pPr>
+    </w:lvl>
+    <w:lvl w:ilvl="8" w:tplc="0409001B" w:tentative="1">
+      <w:start w:val="1"/>
+      <w:numFmt w:val="lowerRoman"/>
+      <w:lvlText w:val="%9."/>
+      <w:lvlJc w:val="right"/>
+      <w:pPr>
+        <w:ind w:left="4320" w:hanging="480"/>
+      </w:pPr>
+    </w:lvl>
+  </w:abstractNum>
+  <w:abstractNum w:abstractNumId="5">
     <w:nsid w:val="4D015399"/>
     <w:multiLevelType w:val="hybridMultilevel"/>
     <w:tmpl w:val="E4E83588"/>
@@ -1710,7 +2048,7 @@
       </w:pPr>
     </w:lvl>
   </w:abstractNum>
-  <w:abstractNum w:abstractNumId="4">
+  <w:abstractNum w:abstractNumId="6">
     <w:nsid w:val="50865AB9"/>
     <w:multiLevelType w:val="hybridMultilevel"/>
     <w:tmpl w:val="65609F38"/>
@@ -1796,7 +2134,7 @@
       </w:pPr>
     </w:lvl>
   </w:abstractNum>
-  <w:abstractNum w:abstractNumId="5">
+  <w:abstractNum w:abstractNumId="7">
     <w:nsid w:val="68195A9F"/>
     <w:multiLevelType w:val="hybridMultilevel"/>
     <w:tmpl w:val="A7B0ABE8"/>
@@ -1885,7 +2223,7 @@
       </w:pPr>
     </w:lvl>
   </w:abstractNum>
-  <w:abstractNum w:abstractNumId="6">
+  <w:abstractNum w:abstractNumId="8">
     <w:nsid w:val="6C5D7F05"/>
     <w:multiLevelType w:val="hybridMultilevel"/>
     <w:tmpl w:val="978E8FE6"/>
@@ -1975,25 +2313,31 @@
     </w:lvl>
   </w:abstractNum>
   <w:num w:numId="1">
+    <w:abstractNumId w:val="1"/>
+  </w:num>
+  <w:num w:numId="2">
+    <w:abstractNumId w:val="2"/>
+  </w:num>
+  <w:num w:numId="3">
+    <w:abstractNumId w:val="7"/>
+  </w:num>
+  <w:num w:numId="4">
+    <w:abstractNumId w:val="8"/>
+  </w:num>
+  <w:num w:numId="5">
+    <w:abstractNumId w:val="5"/>
+  </w:num>
+  <w:num w:numId="6">
+    <w:abstractNumId w:val="6"/>
+  </w:num>
+  <w:num w:numId="7">
+    <w:abstractNumId w:val="3"/>
+  </w:num>
+  <w:num w:numId="8">
     <w:abstractNumId w:val="0"/>
   </w:num>
-  <w:num w:numId="2">
-    <w:abstractNumId w:val="1"/>
-  </w:num>
-  <w:num w:numId="3">
-    <w:abstractNumId w:val="5"/>
-  </w:num>
-  <w:num w:numId="4">
-    <w:abstractNumId w:val="6"/>
-  </w:num>
-  <w:num w:numId="5">
-    <w:abstractNumId w:val="3"/>
-  </w:num>
-  <w:num w:numId="6">
+  <w:num w:numId="9">
     <w:abstractNumId w:val="4"/>
-  </w:num>
-  <w:num w:numId="7">
-    <w:abstractNumId w:val="2"/>
   </w:num>
 </w:numbering>
 </file>

</xml_diff>